<commit_message>
Updated the design documents
</commit_message>
<xml_diff>
--- a/OOD2/Documents/Design/OOD2-DESIGN-1stVer.docx
+++ b/OOD2/Documents/Design/OOD2-DESIGN-1stVer.docx
@@ -1035,7 +1035,7 @@
                   </wp:anchor>
                 </w:drawing>
               </mc:Choice>
-              <mc:Fallback xmlns:cx="http://schemas.microsoft.com/office/drawing/2014/chartex" xmlns:cx1="http://schemas.microsoft.com/office/drawing/2015/9/8/chartex" xmlns:w16se="http://schemas.microsoft.com/office/word/2015/wordml/symex">
+              <mc:Fallback xmlns:w16se="http://schemas.microsoft.com/office/word/2015/wordml/symex" xmlns:cx1="http://schemas.microsoft.com/office/drawing/2015/9/8/chartex" xmlns:cx="http://schemas.microsoft.com/office/drawing/2014/chartex">
                 <w:pict>
                   <v:group w14:anchorId="2F169BEB" id="Group 114" o:spid="_x0000_s1026" style="position:absolute;margin-left:0;margin-top:0;width:18pt;height:10in;z-index:251659264;mso-width-percent:29;mso-height-percent:909;mso-left-percent:45;mso-position-horizontal-relative:page;mso-position-vertical:center;mso-position-vertical-relative:page;mso-width-percent:29;mso-height-percent:909;mso-left-percent:45" coordsize="2286,91440" o:gfxdata="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">
                     <v:rect id="Rectangle 115" o:spid="_x0000_s1027" style="position:absolute;width:2286;height:87820;visibility:visible;mso-wrap-style:square;v-text-anchor:middle" o:gfxdata="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" fillcolor="#ed7d31 [3205]" stroked="f" strokeweight="1pt"/>
@@ -1098,7 +1098,6 @@
             <w:tabs>
               <w:tab w:val="right" w:leader="dot" w:pos="9350"/>
             </w:tabs>
-            <w:jc w:val="both"/>
             <w:rPr>
               <w:noProof/>
               <w:sz w:val="22"/>
@@ -1114,7 +1113,7 @@
           <w:r>
             <w:fldChar w:fldCharType="separate"/>
           </w:r>
-          <w:hyperlink w:anchor="_Toc451436073" w:history="1">
+          <w:hyperlink w:anchor="_Toc451539442" w:history="1">
             <w:r>
               <w:rPr>
                 <w:rStyle w:val="Hyperlink"/>
@@ -1141,7 +1140,7 @@
                 <w:noProof/>
                 <w:webHidden/>
               </w:rPr>
-              <w:instrText xml:space="preserve"> PAGEREF _Toc451436073 \h </w:instrText>
+              <w:instrText xml:space="preserve"> PAGEREF _Toc451539442 \h </w:instrText>
             </w:r>
             <w:r>
               <w:rPr>
@@ -1178,20 +1177,19 @@
             <w:tabs>
               <w:tab w:val="right" w:leader="dot" w:pos="9350"/>
             </w:tabs>
-            <w:jc w:val="both"/>
             <w:rPr>
               <w:noProof/>
               <w:sz w:val="22"/>
               <w:szCs w:val="22"/>
             </w:rPr>
           </w:pPr>
-          <w:hyperlink w:anchor="_Toc451436074" w:history="1">
+          <w:hyperlink w:anchor="_Toc451539443" w:history="1">
             <w:r>
               <w:rPr>
                 <w:rStyle w:val="Hyperlink"/>
                 <w:noProof/>
               </w:rPr>
-              <w:t>USER INTERFACE</w:t>
+              <w:t>CLASS DIAGRAM</w:t>
             </w:r>
             <w:r>
               <w:rPr>
@@ -1212,7 +1210,147 @@
                 <w:noProof/>
                 <w:webHidden/>
               </w:rPr>
-              <w:instrText xml:space="preserve"> PAGEREF _Toc451436074 \h </w:instrText>
+              <w:instrText xml:space="preserve"> PAGEREF _Toc451539443 \h </w:instrText>
+            </w:r>
+            <w:r>
+              <w:rPr>
+                <w:noProof/>
+                <w:webHidden/>
+              </w:rPr>
+            </w:r>
+            <w:r>
+              <w:rPr>
+                <w:noProof/>
+                <w:webHidden/>
+              </w:rPr>
+              <w:fldChar w:fldCharType="separate"/>
+            </w:r>
+            <w:r>
+              <w:rPr>
+                <w:noProof/>
+                <w:webHidden/>
+              </w:rPr>
+              <w:t>3</w:t>
+            </w:r>
+            <w:r>
+              <w:rPr>
+                <w:noProof/>
+                <w:webHidden/>
+              </w:rPr>
+              <w:fldChar w:fldCharType="end"/>
+            </w:r>
+          </w:hyperlink>
+        </w:p>
+        <w:p>
+          <w:pPr>
+            <w:pStyle w:val="TOC2"/>
+            <w:tabs>
+              <w:tab w:val="right" w:leader="dot" w:pos="9350"/>
+            </w:tabs>
+            <w:rPr>
+              <w:noProof/>
+              <w:sz w:val="22"/>
+              <w:szCs w:val="22"/>
+            </w:rPr>
+          </w:pPr>
+          <w:hyperlink w:anchor="_Toc451539444" w:history="1">
+            <w:r>
+              <w:rPr>
+                <w:rStyle w:val="Hyperlink"/>
+                <w:noProof/>
+              </w:rPr>
+              <w:t>Class diagram</w:t>
+            </w:r>
+            <w:r>
+              <w:rPr>
+                <w:noProof/>
+                <w:webHidden/>
+              </w:rPr>
+              <w:tab/>
+            </w:r>
+            <w:r>
+              <w:rPr>
+                <w:noProof/>
+                <w:webHidden/>
+              </w:rPr>
+              <w:fldChar w:fldCharType="begin"/>
+            </w:r>
+            <w:r>
+              <w:rPr>
+                <w:noProof/>
+                <w:webHidden/>
+              </w:rPr>
+              <w:instrText xml:space="preserve"> PAGEREF _Toc451539444 \h </w:instrText>
+            </w:r>
+            <w:r>
+              <w:rPr>
+                <w:noProof/>
+                <w:webHidden/>
+              </w:rPr>
+            </w:r>
+            <w:r>
+              <w:rPr>
+                <w:noProof/>
+                <w:webHidden/>
+              </w:rPr>
+              <w:fldChar w:fldCharType="separate"/>
+            </w:r>
+            <w:r>
+              <w:rPr>
+                <w:noProof/>
+                <w:webHidden/>
+              </w:rPr>
+              <w:t>3</w:t>
+            </w:r>
+            <w:r>
+              <w:rPr>
+                <w:noProof/>
+                <w:webHidden/>
+              </w:rPr>
+              <w:fldChar w:fldCharType="end"/>
+            </w:r>
+          </w:hyperlink>
+        </w:p>
+        <w:p>
+          <w:pPr>
+            <w:pStyle w:val="TOC2"/>
+            <w:tabs>
+              <w:tab w:val="right" w:leader="dot" w:pos="9350"/>
+            </w:tabs>
+            <w:rPr>
+              <w:noProof/>
+              <w:sz w:val="22"/>
+              <w:szCs w:val="22"/>
+            </w:rPr>
+          </w:pPr>
+          <w:hyperlink w:anchor="_Toc451539445" w:history="1">
+            <w:r>
+              <w:rPr>
+                <w:rStyle w:val="Hyperlink"/>
+                <w:noProof/>
+              </w:rPr>
+              <w:t>Description of the classes and their members</w:t>
+            </w:r>
+            <w:r>
+              <w:rPr>
+                <w:noProof/>
+                <w:webHidden/>
+              </w:rPr>
+              <w:tab/>
+            </w:r>
+            <w:r>
+              <w:rPr>
+                <w:noProof/>
+                <w:webHidden/>
+              </w:rPr>
+              <w:fldChar w:fldCharType="begin"/>
+            </w:r>
+            <w:r>
+              <w:rPr>
+                <w:noProof/>
+                <w:webHidden/>
+              </w:rPr>
+              <w:instrText xml:space="preserve"> PAGEREF _Toc451539445 \h </w:instrText>
             </w:r>
             <w:r>
               <w:rPr>
@@ -1249,20 +1387,19 @@
             <w:tabs>
               <w:tab w:val="right" w:leader="dot" w:pos="9350"/>
             </w:tabs>
-            <w:jc w:val="both"/>
             <w:rPr>
               <w:noProof/>
               <w:sz w:val="22"/>
               <w:szCs w:val="22"/>
             </w:rPr>
           </w:pPr>
-          <w:hyperlink w:anchor="_Toc451436075" w:history="1">
+          <w:hyperlink w:anchor="_Toc451539446" w:history="1">
             <w:r>
               <w:rPr>
                 <w:rStyle w:val="Hyperlink"/>
                 <w:noProof/>
               </w:rPr>
-              <w:t>FUNCTIONAL REQUIREMENTS (USE-CASES)</w:t>
+              <w:t>SEQUENCE DIAGRAMs</w:t>
             </w:r>
             <w:r>
               <w:rPr>
@@ -1283,7 +1420,7 @@
                 <w:noProof/>
                 <w:webHidden/>
               </w:rPr>
-              <w:instrText xml:space="preserve"> PAGEREF _Toc451436075 \h </w:instrText>
+              <w:instrText xml:space="preserve"> PAGEREF _Toc451539446 \h </w:instrText>
             </w:r>
             <w:r>
               <w:rPr>
@@ -1303,7 +1440,7 @@
                 <w:noProof/>
                 <w:webHidden/>
               </w:rPr>
-              <w:t>6</w:t>
+              <w:t>5</w:t>
             </w:r>
             <w:r>
               <w:rPr>
@@ -1320,20 +1457,19 @@
             <w:tabs>
               <w:tab w:val="right" w:leader="dot" w:pos="9350"/>
             </w:tabs>
-            <w:jc w:val="both"/>
             <w:rPr>
               <w:noProof/>
               <w:sz w:val="22"/>
               <w:szCs w:val="22"/>
             </w:rPr>
           </w:pPr>
-          <w:hyperlink w:anchor="_Toc451436076" w:history="1">
+          <w:hyperlink w:anchor="_Toc451539447" w:history="1">
             <w:r>
               <w:rPr>
                 <w:rStyle w:val="Hyperlink"/>
                 <w:noProof/>
               </w:rPr>
-              <w:t>USE CASE: ADD COMPONENTS</w:t>
+              <w:t>Draw a component</w:t>
             </w:r>
             <w:r>
               <w:rPr>
@@ -1354,7 +1490,7 @@
                 <w:noProof/>
                 <w:webHidden/>
               </w:rPr>
-              <w:instrText xml:space="preserve"> PAGEREF _Toc451436076 \h </w:instrText>
+              <w:instrText xml:space="preserve"> PAGEREF _Toc451539447 \h </w:instrText>
             </w:r>
             <w:r>
               <w:rPr>
@@ -1374,7 +1510,7 @@
                 <w:noProof/>
                 <w:webHidden/>
               </w:rPr>
-              <w:t>6</w:t>
+              <w:t>5</w:t>
             </w:r>
             <w:r>
               <w:rPr>
@@ -1391,20 +1527,19 @@
             <w:tabs>
               <w:tab w:val="right" w:leader="dot" w:pos="9350"/>
             </w:tabs>
-            <w:jc w:val="both"/>
             <w:rPr>
               <w:noProof/>
               <w:sz w:val="22"/>
               <w:szCs w:val="22"/>
             </w:rPr>
           </w:pPr>
-          <w:hyperlink w:anchor="_Toc451436077" w:history="1">
+          <w:hyperlink w:anchor="_Toc451539448" w:history="1">
             <w:r>
               <w:rPr>
                 <w:rStyle w:val="Hyperlink"/>
                 <w:noProof/>
               </w:rPr>
-              <w:t>USE CASE: ADD A PUMP</w:t>
+              <w:t>Draw a PIPELINE</w:t>
             </w:r>
             <w:r>
               <w:rPr>
@@ -1425,7 +1560,7 @@
                 <w:noProof/>
                 <w:webHidden/>
               </w:rPr>
-              <w:instrText xml:space="preserve"> PAGEREF _Toc451436077 \h </w:instrText>
+              <w:instrText xml:space="preserve"> PAGEREF _Toc451539448 \h </w:instrText>
             </w:r>
             <w:r>
               <w:rPr>
@@ -1446,858 +1581,6 @@
                 <w:webHidden/>
               </w:rPr>
               <w:t>6</w:t>
-            </w:r>
-            <w:r>
-              <w:rPr>
-                <w:noProof/>
-                <w:webHidden/>
-              </w:rPr>
-              <w:fldChar w:fldCharType="end"/>
-            </w:r>
-          </w:hyperlink>
-        </w:p>
-        <w:p>
-          <w:pPr>
-            <w:pStyle w:val="TOC2"/>
-            <w:tabs>
-              <w:tab w:val="right" w:leader="dot" w:pos="9350"/>
-            </w:tabs>
-            <w:jc w:val="both"/>
-            <w:rPr>
-              <w:noProof/>
-              <w:sz w:val="22"/>
-              <w:szCs w:val="22"/>
-            </w:rPr>
-          </w:pPr>
-          <w:hyperlink w:anchor="_Toc451436078" w:history="1">
-            <w:r>
-              <w:rPr>
-                <w:rStyle w:val="Hyperlink"/>
-                <w:noProof/>
-              </w:rPr>
-              <w:t>USE CASE: ADD AN ADJUSTABLE SPLITTER</w:t>
-            </w:r>
-            <w:r>
-              <w:rPr>
-                <w:noProof/>
-                <w:webHidden/>
-              </w:rPr>
-              <w:tab/>
-            </w:r>
-            <w:r>
-              <w:rPr>
-                <w:noProof/>
-                <w:webHidden/>
-              </w:rPr>
-              <w:fldChar w:fldCharType="begin"/>
-            </w:r>
-            <w:r>
-              <w:rPr>
-                <w:noProof/>
-                <w:webHidden/>
-              </w:rPr>
-              <w:instrText xml:space="preserve"> PAGEREF _Toc451436078 \h </w:instrText>
-            </w:r>
-            <w:r>
-              <w:rPr>
-                <w:noProof/>
-                <w:webHidden/>
-              </w:rPr>
-            </w:r>
-            <w:r>
-              <w:rPr>
-                <w:noProof/>
-                <w:webHidden/>
-              </w:rPr>
-              <w:fldChar w:fldCharType="separate"/>
-            </w:r>
-            <w:r>
-              <w:rPr>
-                <w:noProof/>
-                <w:webHidden/>
-              </w:rPr>
-              <w:t>7</w:t>
-            </w:r>
-            <w:r>
-              <w:rPr>
-                <w:noProof/>
-                <w:webHidden/>
-              </w:rPr>
-              <w:fldChar w:fldCharType="end"/>
-            </w:r>
-          </w:hyperlink>
-        </w:p>
-        <w:p>
-          <w:pPr>
-            <w:pStyle w:val="TOC2"/>
-            <w:tabs>
-              <w:tab w:val="right" w:leader="dot" w:pos="9350"/>
-            </w:tabs>
-            <w:jc w:val="both"/>
-            <w:rPr>
-              <w:noProof/>
-              <w:sz w:val="22"/>
-              <w:szCs w:val="22"/>
-            </w:rPr>
-          </w:pPr>
-          <w:hyperlink w:anchor="_Toc451436079" w:history="1">
-            <w:r>
-              <w:rPr>
-                <w:rStyle w:val="Hyperlink"/>
-                <w:noProof/>
-              </w:rPr>
-              <w:t>USE CASE: ADD PIPELINE BETWEEN TWO COMPONENTS</w:t>
-            </w:r>
-            <w:r>
-              <w:rPr>
-                <w:noProof/>
-                <w:webHidden/>
-              </w:rPr>
-              <w:tab/>
-            </w:r>
-            <w:r>
-              <w:rPr>
-                <w:noProof/>
-                <w:webHidden/>
-              </w:rPr>
-              <w:fldChar w:fldCharType="begin"/>
-            </w:r>
-            <w:r>
-              <w:rPr>
-                <w:noProof/>
-                <w:webHidden/>
-              </w:rPr>
-              <w:instrText xml:space="preserve"> PAGEREF _Toc451436079 \h </w:instrText>
-            </w:r>
-            <w:r>
-              <w:rPr>
-                <w:noProof/>
-                <w:webHidden/>
-              </w:rPr>
-            </w:r>
-            <w:r>
-              <w:rPr>
-                <w:noProof/>
-                <w:webHidden/>
-              </w:rPr>
-              <w:fldChar w:fldCharType="separate"/>
-            </w:r>
-            <w:r>
-              <w:rPr>
-                <w:noProof/>
-                <w:webHidden/>
-              </w:rPr>
-              <w:t>7</w:t>
-            </w:r>
-            <w:r>
-              <w:rPr>
-                <w:noProof/>
-                <w:webHidden/>
-              </w:rPr>
-              <w:fldChar w:fldCharType="end"/>
-            </w:r>
-          </w:hyperlink>
-        </w:p>
-        <w:p>
-          <w:pPr>
-            <w:pStyle w:val="TOC2"/>
-            <w:tabs>
-              <w:tab w:val="right" w:leader="dot" w:pos="9350"/>
-            </w:tabs>
-            <w:jc w:val="both"/>
-            <w:rPr>
-              <w:noProof/>
-              <w:sz w:val="22"/>
-              <w:szCs w:val="22"/>
-            </w:rPr>
-          </w:pPr>
-          <w:hyperlink w:anchor="_Toc451436080" w:history="1">
-            <w:r>
-              <w:rPr>
-                <w:rStyle w:val="Hyperlink"/>
-                <w:noProof/>
-              </w:rPr>
-              <w:t>USE CASE: REMOVE PIPELINE.</w:t>
-            </w:r>
-            <w:r>
-              <w:rPr>
-                <w:noProof/>
-                <w:webHidden/>
-              </w:rPr>
-              <w:tab/>
-            </w:r>
-            <w:r>
-              <w:rPr>
-                <w:noProof/>
-                <w:webHidden/>
-              </w:rPr>
-              <w:fldChar w:fldCharType="begin"/>
-            </w:r>
-            <w:r>
-              <w:rPr>
-                <w:noProof/>
-                <w:webHidden/>
-              </w:rPr>
-              <w:instrText xml:space="preserve"> PAGEREF _Toc451436080 \h </w:instrText>
-            </w:r>
-            <w:r>
-              <w:rPr>
-                <w:noProof/>
-                <w:webHidden/>
-              </w:rPr>
-            </w:r>
-            <w:r>
-              <w:rPr>
-                <w:noProof/>
-                <w:webHidden/>
-              </w:rPr>
-              <w:fldChar w:fldCharType="separate"/>
-            </w:r>
-            <w:r>
-              <w:rPr>
-                <w:noProof/>
-                <w:webHidden/>
-              </w:rPr>
-              <w:t>8</w:t>
-            </w:r>
-            <w:r>
-              <w:rPr>
-                <w:noProof/>
-                <w:webHidden/>
-              </w:rPr>
-              <w:fldChar w:fldCharType="end"/>
-            </w:r>
-          </w:hyperlink>
-        </w:p>
-        <w:p>
-          <w:pPr>
-            <w:pStyle w:val="TOC2"/>
-            <w:tabs>
-              <w:tab w:val="right" w:leader="dot" w:pos="9350"/>
-            </w:tabs>
-            <w:jc w:val="both"/>
-            <w:rPr>
-              <w:noProof/>
-              <w:sz w:val="22"/>
-              <w:szCs w:val="22"/>
-            </w:rPr>
-          </w:pPr>
-          <w:hyperlink w:anchor="_Toc451436081" w:history="1">
-            <w:r>
-              <w:rPr>
-                <w:rStyle w:val="Hyperlink"/>
-                <w:noProof/>
-              </w:rPr>
-              <w:t>USE CASE: REMOVE COMPONENT</w:t>
-            </w:r>
-            <w:r>
-              <w:rPr>
-                <w:noProof/>
-                <w:webHidden/>
-              </w:rPr>
-              <w:tab/>
-            </w:r>
-            <w:r>
-              <w:rPr>
-                <w:noProof/>
-                <w:webHidden/>
-              </w:rPr>
-              <w:fldChar w:fldCharType="begin"/>
-            </w:r>
-            <w:r>
-              <w:rPr>
-                <w:noProof/>
-                <w:webHidden/>
-              </w:rPr>
-              <w:instrText xml:space="preserve"> PAGEREF _Toc451436081 \h </w:instrText>
-            </w:r>
-            <w:r>
-              <w:rPr>
-                <w:noProof/>
-                <w:webHidden/>
-              </w:rPr>
-            </w:r>
-            <w:r>
-              <w:rPr>
-                <w:noProof/>
-                <w:webHidden/>
-              </w:rPr>
-              <w:fldChar w:fldCharType="separate"/>
-            </w:r>
-            <w:r>
-              <w:rPr>
-                <w:noProof/>
-                <w:webHidden/>
-              </w:rPr>
-              <w:t>8</w:t>
-            </w:r>
-            <w:r>
-              <w:rPr>
-                <w:noProof/>
-                <w:webHidden/>
-              </w:rPr>
-              <w:fldChar w:fldCharType="end"/>
-            </w:r>
-          </w:hyperlink>
-        </w:p>
-        <w:p>
-          <w:pPr>
-            <w:pStyle w:val="TOC2"/>
-            <w:tabs>
-              <w:tab w:val="right" w:leader="dot" w:pos="9350"/>
-            </w:tabs>
-            <w:jc w:val="both"/>
-            <w:rPr>
-              <w:noProof/>
-              <w:sz w:val="22"/>
-              <w:szCs w:val="22"/>
-            </w:rPr>
-          </w:pPr>
-          <w:hyperlink w:anchor="_Toc451436082" w:history="1">
-            <w:r>
-              <w:rPr>
-                <w:rStyle w:val="Hyperlink"/>
-                <w:noProof/>
-              </w:rPr>
-              <w:t>USE CASE: CREATE A NEW NETWORK DRAWING FILE</w:t>
-            </w:r>
-            <w:r>
-              <w:rPr>
-                <w:noProof/>
-                <w:webHidden/>
-              </w:rPr>
-              <w:tab/>
-            </w:r>
-            <w:r>
-              <w:rPr>
-                <w:noProof/>
-                <w:webHidden/>
-              </w:rPr>
-              <w:fldChar w:fldCharType="begin"/>
-            </w:r>
-            <w:r>
-              <w:rPr>
-                <w:noProof/>
-                <w:webHidden/>
-              </w:rPr>
-              <w:instrText xml:space="preserve"> PAGEREF _Toc451436082 \h </w:instrText>
-            </w:r>
-            <w:r>
-              <w:rPr>
-                <w:noProof/>
-                <w:webHidden/>
-              </w:rPr>
-            </w:r>
-            <w:r>
-              <w:rPr>
-                <w:noProof/>
-                <w:webHidden/>
-              </w:rPr>
-              <w:fldChar w:fldCharType="separate"/>
-            </w:r>
-            <w:r>
-              <w:rPr>
-                <w:noProof/>
-                <w:webHidden/>
-              </w:rPr>
-              <w:t>9</w:t>
-            </w:r>
-            <w:r>
-              <w:rPr>
-                <w:noProof/>
-                <w:webHidden/>
-              </w:rPr>
-              <w:fldChar w:fldCharType="end"/>
-            </w:r>
-          </w:hyperlink>
-        </w:p>
-        <w:p>
-          <w:pPr>
-            <w:pStyle w:val="TOC2"/>
-            <w:tabs>
-              <w:tab w:val="right" w:leader="dot" w:pos="9350"/>
-            </w:tabs>
-            <w:jc w:val="both"/>
-            <w:rPr>
-              <w:noProof/>
-              <w:sz w:val="22"/>
-              <w:szCs w:val="22"/>
-            </w:rPr>
-          </w:pPr>
-          <w:hyperlink w:anchor="_Toc451436083" w:history="1">
-            <w:r>
-              <w:rPr>
-                <w:rStyle w:val="Hyperlink"/>
-                <w:noProof/>
-              </w:rPr>
-              <w:t>USE CASE: OPEN A NETWORK DRAWING FILE</w:t>
-            </w:r>
-            <w:r>
-              <w:rPr>
-                <w:noProof/>
-                <w:webHidden/>
-              </w:rPr>
-              <w:tab/>
-            </w:r>
-            <w:r>
-              <w:rPr>
-                <w:noProof/>
-                <w:webHidden/>
-              </w:rPr>
-              <w:fldChar w:fldCharType="begin"/>
-            </w:r>
-            <w:r>
-              <w:rPr>
-                <w:noProof/>
-                <w:webHidden/>
-              </w:rPr>
-              <w:instrText xml:space="preserve"> PAGEREF _Toc451436083 \h </w:instrText>
-            </w:r>
-            <w:r>
-              <w:rPr>
-                <w:noProof/>
-                <w:webHidden/>
-              </w:rPr>
-            </w:r>
-            <w:r>
-              <w:rPr>
-                <w:noProof/>
-                <w:webHidden/>
-              </w:rPr>
-              <w:fldChar w:fldCharType="separate"/>
-            </w:r>
-            <w:r>
-              <w:rPr>
-                <w:noProof/>
-                <w:webHidden/>
-              </w:rPr>
-              <w:t>9</w:t>
-            </w:r>
-            <w:r>
-              <w:rPr>
-                <w:noProof/>
-                <w:webHidden/>
-              </w:rPr>
-              <w:fldChar w:fldCharType="end"/>
-            </w:r>
-          </w:hyperlink>
-        </w:p>
-        <w:p>
-          <w:pPr>
-            <w:pStyle w:val="TOC2"/>
-            <w:tabs>
-              <w:tab w:val="right" w:leader="dot" w:pos="9350"/>
-            </w:tabs>
-            <w:jc w:val="both"/>
-            <w:rPr>
-              <w:noProof/>
-              <w:sz w:val="22"/>
-              <w:szCs w:val="22"/>
-            </w:rPr>
-          </w:pPr>
-          <w:hyperlink w:anchor="_Toc451436084" w:history="1">
-            <w:r>
-              <w:rPr>
-                <w:rStyle w:val="Hyperlink"/>
-                <w:noProof/>
-              </w:rPr>
-              <w:t>USE CASE: SAVE AS A NETWORK DRAWING FILE</w:t>
-            </w:r>
-            <w:r>
-              <w:rPr>
-                <w:noProof/>
-                <w:webHidden/>
-              </w:rPr>
-              <w:tab/>
-            </w:r>
-            <w:r>
-              <w:rPr>
-                <w:noProof/>
-                <w:webHidden/>
-              </w:rPr>
-              <w:fldChar w:fldCharType="begin"/>
-            </w:r>
-            <w:r>
-              <w:rPr>
-                <w:noProof/>
-                <w:webHidden/>
-              </w:rPr>
-              <w:instrText xml:space="preserve"> PAGEREF _Toc451436084 \h </w:instrText>
-            </w:r>
-            <w:r>
-              <w:rPr>
-                <w:noProof/>
-                <w:webHidden/>
-              </w:rPr>
-            </w:r>
-            <w:r>
-              <w:rPr>
-                <w:noProof/>
-                <w:webHidden/>
-              </w:rPr>
-              <w:fldChar w:fldCharType="separate"/>
-            </w:r>
-            <w:r>
-              <w:rPr>
-                <w:noProof/>
-                <w:webHidden/>
-              </w:rPr>
-              <w:t>10</w:t>
-            </w:r>
-            <w:r>
-              <w:rPr>
-                <w:noProof/>
-                <w:webHidden/>
-              </w:rPr>
-              <w:fldChar w:fldCharType="end"/>
-            </w:r>
-          </w:hyperlink>
-        </w:p>
-        <w:p>
-          <w:pPr>
-            <w:pStyle w:val="TOC2"/>
-            <w:tabs>
-              <w:tab w:val="right" w:leader="dot" w:pos="9350"/>
-            </w:tabs>
-            <w:jc w:val="both"/>
-            <w:rPr>
-              <w:noProof/>
-              <w:sz w:val="22"/>
-              <w:szCs w:val="22"/>
-            </w:rPr>
-          </w:pPr>
-          <w:hyperlink w:anchor="_Toc451436085" w:history="1">
-            <w:r>
-              <w:rPr>
-                <w:rStyle w:val="Hyperlink"/>
-                <w:noProof/>
-              </w:rPr>
-              <w:t>USE CASE: SAVE A FILE WHICH THE NAME ALREADY EXISTS</w:t>
-            </w:r>
-            <w:r>
-              <w:rPr>
-                <w:noProof/>
-                <w:webHidden/>
-              </w:rPr>
-              <w:tab/>
-            </w:r>
-            <w:r>
-              <w:rPr>
-                <w:noProof/>
-                <w:webHidden/>
-              </w:rPr>
-              <w:fldChar w:fldCharType="begin"/>
-            </w:r>
-            <w:r>
-              <w:rPr>
-                <w:noProof/>
-                <w:webHidden/>
-              </w:rPr>
-              <w:instrText xml:space="preserve"> PAGEREF _Toc451436085 \h </w:instrText>
-            </w:r>
-            <w:r>
-              <w:rPr>
-                <w:noProof/>
-                <w:webHidden/>
-              </w:rPr>
-            </w:r>
-            <w:r>
-              <w:rPr>
-                <w:noProof/>
-                <w:webHidden/>
-              </w:rPr>
-              <w:fldChar w:fldCharType="separate"/>
-            </w:r>
-            <w:r>
-              <w:rPr>
-                <w:noProof/>
-                <w:webHidden/>
-              </w:rPr>
-              <w:t>10</w:t>
-            </w:r>
-            <w:r>
-              <w:rPr>
-                <w:noProof/>
-                <w:webHidden/>
-              </w:rPr>
-              <w:fldChar w:fldCharType="end"/>
-            </w:r>
-          </w:hyperlink>
-        </w:p>
-        <w:p>
-          <w:pPr>
-            <w:pStyle w:val="TOC2"/>
-            <w:tabs>
-              <w:tab w:val="right" w:leader="dot" w:pos="9350"/>
-            </w:tabs>
-            <w:jc w:val="both"/>
-            <w:rPr>
-              <w:noProof/>
-              <w:sz w:val="22"/>
-              <w:szCs w:val="22"/>
-            </w:rPr>
-          </w:pPr>
-          <w:hyperlink w:anchor="_Toc451436086" w:history="1">
-            <w:r>
-              <w:rPr>
-                <w:rStyle w:val="Hyperlink"/>
-                <w:noProof/>
-              </w:rPr>
-              <w:t>USE CASE: SAVE A NETWORK DRAWING FILE</w:t>
-            </w:r>
-            <w:r>
-              <w:rPr>
-                <w:noProof/>
-                <w:webHidden/>
-              </w:rPr>
-              <w:tab/>
-            </w:r>
-            <w:r>
-              <w:rPr>
-                <w:noProof/>
-                <w:webHidden/>
-              </w:rPr>
-              <w:fldChar w:fldCharType="begin"/>
-            </w:r>
-            <w:r>
-              <w:rPr>
-                <w:noProof/>
-                <w:webHidden/>
-              </w:rPr>
-              <w:instrText xml:space="preserve"> PAGEREF _Toc451436086 \h </w:instrText>
-            </w:r>
-            <w:r>
-              <w:rPr>
-                <w:noProof/>
-                <w:webHidden/>
-              </w:rPr>
-            </w:r>
-            <w:r>
-              <w:rPr>
-                <w:noProof/>
-                <w:webHidden/>
-              </w:rPr>
-              <w:fldChar w:fldCharType="separate"/>
-            </w:r>
-            <w:r>
-              <w:rPr>
-                <w:noProof/>
-                <w:webHidden/>
-              </w:rPr>
-              <w:t>10</w:t>
-            </w:r>
-            <w:r>
-              <w:rPr>
-                <w:noProof/>
-                <w:webHidden/>
-              </w:rPr>
-              <w:fldChar w:fldCharType="end"/>
-            </w:r>
-          </w:hyperlink>
-        </w:p>
-        <w:p>
-          <w:pPr>
-            <w:pStyle w:val="TOC2"/>
-            <w:tabs>
-              <w:tab w:val="right" w:leader="dot" w:pos="9350"/>
-            </w:tabs>
-            <w:jc w:val="both"/>
-            <w:rPr>
-              <w:noProof/>
-              <w:sz w:val="22"/>
-              <w:szCs w:val="22"/>
-            </w:rPr>
-          </w:pPr>
-          <w:hyperlink w:anchor="_Toc451436087" w:history="1">
-            <w:r>
-              <w:rPr>
-                <w:rStyle w:val="Hyperlink"/>
-                <w:noProof/>
-              </w:rPr>
-              <w:t>USE CASE: CLOSE A NETWORK DRAWING FILE</w:t>
-            </w:r>
-            <w:r>
-              <w:rPr>
-                <w:noProof/>
-                <w:webHidden/>
-              </w:rPr>
-              <w:tab/>
-            </w:r>
-            <w:r>
-              <w:rPr>
-                <w:noProof/>
-                <w:webHidden/>
-              </w:rPr>
-              <w:fldChar w:fldCharType="begin"/>
-            </w:r>
-            <w:r>
-              <w:rPr>
-                <w:noProof/>
-                <w:webHidden/>
-              </w:rPr>
-              <w:instrText xml:space="preserve"> PAGEREF _Toc451436087 \h </w:instrText>
-            </w:r>
-            <w:r>
-              <w:rPr>
-                <w:noProof/>
-                <w:webHidden/>
-              </w:rPr>
-            </w:r>
-            <w:r>
-              <w:rPr>
-                <w:noProof/>
-                <w:webHidden/>
-              </w:rPr>
-              <w:fldChar w:fldCharType="separate"/>
-            </w:r>
-            <w:r>
-              <w:rPr>
-                <w:noProof/>
-                <w:webHidden/>
-              </w:rPr>
-              <w:t>11</w:t>
-            </w:r>
-            <w:r>
-              <w:rPr>
-                <w:noProof/>
-                <w:webHidden/>
-              </w:rPr>
-              <w:fldChar w:fldCharType="end"/>
-            </w:r>
-          </w:hyperlink>
-        </w:p>
-        <w:p>
-          <w:pPr>
-            <w:pStyle w:val="TOC2"/>
-            <w:tabs>
-              <w:tab w:val="right" w:leader="dot" w:pos="9350"/>
-            </w:tabs>
-            <w:jc w:val="both"/>
-            <w:rPr>
-              <w:noProof/>
-              <w:sz w:val="22"/>
-              <w:szCs w:val="22"/>
-            </w:rPr>
-          </w:pPr>
-          <w:hyperlink w:anchor="_Toc451436088" w:history="1">
-            <w:r>
-              <w:rPr>
-                <w:rStyle w:val="Hyperlink"/>
-                <w:noProof/>
-              </w:rPr>
-              <w:t>USE CASE: EXIT APPLICATION</w:t>
-            </w:r>
-            <w:r>
-              <w:rPr>
-                <w:noProof/>
-                <w:webHidden/>
-              </w:rPr>
-              <w:tab/>
-            </w:r>
-            <w:r>
-              <w:rPr>
-                <w:noProof/>
-                <w:webHidden/>
-              </w:rPr>
-              <w:fldChar w:fldCharType="begin"/>
-            </w:r>
-            <w:r>
-              <w:rPr>
-                <w:noProof/>
-                <w:webHidden/>
-              </w:rPr>
-              <w:instrText xml:space="preserve"> PAGEREF _Toc451436088 \h </w:instrText>
-            </w:r>
-            <w:r>
-              <w:rPr>
-                <w:noProof/>
-                <w:webHidden/>
-              </w:rPr>
-            </w:r>
-            <w:r>
-              <w:rPr>
-                <w:noProof/>
-                <w:webHidden/>
-              </w:rPr>
-              <w:fldChar w:fldCharType="separate"/>
-            </w:r>
-            <w:r>
-              <w:rPr>
-                <w:noProof/>
-                <w:webHidden/>
-              </w:rPr>
-              <w:t>11</w:t>
-            </w:r>
-            <w:r>
-              <w:rPr>
-                <w:noProof/>
-                <w:webHidden/>
-              </w:rPr>
-              <w:fldChar w:fldCharType="end"/>
-            </w:r>
-          </w:hyperlink>
-        </w:p>
-        <w:p>
-          <w:pPr>
-            <w:pStyle w:val="TOC1"/>
-            <w:tabs>
-              <w:tab w:val="right" w:leader="dot" w:pos="9350"/>
-            </w:tabs>
-            <w:jc w:val="both"/>
-            <w:rPr>
-              <w:noProof/>
-              <w:sz w:val="22"/>
-              <w:szCs w:val="22"/>
-            </w:rPr>
-          </w:pPr>
-          <w:hyperlink w:anchor="_Toc451436089" w:history="1">
-            <w:r>
-              <w:rPr>
-                <w:rStyle w:val="Hyperlink"/>
-                <w:noProof/>
-              </w:rPr>
-              <w:t>NON-FUNCTIONAL REQUIREMENTS (OTHER REQUIREMENTS)</w:t>
-            </w:r>
-            <w:r>
-              <w:rPr>
-                <w:noProof/>
-                <w:webHidden/>
-              </w:rPr>
-              <w:tab/>
-            </w:r>
-            <w:r>
-              <w:rPr>
-                <w:noProof/>
-                <w:webHidden/>
-              </w:rPr>
-              <w:fldChar w:fldCharType="begin"/>
-            </w:r>
-            <w:r>
-              <w:rPr>
-                <w:noProof/>
-                <w:webHidden/>
-              </w:rPr>
-              <w:instrText xml:space="preserve"> PAGEREF _Toc451436089 \h </w:instrText>
-            </w:r>
-            <w:r>
-              <w:rPr>
-                <w:noProof/>
-                <w:webHidden/>
-              </w:rPr>
-            </w:r>
-            <w:r>
-              <w:rPr>
-                <w:noProof/>
-                <w:webHidden/>
-              </w:rPr>
-              <w:fldChar w:fldCharType="separate"/>
-            </w:r>
-            <w:r>
-              <w:rPr>
-                <w:noProof/>
-                <w:webHidden/>
-              </w:rPr>
-              <w:t>12</w:t>
             </w:r>
             <w:r>
               <w:rPr>
@@ -2342,7 +1625,7 @@
         <w:jc w:val="both"/>
       </w:pPr>
       <w:bookmarkStart w:id="0" w:name="_Toc449719372"/>
-      <w:bookmarkStart w:id="1" w:name="_Toc451436073"/>
+      <w:bookmarkStart w:id="1" w:name="_Toc451539442"/>
       <w:r>
         <w:rPr>
           <w:caps w:val="0"/>
@@ -2516,32 +1799,84 @@
         <w:pStyle w:val="Heading1"/>
         <w:jc w:val="both"/>
       </w:pPr>
+      <w:bookmarkStart w:id="2" w:name="_Toc451539443"/>
       <w:r>
         <w:t>CLASS DIAGRAM</w:t>
       </w:r>
+      <w:bookmarkEnd w:id="2"/>
     </w:p>
     <w:p>
       <w:pPr>
         <w:pStyle w:val="Heading2"/>
         <w:jc w:val="both"/>
       </w:pPr>
+      <w:bookmarkStart w:id="3" w:name="_Toc451539444"/>
       <w:r>
         <w:t>Class diagram</w:t>
       </w:r>
+      <w:bookmarkEnd w:id="3"/>
     </w:p>
     <w:p>
       <w:pPr>
         <w:jc w:val="both"/>
       </w:pPr>
+      <w:r>
+        <w:rPr>
+          <w:noProof/>
+        </w:rPr>
+        <w:drawing>
+          <wp:inline distT="0" distB="0" distL="0" distR="0" wp14:anchorId="34148654" wp14:editId="0707FAB3">
+            <wp:extent cx="5943600" cy="5365115"/>
+            <wp:effectExtent l="0" t="0" r="0" b="6985"/>
+            <wp:docPr id="1" name="Picture 1"/>
+            <wp:cNvGraphicFramePr>
+              <a:graphicFrameLocks xmlns:a="http://schemas.openxmlformats.org/drawingml/2006/main" noChangeAspect="1"/>
+            </wp:cNvGraphicFramePr>
+            <a:graphic xmlns:a="http://schemas.openxmlformats.org/drawingml/2006/main">
+              <a:graphicData uri="http://schemas.openxmlformats.org/drawingml/2006/picture">
+                <pic:pic xmlns:pic="http://schemas.openxmlformats.org/drawingml/2006/picture">
+                  <pic:nvPicPr>
+                    <pic:cNvPr id="1" name="ClassDiagram_V3.png"/>
+                    <pic:cNvPicPr/>
+                  </pic:nvPicPr>
+                  <pic:blipFill>
+                    <a:blip r:embed="rId9" cstate="print">
+                      <a:extLst>
+                        <a:ext uri="{28A0092B-C50C-407E-A947-70E740481C1C}">
+                          <a14:useLocalDpi xmlns:a14="http://schemas.microsoft.com/office/drawing/2010/main" val="0"/>
+                        </a:ext>
+                      </a:extLst>
+                    </a:blip>
+                    <a:stretch>
+                      <a:fillRect/>
+                    </a:stretch>
+                  </pic:blipFill>
+                  <pic:spPr>
+                    <a:xfrm>
+                      <a:off x="0" y="0"/>
+                      <a:ext cx="5943600" cy="5365115"/>
+                    </a:xfrm>
+                    <a:prstGeom prst="rect">
+                      <a:avLst/>
+                    </a:prstGeom>
+                  </pic:spPr>
+                </pic:pic>
+              </a:graphicData>
+            </a:graphic>
+          </wp:inline>
+        </w:drawing>
+      </w:r>
     </w:p>
     <w:p>
       <w:pPr>
         <w:pStyle w:val="Heading2"/>
         <w:jc w:val="both"/>
       </w:pPr>
+      <w:bookmarkStart w:id="4" w:name="_Toc451539445"/>
       <w:r>
         <w:t>Description of the classes and their members</w:t>
       </w:r>
+      <w:bookmarkEnd w:id="4"/>
     </w:p>
     <w:p>
       <w:pPr>
@@ -2631,7 +1966,11 @@
               <w:t>is unique number to indicate the components of each network drawing. It</w:t>
             </w:r>
             <w:r>
-              <w:t xml:space="preserve"> is increased automatically</w:t>
+              <w:t xml:space="preserve"> is </w:t>
+            </w:r>
+            <w:r>
+              <w:lastRenderedPageBreak/>
+              <w:t>increased automatically</w:t>
             </w:r>
             <w:r>
               <w:t xml:space="preserve"> when the component is added</w:t>
@@ -2653,6 +1992,7 @@
               <w:jc w:val="both"/>
             </w:pPr>
             <w:r>
+              <w:lastRenderedPageBreak/>
               <w:t>Location</w:t>
             </w:r>
           </w:p>
@@ -2667,12 +2007,7 @@
               <w:cnfStyle w:val="000000000000" w:firstRow="0" w:lastRow="0" w:firstColumn="0" w:lastColumn="0" w:oddVBand="0" w:evenVBand="0" w:oddHBand="0" w:evenHBand="0" w:firstRowFirstColumn="0" w:firstRowLastColumn="0" w:lastRowFirstColumn="0" w:lastRowLastColumn="0"/>
             </w:pPr>
             <w:r>
-              <w:t>Poin</w:t>
-            </w:r>
-            <w:bookmarkStart w:id="2" w:name="_GoBack"/>
-            <w:bookmarkEnd w:id="2"/>
-            <w:r>
-              <w:t>t</w:t>
+              <w:t>Point</w:t>
             </w:r>
           </w:p>
         </w:tc>
@@ -2686,7 +2021,13 @@
               <w:cnfStyle w:val="000000000000" w:firstRow="0" w:lastRow="0" w:firstColumn="0" w:lastColumn="0" w:oddVBand="0" w:evenVBand="0" w:oddHBand="0" w:evenHBand="0" w:firstRowFirstColumn="0" w:firstRowLastColumn="0" w:lastRowFirstColumn="0" w:lastRowLastColumn="0"/>
             </w:pPr>
             <w:r>
-              <w:t>Represents an ordered pair of integer x- and y-</w:t>
+              <w:t>Represent</w:t>
+            </w:r>
+            <w:r>
+              <w:t>ing</w:t>
+            </w:r>
+            <w:r>
+              <w:t xml:space="preserve"> an ordered pair of integer x- and y-</w:t>
             </w:r>
             <w:r>
               <w:t>coordinates that defines a location of components on the screen</w:t>
@@ -2737,7 +2078,14 @@
             </w:r>
             <w:proofErr w:type="spellEnd"/>
             <w:r>
-              <w:t>, location: Point): constructor of the class</w:t>
+              <w:t xml:space="preserve">, location: Point): </w:t>
+            </w:r>
+            <w:r>
+              <w:rPr>
+                <w:b w:val="0"/>
+                <w:i/>
+              </w:rPr>
+              <w:t>constructor of the class</w:t>
             </w:r>
           </w:p>
         </w:tc>
@@ -2749,7 +2097,7 @@
         <w:jc w:val="both"/>
       </w:pPr>
       <w:r>
-        <w:t>PUMP</w:t>
+        <w:t>PIPELINE</w:t>
       </w:r>
       <w:r>
         <w:t xml:space="preserve"> CLASS</w:t>
@@ -2799,6 +2147,14 @@
             <w:pPr>
               <w:jc w:val="both"/>
             </w:pPr>
+            <w:proofErr w:type="spellStart"/>
+            <w:r>
+              <w:t>c</w:t>
+            </w:r>
+            <w:r>
+              <w:t>urrentFlow</w:t>
+            </w:r>
+            <w:proofErr w:type="spellEnd"/>
           </w:p>
         </w:tc>
         <w:tc>
@@ -2810,6 +2166,9 @@
               <w:jc w:val="both"/>
               <w:cnfStyle w:val="000000000000" w:firstRow="0" w:lastRow="0" w:firstColumn="0" w:lastColumn="0" w:oddVBand="0" w:evenVBand="0" w:oddHBand="0" w:evenHBand="0" w:firstRowFirstColumn="0" w:firstRowLastColumn="0" w:lastRowFirstColumn="0" w:lastRowLastColumn="0"/>
             </w:pPr>
+            <w:r>
+              <w:t>Double</w:t>
+            </w:r>
           </w:p>
         </w:tc>
         <w:tc>
@@ -2821,6 +2180,15 @@
               <w:jc w:val="both"/>
               <w:cnfStyle w:val="000000000000" w:firstRow="0" w:lastRow="0" w:firstColumn="0" w:lastColumn="0" w:oddVBand="0" w:evenVBand="0" w:oddHBand="0" w:evenHBand="0" w:firstRowFirstColumn="0" w:firstRowLastColumn="0" w:lastRowFirstColumn="0" w:lastRowLastColumn="0"/>
             </w:pPr>
+            <w:r>
+              <w:t xml:space="preserve">Representing the current flow of </w:t>
+            </w:r>
+            <w:r>
+              <w:t>the</w:t>
+            </w:r>
+            <w:r>
+              <w:t xml:space="preserve"> pipeline</w:t>
+            </w:r>
           </w:p>
         </w:tc>
       </w:tr>
@@ -2837,6 +2205,14 @@
             <w:pPr>
               <w:jc w:val="both"/>
             </w:pPr>
+            <w:proofErr w:type="spellStart"/>
+            <w:r>
+              <w:t>safty</w:t>
+            </w:r>
+            <w:r>
+              <w:t>Limit</w:t>
+            </w:r>
+            <w:proofErr w:type="spellEnd"/>
           </w:p>
         </w:tc>
         <w:tc>
@@ -2848,6 +2224,9 @@
               <w:jc w:val="both"/>
               <w:cnfStyle w:val="000000000000" w:firstRow="0" w:lastRow="0" w:firstColumn="0" w:lastColumn="0" w:oddVBand="0" w:evenVBand="0" w:oddHBand="0" w:evenHBand="0" w:firstRowFirstColumn="0" w:firstRowLastColumn="0" w:lastRowFirstColumn="0" w:lastRowLastColumn="0"/>
             </w:pPr>
+            <w:r>
+              <w:t>Double</w:t>
+            </w:r>
           </w:p>
         </w:tc>
         <w:tc>
@@ -2859,6 +2238,257 @@
               <w:jc w:val="both"/>
               <w:cnfStyle w:val="000000000000" w:firstRow="0" w:lastRow="0" w:firstColumn="0" w:lastColumn="0" w:oddVBand="0" w:evenVBand="0" w:oddHBand="0" w:evenHBand="0" w:firstRowFirstColumn="0" w:firstRowLastColumn="0" w:lastRowFirstColumn="0" w:lastRowLastColumn="0"/>
             </w:pPr>
+            <w:r>
+              <w:t xml:space="preserve">Representing the maximum </w:t>
+            </w:r>
+            <w:r>
+              <w:t>safety limit of the pipeline</w:t>
+            </w:r>
+          </w:p>
+        </w:tc>
+      </w:tr>
+      <w:tr>
+        <w:trPr>
+          <w:trHeight w:val="206"/>
+        </w:trPr>
+        <w:tc>
+          <w:tcPr>
+            <w:cnfStyle w:val="001000000000" w:firstRow="0" w:lastRow="0" w:firstColumn="1" w:lastColumn="0" w:oddVBand="0" w:evenVBand="0" w:oddHBand="0" w:evenHBand="0" w:firstRowFirstColumn="0" w:firstRowLastColumn="0" w:lastRowFirstColumn="0" w:lastRowLastColumn="0"/>
+            <w:tcW w:w="2425" w:type="dxa"/>
+          </w:tcPr>
+          <w:p>
+            <w:pPr>
+              <w:jc w:val="both"/>
+            </w:pPr>
+            <w:proofErr w:type="spellStart"/>
+            <w:r>
+              <w:t>startLocation</w:t>
+            </w:r>
+            <w:proofErr w:type="spellEnd"/>
+          </w:p>
+        </w:tc>
+        <w:tc>
+          <w:tcPr>
+            <w:tcW w:w="2070" w:type="dxa"/>
+          </w:tcPr>
+          <w:p>
+            <w:pPr>
+              <w:jc w:val="both"/>
+              <w:cnfStyle w:val="000000000000" w:firstRow="0" w:lastRow="0" w:firstColumn="0" w:lastColumn="0" w:oddVBand="0" w:evenVBand="0" w:oddHBand="0" w:evenHBand="0" w:firstRowFirstColumn="0" w:firstRowLastColumn="0" w:lastRowFirstColumn="0" w:lastRowLastColumn="0"/>
+            </w:pPr>
+            <w:r>
+              <w:t>Point</w:t>
+            </w:r>
+          </w:p>
+        </w:tc>
+        <w:tc>
+          <w:tcPr>
+            <w:tcW w:w="4855" w:type="dxa"/>
+          </w:tcPr>
+          <w:p>
+            <w:pPr>
+              <w:jc w:val="both"/>
+              <w:cnfStyle w:val="000000000000" w:firstRow="0" w:lastRow="0" w:firstColumn="0" w:lastColumn="0" w:oddVBand="0" w:evenVBand="0" w:oddHBand="0" w:evenHBand="0" w:firstRowFirstColumn="0" w:firstRowLastColumn="0" w:lastRowFirstColumn="0" w:lastRowLastColumn="0"/>
+            </w:pPr>
+            <w:r>
+              <w:t>Indicating the starting location of the pipeline</w:t>
+            </w:r>
+          </w:p>
+        </w:tc>
+      </w:tr>
+      <w:tr>
+        <w:trPr>
+          <w:trHeight w:val="206"/>
+        </w:trPr>
+        <w:tc>
+          <w:tcPr>
+            <w:cnfStyle w:val="001000000000" w:firstRow="0" w:lastRow="0" w:firstColumn="1" w:lastColumn="0" w:oddVBand="0" w:evenVBand="0" w:oddHBand="0" w:evenHBand="0" w:firstRowFirstColumn="0" w:firstRowLastColumn="0" w:lastRowFirstColumn="0" w:lastRowLastColumn="0"/>
+            <w:tcW w:w="2425" w:type="dxa"/>
+          </w:tcPr>
+          <w:p>
+            <w:pPr>
+              <w:jc w:val="both"/>
+            </w:pPr>
+            <w:proofErr w:type="spellStart"/>
+            <w:r>
+              <w:t>endLocation</w:t>
+            </w:r>
+            <w:proofErr w:type="spellEnd"/>
+          </w:p>
+        </w:tc>
+        <w:tc>
+          <w:tcPr>
+            <w:tcW w:w="2070" w:type="dxa"/>
+          </w:tcPr>
+          <w:p>
+            <w:pPr>
+              <w:jc w:val="both"/>
+              <w:cnfStyle w:val="000000000000" w:firstRow="0" w:lastRow="0" w:firstColumn="0" w:lastColumn="0" w:oddVBand="0" w:evenVBand="0" w:oddHBand="0" w:evenHBand="0" w:firstRowFirstColumn="0" w:firstRowLastColumn="0" w:lastRowFirstColumn="0" w:lastRowLastColumn="0"/>
+            </w:pPr>
+            <w:r>
+              <w:t>Point</w:t>
+            </w:r>
+          </w:p>
+        </w:tc>
+        <w:tc>
+          <w:tcPr>
+            <w:tcW w:w="4855" w:type="dxa"/>
+          </w:tcPr>
+          <w:p>
+            <w:pPr>
+              <w:jc w:val="both"/>
+              <w:cnfStyle w:val="000000000000" w:firstRow="0" w:lastRow="0" w:firstColumn="0" w:lastColumn="0" w:oddVBand="0" w:evenVBand="0" w:oddHBand="0" w:evenHBand="0" w:firstRowFirstColumn="0" w:firstRowLastColumn="0" w:lastRowFirstColumn="0" w:lastRowLastColumn="0"/>
+            </w:pPr>
+            <w:r>
+              <w:t>Indicating the ending location of the pipeline</w:t>
+            </w:r>
+          </w:p>
+        </w:tc>
+      </w:tr>
+      <w:tr>
+        <w:trPr>
+          <w:trHeight w:val="206"/>
+        </w:trPr>
+        <w:tc>
+          <w:tcPr>
+            <w:cnfStyle w:val="001000000000" w:firstRow="0" w:lastRow="0" w:firstColumn="1" w:lastColumn="0" w:oddVBand="0" w:evenVBand="0" w:oddHBand="0" w:evenHBand="0" w:firstRowFirstColumn="0" w:firstRowLastColumn="0" w:lastRowFirstColumn="0" w:lastRowLastColumn="0"/>
+            <w:tcW w:w="2425" w:type="dxa"/>
+          </w:tcPr>
+          <w:p>
+            <w:pPr>
+              <w:jc w:val="both"/>
+            </w:pPr>
+            <w:proofErr w:type="spellStart"/>
+            <w:r>
+              <w:t>clickLocation</w:t>
+            </w:r>
+            <w:proofErr w:type="spellEnd"/>
+          </w:p>
+        </w:tc>
+        <w:tc>
+          <w:tcPr>
+            <w:tcW w:w="2070" w:type="dxa"/>
+          </w:tcPr>
+          <w:p>
+            <w:pPr>
+              <w:jc w:val="both"/>
+              <w:cnfStyle w:val="000000000000" w:firstRow="0" w:lastRow="0" w:firstColumn="0" w:lastColumn="0" w:oddVBand="0" w:evenVBand="0" w:oddHBand="0" w:evenHBand="0" w:firstRowFirstColumn="0" w:firstRowLastColumn="0" w:lastRowFirstColumn="0" w:lastRowLastColumn="0"/>
+            </w:pPr>
+            <w:r>
+              <w:t>List&lt;Point&gt;</w:t>
+            </w:r>
+          </w:p>
+        </w:tc>
+        <w:tc>
+          <w:tcPr>
+            <w:tcW w:w="4855" w:type="dxa"/>
+          </w:tcPr>
+          <w:p>
+            <w:pPr>
+              <w:jc w:val="both"/>
+              <w:cnfStyle w:val="000000000000" w:firstRow="0" w:lastRow="0" w:firstColumn="0" w:lastColumn="0" w:oddVBand="0" w:evenVBand="0" w:oddHBand="0" w:evenHBand="0" w:firstRowFirstColumn="0" w:firstRowLastColumn="0" w:lastRowFirstColumn="0" w:lastRowLastColumn="0"/>
+            </w:pPr>
+            <w:r>
+              <w:t>Indicating the points in the middle of the pipeline</w:t>
+            </w:r>
+          </w:p>
+        </w:tc>
+      </w:tr>
+      <w:tr>
+        <w:trPr>
+          <w:trHeight w:val="206"/>
+        </w:trPr>
+        <w:tc>
+          <w:tcPr>
+            <w:cnfStyle w:val="001000000000" w:firstRow="0" w:lastRow="0" w:firstColumn="1" w:lastColumn="0" w:oddVBand="0" w:evenVBand="0" w:oddHBand="0" w:evenHBand="0" w:firstRowFirstColumn="0" w:firstRowLastColumn="0" w:lastRowFirstColumn="0" w:lastRowLastColumn="0"/>
+            <w:tcW w:w="2425" w:type="dxa"/>
+          </w:tcPr>
+          <w:p>
+            <w:pPr>
+              <w:jc w:val="both"/>
+            </w:pPr>
+            <w:proofErr w:type="spellStart"/>
+            <w:r>
+              <w:t>startComponent</w:t>
+            </w:r>
+            <w:proofErr w:type="spellEnd"/>
+          </w:p>
+        </w:tc>
+        <w:tc>
+          <w:tcPr>
+            <w:tcW w:w="2070" w:type="dxa"/>
+          </w:tcPr>
+          <w:p>
+            <w:pPr>
+              <w:jc w:val="both"/>
+              <w:cnfStyle w:val="000000000000" w:firstRow="0" w:lastRow="0" w:firstColumn="0" w:lastColumn="0" w:oddVBand="0" w:evenVBand="0" w:oddHBand="0" w:evenHBand="0" w:firstRowFirstColumn="0" w:firstRowLastColumn="0" w:lastRowFirstColumn="0" w:lastRowLastColumn="0"/>
+            </w:pPr>
+            <w:r>
+              <w:t>Component</w:t>
+            </w:r>
+          </w:p>
+        </w:tc>
+        <w:tc>
+          <w:tcPr>
+            <w:tcW w:w="4855" w:type="dxa"/>
+          </w:tcPr>
+          <w:p>
+            <w:pPr>
+              <w:jc w:val="both"/>
+              <w:cnfStyle w:val="000000000000" w:firstRow="0" w:lastRow="0" w:firstColumn="0" w:lastColumn="0" w:oddVBand="0" w:evenVBand="0" w:oddHBand="0" w:evenHBand="0" w:firstRowFirstColumn="0" w:firstRowLastColumn="0" w:lastRowFirstColumn="0" w:lastRowLastColumn="0"/>
+            </w:pPr>
+            <w:r>
+              <w:t>The component containing the starting location</w:t>
+            </w:r>
+          </w:p>
+        </w:tc>
+      </w:tr>
+      <w:tr>
+        <w:trPr>
+          <w:trHeight w:val="206"/>
+        </w:trPr>
+        <w:tc>
+          <w:tcPr>
+            <w:cnfStyle w:val="001000000000" w:firstRow="0" w:lastRow="0" w:firstColumn="1" w:lastColumn="0" w:oddVBand="0" w:evenVBand="0" w:oddHBand="0" w:evenHBand="0" w:firstRowFirstColumn="0" w:firstRowLastColumn="0" w:lastRowFirstColumn="0" w:lastRowLastColumn="0"/>
+            <w:tcW w:w="2425" w:type="dxa"/>
+          </w:tcPr>
+          <w:p>
+            <w:pPr>
+              <w:jc w:val="both"/>
+            </w:pPr>
+            <w:proofErr w:type="spellStart"/>
+            <w:r>
+              <w:t>endComponent</w:t>
+            </w:r>
+            <w:proofErr w:type="spellEnd"/>
+          </w:p>
+        </w:tc>
+        <w:tc>
+          <w:tcPr>
+            <w:tcW w:w="2070" w:type="dxa"/>
+          </w:tcPr>
+          <w:p>
+            <w:pPr>
+              <w:jc w:val="both"/>
+              <w:cnfStyle w:val="000000000000" w:firstRow="0" w:lastRow="0" w:firstColumn="0" w:lastColumn="0" w:oddVBand="0" w:evenVBand="0" w:oddHBand="0" w:evenHBand="0" w:firstRowFirstColumn="0" w:firstRowLastColumn="0" w:lastRowFirstColumn="0" w:lastRowLastColumn="0"/>
+            </w:pPr>
+            <w:r>
+              <w:t>Component</w:t>
+            </w:r>
+          </w:p>
+        </w:tc>
+        <w:tc>
+          <w:tcPr>
+            <w:tcW w:w="4855" w:type="dxa"/>
+          </w:tcPr>
+          <w:p>
+            <w:pPr>
+              <w:jc w:val="both"/>
+              <w:cnfStyle w:val="000000000000" w:firstRow="0" w:lastRow="0" w:firstColumn="0" w:lastColumn="0" w:oddVBand="0" w:evenVBand="0" w:oddHBand="0" w:evenHBand="0" w:firstRowFirstColumn="0" w:firstRowLastColumn="0" w:lastRowFirstColumn="0" w:lastRowLastColumn="0"/>
+            </w:pPr>
+            <w:r>
+              <w:t>The component containing the ending location</w:t>
+            </w:r>
           </w:p>
         </w:tc>
       </w:tr>
@@ -2876,6 +2506,51 @@
             <w:pPr>
               <w:jc w:val="both"/>
             </w:pPr>
+            <w:r>
+              <w:t>Pipeline(</w:t>
+            </w:r>
+            <w:proofErr w:type="spellStart"/>
+            <w:r>
+              <w:t>currentflow</w:t>
+            </w:r>
+            <w:proofErr w:type="spellEnd"/>
+            <w:r>
+              <w:t xml:space="preserve">: double, </w:t>
+            </w:r>
+            <w:r>
+              <w:t xml:space="preserve">limit: double, </w:t>
+            </w:r>
+            <w:proofErr w:type="spellStart"/>
+            <w:r>
+              <w:t>startLocation</w:t>
+            </w:r>
+            <w:proofErr w:type="spellEnd"/>
+            <w:r>
+              <w:t xml:space="preserve">: Point, </w:t>
+            </w:r>
+            <w:proofErr w:type="spellStart"/>
+            <w:r>
+              <w:t>endLocation</w:t>
+            </w:r>
+            <w:proofErr w:type="spellEnd"/>
+            <w:r>
+              <w:t xml:space="preserve">: Point, </w:t>
+            </w:r>
+            <w:proofErr w:type="spellStart"/>
+            <w:r>
+              <w:t>clickLocation</w:t>
+            </w:r>
+            <w:proofErr w:type="spellEnd"/>
+            <w:r>
+              <w:t xml:space="preserve"> :List&lt;Point&gt;) : </w:t>
+            </w:r>
+            <w:r>
+              <w:rPr>
+                <w:b w:val="0"/>
+                <w:i/>
+              </w:rPr>
+              <w:t>constructor of the class</w:t>
+            </w:r>
           </w:p>
         </w:tc>
       </w:tr>
@@ -2893,12 +2568,1042 @@
             <w:pPr>
               <w:jc w:val="both"/>
             </w:pPr>
+            <w:proofErr w:type="spellStart"/>
+            <w:r>
+              <w:t>caculateCurrentFlow</w:t>
+            </w:r>
+            <w:proofErr w:type="spellEnd"/>
+            <w:r>
+              <w:t>(): double</w:t>
+            </w:r>
+          </w:p>
+          <w:p>
+            <w:pPr>
+              <w:jc w:val="both"/>
+              <w:rPr>
+                <w:b w:val="0"/>
+                <w:i/>
+              </w:rPr>
+            </w:pPr>
+            <w:r>
+              <w:rPr>
+                <w:b w:val="0"/>
+                <w:i/>
+              </w:rPr>
+              <w:t xml:space="preserve">This method is used to calculated and update the current flow of the pipeline whenever the other pipelines are added. Base on the </w:t>
+            </w:r>
+            <w:proofErr w:type="spellStart"/>
+            <w:r>
+              <w:rPr>
+                <w:b w:val="0"/>
+                <w:i/>
+              </w:rPr>
+              <w:t>startCompnent</w:t>
+            </w:r>
+            <w:proofErr w:type="spellEnd"/>
+            <w:r>
+              <w:rPr>
+                <w:b w:val="0"/>
+                <w:i/>
+              </w:rPr>
+              <w:t xml:space="preserve"> and </w:t>
+            </w:r>
+            <w:proofErr w:type="spellStart"/>
+            <w:r>
+              <w:rPr>
+                <w:b w:val="0"/>
+                <w:i/>
+              </w:rPr>
+              <w:t>endComponent</w:t>
+            </w:r>
+            <w:proofErr w:type="spellEnd"/>
+            <w:r>
+              <w:rPr>
+                <w:b w:val="0"/>
+                <w:i/>
+              </w:rPr>
+              <w:t xml:space="preserve">, it’s possible to calculate the values of </w:t>
+            </w:r>
+            <w:proofErr w:type="spellStart"/>
+            <w:r>
+              <w:rPr>
+                <w:b w:val="0"/>
+                <w:i/>
+              </w:rPr>
+              <w:t>currentflow</w:t>
+            </w:r>
+            <w:proofErr w:type="spellEnd"/>
+            <w:r>
+              <w:rPr>
+                <w:b w:val="0"/>
+                <w:i/>
+              </w:rPr>
+              <w:t xml:space="preserve"> and update it. </w:t>
+            </w:r>
           </w:p>
         </w:tc>
       </w:tr>
     </w:tbl>
     <w:p>
       <w:pPr>
+        <w:pStyle w:val="Heading4"/>
+        <w:jc w:val="both"/>
+      </w:pPr>
+      <w:r>
+        <w:t>NETWORK CLASS</w:t>
+      </w:r>
+    </w:p>
+    <w:tbl>
+      <w:tblPr>
+        <w:tblStyle w:val="GridTable1Light"/>
+        <w:tblW w:w="0" w:type="auto"/>
+        <w:tblLook w:val="04A0" w:firstRow="1" w:lastRow="0" w:firstColumn="1" w:lastColumn="0" w:noHBand="0" w:noVBand="1"/>
+      </w:tblPr>
+      <w:tblGrid>
+        <w:gridCol w:w="2425"/>
+        <w:gridCol w:w="2070"/>
+        <w:gridCol w:w="4855"/>
+      </w:tblGrid>
+      <w:tr>
+        <w:trPr>
+          <w:cnfStyle w:val="100000000000" w:firstRow="1" w:lastRow="0" w:firstColumn="0" w:lastColumn="0" w:oddVBand="0" w:evenVBand="0" w:oddHBand="0" w:evenHBand="0" w:firstRowFirstColumn="0" w:firstRowLastColumn="0" w:lastRowFirstColumn="0" w:lastRowLastColumn="0"/>
+        </w:trPr>
+        <w:tc>
+          <w:tcPr>
+            <w:cnfStyle w:val="001000000000" w:firstRow="0" w:lastRow="0" w:firstColumn="1" w:lastColumn="0" w:oddVBand="0" w:evenVBand="0" w:oddHBand="0" w:evenHBand="0" w:firstRowFirstColumn="0" w:firstRowLastColumn="0" w:lastRowFirstColumn="0" w:lastRowLastColumn="0"/>
+            <w:tcW w:w="9350" w:type="dxa"/>
+            <w:gridSpan w:val="3"/>
+          </w:tcPr>
+          <w:p>
+            <w:pPr>
+              <w:jc w:val="both"/>
+            </w:pPr>
+            <w:r>
+              <w:t>Properties</w:t>
+            </w:r>
+          </w:p>
+        </w:tc>
+      </w:tr>
+      <w:tr>
+        <w:trPr>
+          <w:trHeight w:val="206"/>
+        </w:trPr>
+        <w:tc>
+          <w:tcPr>
+            <w:cnfStyle w:val="001000000000" w:firstRow="0" w:lastRow="0" w:firstColumn="1" w:lastColumn="0" w:oddVBand="0" w:evenVBand="0" w:oddHBand="0" w:evenHBand="0" w:firstRowFirstColumn="0" w:firstRowLastColumn="0" w:lastRowFirstColumn="0" w:lastRowLastColumn="0"/>
+            <w:tcW w:w="2425" w:type="dxa"/>
+          </w:tcPr>
+          <w:p>
+            <w:pPr>
+              <w:jc w:val="both"/>
+            </w:pPr>
+            <w:r>
+              <w:t>components</w:t>
+            </w:r>
+          </w:p>
+        </w:tc>
+        <w:tc>
+          <w:tcPr>
+            <w:tcW w:w="2070" w:type="dxa"/>
+          </w:tcPr>
+          <w:p>
+            <w:pPr>
+              <w:jc w:val="both"/>
+              <w:cnfStyle w:val="000000000000" w:firstRow="0" w:lastRow="0" w:firstColumn="0" w:lastColumn="0" w:oddVBand="0" w:evenVBand="0" w:oddHBand="0" w:evenHBand="0" w:firstRowFirstColumn="0" w:firstRowLastColumn="0" w:lastRowFirstColumn="0" w:lastRowLastColumn="0"/>
+            </w:pPr>
+            <w:r>
+              <w:t>List&lt;Component&gt;</w:t>
+            </w:r>
+          </w:p>
+        </w:tc>
+        <w:tc>
+          <w:tcPr>
+            <w:tcW w:w="4855" w:type="dxa"/>
+          </w:tcPr>
+          <w:p>
+            <w:pPr>
+              <w:jc w:val="both"/>
+              <w:cnfStyle w:val="000000000000" w:firstRow="0" w:lastRow="0" w:firstColumn="0" w:lastColumn="0" w:oddVBand="0" w:evenVBand="0" w:oddHBand="0" w:evenHBand="0" w:firstRowFirstColumn="0" w:firstRowLastColumn="0" w:lastRowFirstColumn="0" w:lastRowLastColumn="0"/>
+            </w:pPr>
+            <w:r>
+              <w:t xml:space="preserve">A </w:t>
+            </w:r>
+            <w:r>
+              <w:t>list of Component objects</w:t>
+            </w:r>
+            <w:r>
+              <w:t xml:space="preserve">, private and are accessible through </w:t>
+            </w:r>
+            <w:proofErr w:type="spellStart"/>
+            <w:r>
+              <w:t>getListOfComponent</w:t>
+            </w:r>
+            <w:proofErr w:type="spellEnd"/>
+            <w:r>
+              <w:t>()</w:t>
+            </w:r>
+            <w:r>
+              <w:t xml:space="preserve"> methods</w:t>
+            </w:r>
+          </w:p>
+        </w:tc>
+      </w:tr>
+      <w:tr>
+        <w:trPr>
+          <w:trHeight w:val="206"/>
+        </w:trPr>
+        <w:tc>
+          <w:tcPr>
+            <w:cnfStyle w:val="001000000000" w:firstRow="0" w:lastRow="0" w:firstColumn="1" w:lastColumn="0" w:oddVBand="0" w:evenVBand="0" w:oddHBand="0" w:evenHBand="0" w:firstRowFirstColumn="0" w:firstRowLastColumn="0" w:lastRowFirstColumn="0" w:lastRowLastColumn="0"/>
+            <w:tcW w:w="2425" w:type="dxa"/>
+          </w:tcPr>
+          <w:p>
+            <w:pPr>
+              <w:jc w:val="both"/>
+            </w:pPr>
+            <w:proofErr w:type="spellStart"/>
+            <w:r>
+              <w:t>pipeLines</w:t>
+            </w:r>
+            <w:proofErr w:type="spellEnd"/>
+          </w:p>
+        </w:tc>
+        <w:tc>
+          <w:tcPr>
+            <w:tcW w:w="2070" w:type="dxa"/>
+          </w:tcPr>
+          <w:p>
+            <w:pPr>
+              <w:jc w:val="both"/>
+              <w:cnfStyle w:val="000000000000" w:firstRow="0" w:lastRow="0" w:firstColumn="0" w:lastColumn="0" w:oddVBand="0" w:evenVBand="0" w:oddHBand="0" w:evenHBand="0" w:firstRowFirstColumn="0" w:firstRowLastColumn="0" w:lastRowFirstColumn="0" w:lastRowLastColumn="0"/>
+            </w:pPr>
+            <w:r>
+              <w:t>List&lt;Pipeline&gt;</w:t>
+            </w:r>
+          </w:p>
+        </w:tc>
+        <w:tc>
+          <w:tcPr>
+            <w:tcW w:w="4855" w:type="dxa"/>
+          </w:tcPr>
+          <w:p>
+            <w:pPr>
+              <w:jc w:val="both"/>
+              <w:cnfStyle w:val="000000000000" w:firstRow="0" w:lastRow="0" w:firstColumn="0" w:lastColumn="0" w:oddVBand="0" w:evenVBand="0" w:oddHBand="0" w:evenHBand="0" w:firstRowFirstColumn="0" w:firstRowLastColumn="0" w:lastRowFirstColumn="0" w:lastRowLastColumn="0"/>
+            </w:pPr>
+            <w:r>
+              <w:t xml:space="preserve">A </w:t>
+            </w:r>
+            <w:r>
+              <w:t xml:space="preserve">list of </w:t>
+            </w:r>
+            <w:r>
+              <w:t>Pipeline</w:t>
+            </w:r>
+            <w:r>
+              <w:t xml:space="preserve"> objects</w:t>
+            </w:r>
+            <w:r>
+              <w:t xml:space="preserve">, private and are accessible through </w:t>
+            </w:r>
+            <w:proofErr w:type="spellStart"/>
+            <w:r>
+              <w:t>getListOfPipeLine</w:t>
+            </w:r>
+            <w:proofErr w:type="spellEnd"/>
+            <w:r>
+              <w:t>()</w:t>
+            </w:r>
+            <w:r>
+              <w:t xml:space="preserve"> methods</w:t>
+            </w:r>
+          </w:p>
+        </w:tc>
+      </w:tr>
+      <w:tr>
+        <w:trPr>
+          <w:trHeight w:val="206"/>
+        </w:trPr>
+        <w:tc>
+          <w:tcPr>
+            <w:cnfStyle w:val="001000000000" w:firstRow="0" w:lastRow="0" w:firstColumn="1" w:lastColumn="0" w:oddVBand="0" w:evenVBand="0" w:oddHBand="0" w:evenHBand="0" w:firstRowFirstColumn="0" w:firstRowLastColumn="0" w:lastRowFirstColumn="0" w:lastRowLastColumn="0"/>
+            <w:tcW w:w="9350" w:type="dxa"/>
+            <w:gridSpan w:val="3"/>
+          </w:tcPr>
+          <w:p>
+            <w:pPr>
+              <w:jc w:val="both"/>
+            </w:pPr>
+            <w:r>
+              <w:t xml:space="preserve">Network(components : List&lt;Component&gt;, </w:t>
+            </w:r>
+            <w:proofErr w:type="spellStart"/>
+            <w:r>
+              <w:t>pipeLines</w:t>
+            </w:r>
+            <w:proofErr w:type="spellEnd"/>
+            <w:r>
+              <w:t>: List&lt;</w:t>
+            </w:r>
+            <w:proofErr w:type="spellStart"/>
+            <w:r>
+              <w:t>PineLine</w:t>
+            </w:r>
+            <w:proofErr w:type="spellEnd"/>
+            <w:r>
+              <w:t xml:space="preserve">&gt;) : </w:t>
+            </w:r>
+            <w:r>
+              <w:rPr>
+                <w:b w:val="0"/>
+                <w:i/>
+              </w:rPr>
+              <w:t>constructor</w:t>
+            </w:r>
+          </w:p>
+        </w:tc>
+      </w:tr>
+      <w:tr>
+        <w:trPr>
+          <w:trHeight w:val="206"/>
+        </w:trPr>
+        <w:tc>
+          <w:tcPr>
+            <w:cnfStyle w:val="001000000000" w:firstRow="0" w:lastRow="0" w:firstColumn="1" w:lastColumn="0" w:oddVBand="0" w:evenVBand="0" w:oddHBand="0" w:evenHBand="0" w:firstRowFirstColumn="0" w:firstRowLastColumn="0" w:lastRowFirstColumn="0" w:lastRowLastColumn="0"/>
+            <w:tcW w:w="9350" w:type="dxa"/>
+            <w:gridSpan w:val="3"/>
+          </w:tcPr>
+          <w:p>
+            <w:pPr>
+              <w:jc w:val="both"/>
+            </w:pPr>
+            <w:r>
+              <w:t xml:space="preserve">+ </w:t>
+            </w:r>
+            <w:proofErr w:type="spellStart"/>
+            <w:r>
+              <w:t>addComponent</w:t>
+            </w:r>
+            <w:proofErr w:type="spellEnd"/>
+            <w:r>
+              <w:t xml:space="preserve">(c : Component) : </w:t>
+            </w:r>
+            <w:proofErr w:type="spellStart"/>
+            <w:r>
+              <w:t>boolean</w:t>
+            </w:r>
+            <w:proofErr w:type="spellEnd"/>
+          </w:p>
+          <w:p>
+            <w:pPr>
+              <w:jc w:val="both"/>
+              <w:rPr>
+                <w:b w:val="0"/>
+                <w:i/>
+              </w:rPr>
+            </w:pPr>
+            <w:r>
+              <w:rPr>
+                <w:b w:val="0"/>
+                <w:i/>
+              </w:rPr>
+              <w:lastRenderedPageBreak/>
+              <w:t xml:space="preserve">This method is used to calculated and update the current flow of the pipeline whenever the other pipelines are added. Base on the </w:t>
+            </w:r>
+            <w:proofErr w:type="spellStart"/>
+            <w:r>
+              <w:rPr>
+                <w:b w:val="0"/>
+                <w:i/>
+              </w:rPr>
+              <w:t>startCompnent</w:t>
+            </w:r>
+            <w:proofErr w:type="spellEnd"/>
+            <w:r>
+              <w:rPr>
+                <w:b w:val="0"/>
+                <w:i/>
+              </w:rPr>
+              <w:t xml:space="preserve"> and </w:t>
+            </w:r>
+            <w:proofErr w:type="spellStart"/>
+            <w:r>
+              <w:rPr>
+                <w:b w:val="0"/>
+                <w:i/>
+              </w:rPr>
+              <w:t>endComponent</w:t>
+            </w:r>
+            <w:proofErr w:type="spellEnd"/>
+            <w:r>
+              <w:rPr>
+                <w:b w:val="0"/>
+                <w:i/>
+              </w:rPr>
+              <w:t xml:space="preserve">, it’s possible to calculate the values of </w:t>
+            </w:r>
+            <w:proofErr w:type="spellStart"/>
+            <w:r>
+              <w:rPr>
+                <w:b w:val="0"/>
+                <w:i/>
+              </w:rPr>
+              <w:t>currentflow</w:t>
+            </w:r>
+            <w:proofErr w:type="spellEnd"/>
+            <w:r>
+              <w:rPr>
+                <w:b w:val="0"/>
+                <w:i/>
+              </w:rPr>
+              <w:t xml:space="preserve"> and update it. </w:t>
+            </w:r>
+          </w:p>
+        </w:tc>
+      </w:tr>
+      <w:tr>
+        <w:trPr>
+          <w:trHeight w:val="206"/>
+        </w:trPr>
+        <w:tc>
+          <w:tcPr>
+            <w:cnfStyle w:val="001000000000" w:firstRow="0" w:lastRow="0" w:firstColumn="1" w:lastColumn="0" w:oddVBand="0" w:evenVBand="0" w:oddHBand="0" w:evenHBand="0" w:firstRowFirstColumn="0" w:firstRowLastColumn="0" w:lastRowFirstColumn="0" w:lastRowLastColumn="0"/>
+            <w:tcW w:w="9350" w:type="dxa"/>
+            <w:gridSpan w:val="3"/>
+          </w:tcPr>
+          <w:p>
+            <w:pPr>
+              <w:jc w:val="both"/>
+            </w:pPr>
+            <w:proofErr w:type="spellStart"/>
+            <w:r>
+              <w:lastRenderedPageBreak/>
+              <w:t>checkOverlap</w:t>
+            </w:r>
+            <w:proofErr w:type="spellEnd"/>
+            <w:r>
+              <w:t xml:space="preserve">(c : Component) : </w:t>
+            </w:r>
+            <w:r>
+              <w:t>Boolean</w:t>
+            </w:r>
+          </w:p>
+          <w:p>
+            <w:pPr>
+              <w:jc w:val="both"/>
+              <w:rPr>
+                <w:b w:val="0"/>
+                <w:i/>
+              </w:rPr>
+            </w:pPr>
+            <w:r>
+              <w:rPr>
+                <w:b w:val="0"/>
+                <w:i/>
+              </w:rPr>
+              <w:t xml:space="preserve">Check whether the given component c is overlap any other components in the list of components </w:t>
+            </w:r>
+          </w:p>
+        </w:tc>
+      </w:tr>
+      <w:tr>
+        <w:trPr>
+          <w:trHeight w:val="206"/>
+        </w:trPr>
+        <w:tc>
+          <w:tcPr>
+            <w:cnfStyle w:val="001000000000" w:firstRow="0" w:lastRow="0" w:firstColumn="1" w:lastColumn="0" w:oddVBand="0" w:evenVBand="0" w:oddHBand="0" w:evenHBand="0" w:firstRowFirstColumn="0" w:firstRowLastColumn="0" w:lastRowFirstColumn="0" w:lastRowLastColumn="0"/>
+            <w:tcW w:w="9350" w:type="dxa"/>
+            <w:gridSpan w:val="3"/>
+          </w:tcPr>
+          <w:p>
+            <w:pPr>
+              <w:jc w:val="both"/>
+            </w:pPr>
+            <w:proofErr w:type="spellStart"/>
+            <w:r>
+              <w:t>removeComponent</w:t>
+            </w:r>
+            <w:proofErr w:type="spellEnd"/>
+            <w:r>
+              <w:t xml:space="preserve">(c : Component) : </w:t>
+            </w:r>
+            <w:r>
+              <w:t>Boolean</w:t>
+            </w:r>
+          </w:p>
+          <w:p>
+            <w:pPr>
+              <w:jc w:val="both"/>
+              <w:rPr>
+                <w:b w:val="0"/>
+                <w:i/>
+              </w:rPr>
+            </w:pPr>
+            <w:r>
+              <w:rPr>
+                <w:b w:val="0"/>
+                <w:i/>
+              </w:rPr>
+              <w:t xml:space="preserve">Find the given component c and remove it from the list of </w:t>
+            </w:r>
+            <w:proofErr w:type="spellStart"/>
+            <w:r>
+              <w:rPr>
+                <w:b w:val="0"/>
+                <w:i/>
+              </w:rPr>
+              <w:t>componets</w:t>
+            </w:r>
+            <w:proofErr w:type="spellEnd"/>
+            <w:r>
+              <w:rPr>
+                <w:b w:val="0"/>
+                <w:i/>
+              </w:rPr>
+              <w:t>. When c is removed, the connected pipeline of c also have to be removed.</w:t>
+            </w:r>
+            <w:r>
+              <w:rPr>
+                <w:b w:val="0"/>
+                <w:i/>
+              </w:rPr>
+              <w:t xml:space="preserve"> </w:t>
+            </w:r>
+          </w:p>
+          <w:p>
+            <w:pPr>
+              <w:jc w:val="both"/>
+              <w:rPr>
+                <w:b w:val="0"/>
+                <w:i/>
+              </w:rPr>
+            </w:pPr>
+            <w:r>
+              <w:rPr>
+                <w:b w:val="0"/>
+                <w:i/>
+              </w:rPr>
+              <w:t>Return true if c is found and removed</w:t>
+            </w:r>
+          </w:p>
+        </w:tc>
+      </w:tr>
+      <w:tr>
+        <w:trPr>
+          <w:trHeight w:val="206"/>
+        </w:trPr>
+        <w:tc>
+          <w:tcPr>
+            <w:cnfStyle w:val="001000000000" w:firstRow="0" w:lastRow="0" w:firstColumn="1" w:lastColumn="0" w:oddVBand="0" w:evenVBand="0" w:oddHBand="0" w:evenHBand="0" w:firstRowFirstColumn="0" w:firstRowLastColumn="0" w:lastRowFirstColumn="0" w:lastRowLastColumn="0"/>
+            <w:tcW w:w="9350" w:type="dxa"/>
+            <w:gridSpan w:val="3"/>
+          </w:tcPr>
+          <w:p>
+            <w:pPr>
+              <w:jc w:val="both"/>
+            </w:pPr>
+            <w:proofErr w:type="spellStart"/>
+            <w:r>
+              <w:t>removePineLine</w:t>
+            </w:r>
+            <w:proofErr w:type="spellEnd"/>
+            <w:r>
+              <w:t xml:space="preserve">(c : </w:t>
+            </w:r>
+            <w:proofErr w:type="spellStart"/>
+            <w:r>
+              <w:t>PipeLine</w:t>
+            </w:r>
+            <w:proofErr w:type="spellEnd"/>
+            <w:r>
+              <w:t xml:space="preserve">) : </w:t>
+            </w:r>
+            <w:r>
+              <w:t>Boolean</w:t>
+            </w:r>
+          </w:p>
+          <w:p>
+            <w:pPr>
+              <w:jc w:val="both"/>
+              <w:rPr>
+                <w:b w:val="0"/>
+                <w:i/>
+              </w:rPr>
+            </w:pPr>
+            <w:r>
+              <w:rPr>
+                <w:b w:val="0"/>
+                <w:i/>
+              </w:rPr>
+              <w:t>Fin</w:t>
+            </w:r>
+            <w:r>
+              <w:rPr>
+                <w:b w:val="0"/>
+                <w:i/>
+              </w:rPr>
+              <w:t>d</w:t>
+            </w:r>
+            <w:r>
+              <w:rPr>
+                <w:b w:val="0"/>
+                <w:i/>
+              </w:rPr>
+              <w:t xml:space="preserve"> the given pipeline from parameter list and remove it.</w:t>
+            </w:r>
+          </w:p>
+          <w:p>
+            <w:pPr>
+              <w:jc w:val="both"/>
+              <w:rPr>
+                <w:b w:val="0"/>
+                <w:i/>
+              </w:rPr>
+            </w:pPr>
+            <w:r>
+              <w:rPr>
+                <w:b w:val="0"/>
+                <w:i/>
+              </w:rPr>
+              <w:t>Return true if c is found and removed</w:t>
+            </w:r>
+          </w:p>
+        </w:tc>
+      </w:tr>
+      <w:tr>
+        <w:trPr>
+          <w:trHeight w:val="206"/>
+        </w:trPr>
+        <w:tc>
+          <w:tcPr>
+            <w:cnfStyle w:val="001000000000" w:firstRow="0" w:lastRow="0" w:firstColumn="1" w:lastColumn="0" w:oddVBand="0" w:evenVBand="0" w:oddHBand="0" w:evenHBand="0" w:firstRowFirstColumn="0" w:firstRowLastColumn="0" w:lastRowFirstColumn="0" w:lastRowLastColumn="0"/>
+            <w:tcW w:w="9350" w:type="dxa"/>
+            <w:gridSpan w:val="3"/>
+          </w:tcPr>
+          <w:p>
+            <w:pPr>
+              <w:jc w:val="both"/>
+            </w:pPr>
+            <w:proofErr w:type="spellStart"/>
+            <w:r>
+              <w:t>getPineLineOfComponent</w:t>
+            </w:r>
+            <w:proofErr w:type="spellEnd"/>
+            <w:r>
+              <w:t>(c : Component) : List&lt;</w:t>
+            </w:r>
+            <w:proofErr w:type="spellStart"/>
+            <w:r>
+              <w:t>PipeLine</w:t>
+            </w:r>
+            <w:proofErr w:type="spellEnd"/>
+            <w:r>
+              <w:t>&gt;</w:t>
+            </w:r>
+          </w:p>
+          <w:p>
+            <w:pPr>
+              <w:jc w:val="both"/>
+              <w:rPr>
+                <w:b w:val="0"/>
+                <w:i/>
+              </w:rPr>
+            </w:pPr>
+            <w:r>
+              <w:rPr>
+                <w:b w:val="0"/>
+                <w:i/>
+              </w:rPr>
+              <w:t>Get the list of pipeline connected to the given component c.</w:t>
+            </w:r>
+          </w:p>
+          <w:p>
+            <w:pPr>
+              <w:jc w:val="both"/>
+            </w:pPr>
+            <w:r>
+              <w:rPr>
+                <w:b w:val="0"/>
+                <w:i/>
+              </w:rPr>
+              <w:t>Return the list of pipeline</w:t>
+            </w:r>
+          </w:p>
+        </w:tc>
+      </w:tr>
+      <w:tr>
+        <w:trPr>
+          <w:trHeight w:val="206"/>
+        </w:trPr>
+        <w:tc>
+          <w:tcPr>
+            <w:cnfStyle w:val="001000000000" w:firstRow="0" w:lastRow="0" w:firstColumn="1" w:lastColumn="0" w:oddVBand="0" w:evenVBand="0" w:oddHBand="0" w:evenHBand="0" w:firstRowFirstColumn="0" w:firstRowLastColumn="0" w:lastRowFirstColumn="0" w:lastRowLastColumn="0"/>
+            <w:tcW w:w="9350" w:type="dxa"/>
+            <w:gridSpan w:val="3"/>
+          </w:tcPr>
+          <w:p>
+            <w:pPr>
+              <w:jc w:val="both"/>
+            </w:pPr>
+            <w:proofErr w:type="spellStart"/>
+            <w:r>
+              <w:t>getExceedPineLine</w:t>
+            </w:r>
+            <w:proofErr w:type="spellEnd"/>
+            <w:r>
+              <w:t>() : List&lt;</w:t>
+            </w:r>
+            <w:proofErr w:type="spellStart"/>
+            <w:r>
+              <w:t>PipeLine</w:t>
+            </w:r>
+            <w:proofErr w:type="spellEnd"/>
+            <w:r>
+              <w:t>&gt;</w:t>
+            </w:r>
+          </w:p>
+          <w:p>
+            <w:pPr>
+              <w:jc w:val="both"/>
+              <w:rPr>
+                <w:b w:val="0"/>
+                <w:i/>
+              </w:rPr>
+            </w:pPr>
+            <w:r>
+              <w:rPr>
+                <w:b w:val="0"/>
+                <w:i/>
+              </w:rPr>
+              <w:t>Check for the exceed pi</w:t>
+            </w:r>
+            <w:r>
+              <w:rPr>
+                <w:b w:val="0"/>
+                <w:i/>
+              </w:rPr>
+              <w:t>p</w:t>
+            </w:r>
+            <w:r>
+              <w:rPr>
+                <w:b w:val="0"/>
+                <w:i/>
+              </w:rPr>
+              <w:t xml:space="preserve">elines (if the </w:t>
+            </w:r>
+            <w:proofErr w:type="spellStart"/>
+            <w:r>
+              <w:rPr>
+                <w:b w:val="0"/>
+                <w:i/>
+              </w:rPr>
+              <w:t>currentflow</w:t>
+            </w:r>
+            <w:proofErr w:type="spellEnd"/>
+            <w:r>
+              <w:rPr>
+                <w:b w:val="0"/>
+                <w:i/>
+              </w:rPr>
+              <w:t xml:space="preserve"> &gt; </w:t>
+            </w:r>
+            <w:proofErr w:type="spellStart"/>
+            <w:r>
+              <w:rPr>
+                <w:b w:val="0"/>
+                <w:i/>
+              </w:rPr>
+              <w:t>safetylimit</w:t>
+            </w:r>
+            <w:proofErr w:type="spellEnd"/>
+            <w:r>
+              <w:rPr>
+                <w:b w:val="0"/>
+                <w:i/>
+              </w:rPr>
+              <w:t>) a</w:t>
+            </w:r>
+            <w:r>
+              <w:rPr>
+                <w:b w:val="0"/>
+                <w:i/>
+              </w:rPr>
+              <w:t>nd return into a list of pipelines</w:t>
+            </w:r>
+          </w:p>
+        </w:tc>
+      </w:tr>
+      <w:tr>
+        <w:trPr>
+          <w:trHeight w:val="206"/>
+        </w:trPr>
+        <w:tc>
+          <w:tcPr>
+            <w:cnfStyle w:val="001000000000" w:firstRow="0" w:lastRow="0" w:firstColumn="1" w:lastColumn="0" w:oddVBand="0" w:evenVBand="0" w:oddHBand="0" w:evenHBand="0" w:firstRowFirstColumn="0" w:firstRowLastColumn="0" w:lastRowFirstColumn="0" w:lastRowLastColumn="0"/>
+            <w:tcW w:w="9350" w:type="dxa"/>
+            <w:gridSpan w:val="3"/>
+          </w:tcPr>
+          <w:p>
+            <w:pPr>
+              <w:jc w:val="both"/>
+            </w:pPr>
+            <w:proofErr w:type="spellStart"/>
+            <w:r>
+              <w:t>getListOfComponents</w:t>
+            </w:r>
+            <w:proofErr w:type="spellEnd"/>
+            <w:r>
+              <w:t>() : List&lt;Component&gt;</w:t>
+            </w:r>
+          </w:p>
+          <w:p>
+            <w:pPr>
+              <w:jc w:val="both"/>
+              <w:rPr>
+                <w:b w:val="0"/>
+                <w:i/>
+              </w:rPr>
+            </w:pPr>
+            <w:r>
+              <w:rPr>
+                <w:b w:val="0"/>
+                <w:i/>
+              </w:rPr>
+              <w:t>Return the</w:t>
+            </w:r>
+            <w:r>
+              <w:rPr>
+                <w:b w:val="0"/>
+                <w:i/>
+              </w:rPr>
+              <w:t xml:space="preserve"> private</w:t>
+            </w:r>
+            <w:r>
+              <w:rPr>
+                <w:b w:val="0"/>
+                <w:i/>
+              </w:rPr>
+              <w:t xml:space="preserve"> object </w:t>
+            </w:r>
+            <w:r>
+              <w:rPr>
+                <w:i/>
+              </w:rPr>
+              <w:t>components</w:t>
+            </w:r>
+            <w:r>
+              <w:rPr>
+                <w:b w:val="0"/>
+                <w:i/>
+              </w:rPr>
+              <w:t xml:space="preserve"> </w:t>
+            </w:r>
+          </w:p>
+        </w:tc>
+      </w:tr>
+      <w:tr>
+        <w:trPr>
+          <w:trHeight w:val="206"/>
+        </w:trPr>
+        <w:tc>
+          <w:tcPr>
+            <w:cnfStyle w:val="001000000000" w:firstRow="0" w:lastRow="0" w:firstColumn="1" w:lastColumn="0" w:oddVBand="0" w:evenVBand="0" w:oddHBand="0" w:evenHBand="0" w:firstRowFirstColumn="0" w:firstRowLastColumn="0" w:lastRowFirstColumn="0" w:lastRowLastColumn="0"/>
+            <w:tcW w:w="9350" w:type="dxa"/>
+            <w:gridSpan w:val="3"/>
+          </w:tcPr>
+          <w:p>
+            <w:pPr>
+              <w:jc w:val="both"/>
+            </w:pPr>
+            <w:proofErr w:type="spellStart"/>
+            <w:r>
+              <w:t>getListOfPineLines</w:t>
+            </w:r>
+            <w:proofErr w:type="spellEnd"/>
+            <w:r>
+              <w:t>() : List&lt;</w:t>
+            </w:r>
+            <w:proofErr w:type="spellStart"/>
+            <w:r>
+              <w:t>PipeLine</w:t>
+            </w:r>
+            <w:proofErr w:type="spellEnd"/>
+            <w:r>
+              <w:t>&gt;</w:t>
+            </w:r>
+          </w:p>
+          <w:p>
+            <w:pPr>
+              <w:jc w:val="both"/>
+              <w:rPr>
+                <w:b w:val="0"/>
+                <w:i/>
+              </w:rPr>
+            </w:pPr>
+            <w:r>
+              <w:rPr>
+                <w:b w:val="0"/>
+                <w:i/>
+              </w:rPr>
+              <w:t xml:space="preserve">Return the private object </w:t>
+            </w:r>
+            <w:proofErr w:type="spellStart"/>
+            <w:r>
+              <w:rPr>
+                <w:i/>
+              </w:rPr>
+              <w:t>pinelines</w:t>
+            </w:r>
+            <w:proofErr w:type="spellEnd"/>
+          </w:p>
+        </w:tc>
+      </w:tr>
+      <w:tr>
+        <w:trPr>
+          <w:trHeight w:val="206"/>
+        </w:trPr>
+        <w:tc>
+          <w:tcPr>
+            <w:cnfStyle w:val="001000000000" w:firstRow="0" w:lastRow="0" w:firstColumn="1" w:lastColumn="0" w:oddVBand="0" w:evenVBand="0" w:oddHBand="0" w:evenHBand="0" w:firstRowFirstColumn="0" w:firstRowLastColumn="0" w:lastRowFirstColumn="0" w:lastRowLastColumn="0"/>
+            <w:tcW w:w="9350" w:type="dxa"/>
+            <w:gridSpan w:val="3"/>
+          </w:tcPr>
+          <w:p>
+            <w:pPr>
+              <w:jc w:val="both"/>
+            </w:pPr>
+            <w:proofErr w:type="spellStart"/>
+            <w:r>
+              <w:t>addPipeline</w:t>
+            </w:r>
+            <w:proofErr w:type="spellEnd"/>
+            <w:r>
+              <w:t xml:space="preserve">(p : </w:t>
+            </w:r>
+            <w:proofErr w:type="spellStart"/>
+            <w:r>
+              <w:t>PipeLine</w:t>
+            </w:r>
+            <w:proofErr w:type="spellEnd"/>
+            <w:r>
+              <w:t xml:space="preserve">) : </w:t>
+            </w:r>
+            <w:r>
+              <w:t>Boolean</w:t>
+            </w:r>
+          </w:p>
+          <w:p>
+            <w:pPr>
+              <w:jc w:val="both"/>
+              <w:rPr>
+                <w:b w:val="0"/>
+                <w:i/>
+              </w:rPr>
+            </w:pPr>
+            <w:r>
+              <w:rPr>
+                <w:b w:val="0"/>
+                <w:i/>
+              </w:rPr>
+              <w:t xml:space="preserve">Add a given pipeline p into the list of pipelines, which is represented by object </w:t>
+            </w:r>
+            <w:r>
+              <w:rPr>
+                <w:i/>
+              </w:rPr>
+              <w:t>pipelines</w:t>
+            </w:r>
+            <w:r>
+              <w:rPr>
+                <w:b w:val="0"/>
+                <w:i/>
+              </w:rPr>
+              <w:t xml:space="preserve">. </w:t>
+            </w:r>
+          </w:p>
+          <w:p>
+            <w:pPr>
+              <w:jc w:val="both"/>
+            </w:pPr>
+            <w:r>
+              <w:rPr>
+                <w:b w:val="0"/>
+                <w:i/>
+              </w:rPr>
+              <w:t xml:space="preserve">P is added if and only if the location of p is not overlapped other components in the list. Method </w:t>
+            </w:r>
+            <w:proofErr w:type="spellStart"/>
+            <w:r>
+              <w:rPr>
+                <w:i/>
+              </w:rPr>
+              <w:t>checkOverlap</w:t>
+            </w:r>
+            <w:proofErr w:type="spellEnd"/>
+            <w:r>
+              <w:rPr>
+                <w:b w:val="0"/>
+                <w:i/>
+              </w:rPr>
+              <w:t xml:space="preserve"> is called for this check. </w:t>
+            </w:r>
+            <w:r>
+              <w:rPr>
+                <w:b w:val="0"/>
+                <w:i/>
+              </w:rPr>
+              <w:t>If it is not overlap, it is added into the list and this method return true.</w:t>
+            </w:r>
+          </w:p>
+        </w:tc>
+      </w:tr>
+      <w:tr>
+        <w:trPr>
+          <w:trHeight w:val="206"/>
+        </w:trPr>
+        <w:tc>
+          <w:tcPr>
+            <w:cnfStyle w:val="001000000000" w:firstRow="0" w:lastRow="0" w:firstColumn="1" w:lastColumn="0" w:oddVBand="0" w:evenVBand="0" w:oddHBand="0" w:evenHBand="0" w:firstRowFirstColumn="0" w:firstRowLastColumn="0" w:lastRowFirstColumn="0" w:lastRowLastColumn="0"/>
+            <w:tcW w:w="9350" w:type="dxa"/>
+            <w:gridSpan w:val="3"/>
+          </w:tcPr>
+          <w:p>
+            <w:pPr>
+              <w:jc w:val="both"/>
+            </w:pPr>
+            <w:proofErr w:type="spellStart"/>
+            <w:r>
+              <w:t>findComponent</w:t>
+            </w:r>
+            <w:proofErr w:type="spellEnd"/>
+            <w:r>
+              <w:t>(p : point) : Component</w:t>
+            </w:r>
+          </w:p>
+          <w:p>
+            <w:pPr>
+              <w:jc w:val="both"/>
+              <w:rPr>
+                <w:b w:val="0"/>
+                <w:i/>
+              </w:rPr>
+            </w:pPr>
+            <w:bookmarkStart w:id="5" w:name="_GoBack"/>
+            <w:r>
+              <w:rPr>
+                <w:b w:val="0"/>
+                <w:i/>
+              </w:rPr>
+              <w:t>Find that weather there are a component having the location which contain s the given point or not. If it is true, return the found component. Otherwise, return null.</w:t>
+            </w:r>
+            <w:bookmarkEnd w:id="5"/>
+          </w:p>
+        </w:tc>
+      </w:tr>
+    </w:tbl>
+    <w:p>
+      <w:pPr>
         <w:jc w:val="both"/>
       </w:pPr>
     </w:p>
@@ -2907,24 +3612,31 @@
         <w:pStyle w:val="Heading1"/>
         <w:jc w:val="both"/>
       </w:pPr>
+      <w:bookmarkStart w:id="6" w:name="_Toc451539446"/>
       <w:r>
         <w:t>SEQUENCE DIAGRAMs</w:t>
       </w:r>
+      <w:bookmarkEnd w:id="6"/>
     </w:p>
     <w:p>
       <w:pPr>
         <w:pStyle w:val="Heading2"/>
         <w:jc w:val="both"/>
       </w:pPr>
+      <w:bookmarkStart w:id="7" w:name="_Toc451539447"/>
       <w:r>
         <w:t>Draw a component</w:t>
       </w:r>
+      <w:bookmarkEnd w:id="7"/>
     </w:p>
     <w:p>
       <w:pPr>
         <w:jc w:val="both"/>
       </w:pPr>
       <w:r>
+        <w:rPr>
+          <w:noProof/>
+        </w:rPr>
         <w:lastRenderedPageBreak/>
         <w:drawing>
           <wp:inline distT="0" distB="0" distL="0" distR="0" wp14:anchorId="3EB65238" wp14:editId="66791663">
@@ -2944,7 +3656,7 @@
                     </pic:cNvPicPr>
                   </pic:nvPicPr>
                   <pic:blipFill>
-                    <a:blip r:embed="rId9">
+                    <a:blip r:embed="rId10">
                       <a:extLst>
                         <a:ext uri="{28A0092B-C50C-407E-A947-70E740481C1C}">
                           <a14:useLocalDpi xmlns:a14="http://schemas.microsoft.com/office/drawing/2010/main" val="0"/>
@@ -2989,95 +3701,100 @@
         <w:jc w:val="both"/>
       </w:pPr>
       <w:r>
-        <w:t xml:space="preserve">This sequence diagram describe how </w:t>
-      </w:r>
-      <w:r>
-        <w:t xml:space="preserve">a component to the drawing screen and add </w:t>
+        <w:t xml:space="preserve">This sequence diagram describe how a component to the drawing screen and add that component to the list of components belonging to the object </w:t>
+      </w:r>
+      <w:proofErr w:type="spellStart"/>
+      <w:r>
+        <w:t>currentNetwork</w:t>
+      </w:r>
+      <w:proofErr w:type="spellEnd"/>
+      <w:r>
+        <w:t xml:space="preserve">. The </w:t>
+      </w:r>
+      <w:proofErr w:type="spellStart"/>
+      <w:r>
+        <w:t>drawComponent</w:t>
+      </w:r>
+      <w:proofErr w:type="spellEnd"/>
+      <w:r>
+        <w:t xml:space="preserve"> method has three argument parameters which include objects of type Graphic, </w:t>
+      </w:r>
+      <w:proofErr w:type="spellStart"/>
+      <w:r>
+        <w:t>ImageList</w:t>
+      </w:r>
+      <w:proofErr w:type="spellEnd"/>
+      <w:r>
+        <w:t xml:space="preserve"> and Component. The Graphic object can come from the Form's </w:t>
+      </w:r>
+      <w:proofErr w:type="spellStart"/>
+      <w:r>
+        <w:t>PaintEventArgs</w:t>
+      </w:r>
+      <w:proofErr w:type="spellEnd"/>
+      <w:r>
+        <w:t xml:space="preserve"> or otherwise by creating the Graphic object of the form or a control. The </w:t>
+      </w:r>
+      <w:proofErr w:type="spellStart"/>
+      <w:r>
+        <w:t>ImageList</w:t>
+      </w:r>
+      <w:proofErr w:type="spellEnd"/>
+      <w:r>
+        <w:t xml:space="preserve"> consists of the images for each of the images for the components that the </w:t>
+      </w:r>
+      <w:proofErr w:type="gramStart"/>
+      <w:r>
+        <w:t>user  would</w:t>
+      </w:r>
+      <w:proofErr w:type="gramEnd"/>
+      <w:r>
+        <w:t xml:space="preserve"> like to place on the drawing screen. </w:t>
       </w:r>
     </w:p>
     <w:p>
       <w:pPr>
         <w:jc w:val="both"/>
       </w:pPr>
+      <w:r>
+        <w:t xml:space="preserve">The component object comes from the </w:t>
+      </w:r>
+      <w:proofErr w:type="spellStart"/>
+      <w:r>
+        <w:t>temComponent</w:t>
+      </w:r>
+      <w:proofErr w:type="spellEnd"/>
+      <w:r>
+        <w:t xml:space="preserve"> property of the System class. This property changes its reference to a new Component object whenever the user clicks on a button for different components on the toolbox. Clicking on a specific component button would create a Component of that type and change </w:t>
+      </w:r>
       <w:proofErr w:type="gramStart"/>
       <w:r>
-        <w:t>that</w:t>
-      </w:r>
+        <w:t xml:space="preserve">the  </w:t>
+      </w:r>
+      <w:proofErr w:type="spellStart"/>
+      <w:r>
+        <w:t>tempComponents</w:t>
+      </w:r>
+      <w:proofErr w:type="spellEnd"/>
       <w:proofErr w:type="gramEnd"/>
       <w:r>
-        <w:t xml:space="preserve"> component to the list of components belonging to the object </w:t>
+        <w:t xml:space="preserve"> reference to that newly created Component object. The component argument in the method is then used to call the method </w:t>
       </w:r>
       <w:proofErr w:type="spellStart"/>
       <w:r>
-        <w:t>currentNe</w:t>
-      </w:r>
-      <w:r>
-        <w:t>twork</w:t>
+        <w:t>addComponent</w:t>
       </w:r>
       <w:proofErr w:type="spellEnd"/>
       <w:r>
-        <w:t xml:space="preserve">. The </w:t>
+        <w:t xml:space="preserve"> on the </w:t>
       </w:r>
       <w:proofErr w:type="spellStart"/>
       <w:r>
-        <w:t>drawComponent</w:t>
+        <w:t>currentNetwork</w:t>
       </w:r>
       <w:proofErr w:type="spellEnd"/>
       <w:r>
-        <w:t xml:space="preserve"> method </w:t>
-      </w:r>
-      <w:r>
-        <w:t xml:space="preserve">has three argument parameters which include objects of type Graphic, </w:t>
-      </w:r>
-      <w:proofErr w:type="spellStart"/>
-      <w:r>
-        <w:t>ImageList</w:t>
-      </w:r>
-      <w:proofErr w:type="spellEnd"/>
-      <w:r>
-        <w:t xml:space="preserve"> and Component. The Graphi</w:t>
-      </w:r>
-      <w:r>
-        <w:t xml:space="preserve">c </w:t>
-      </w:r>
-      <w:r>
-        <w:t xml:space="preserve">object can come from the Form's </w:t>
-      </w:r>
-      <w:proofErr w:type="spellStart"/>
-      <w:r>
-        <w:t>PaintEventArgs</w:t>
-      </w:r>
-      <w:proofErr w:type="spellEnd"/>
-      <w:r>
-        <w:t xml:space="preserve"> or otherwise by creating th</w:t>
-      </w:r>
-      <w:r>
-        <w:t xml:space="preserve">e Graphic object of the form or </w:t>
-      </w:r>
-      <w:r>
-        <w:t xml:space="preserve">a control. The </w:t>
-      </w:r>
-      <w:proofErr w:type="spellStart"/>
-      <w:r>
-        <w:t>ImageList</w:t>
-      </w:r>
-      <w:proofErr w:type="spellEnd"/>
-      <w:r>
-        <w:t xml:space="preserve"> consists of the images for each of the images fo</w:t>
-      </w:r>
-      <w:r>
-        <w:t xml:space="preserve">r the components that the </w:t>
-      </w:r>
-      <w:proofErr w:type="gramStart"/>
-      <w:r>
-        <w:t xml:space="preserve">user  </w:t>
-      </w:r>
-      <w:r>
-        <w:t>would</w:t>
-      </w:r>
-      <w:proofErr w:type="gramEnd"/>
-      <w:r>
-        <w:t xml:space="preserve"> like to place on the drawing screen. </w:t>
+        <w:t xml:space="preserve"> property of the static System class. </w:t>
       </w:r>
     </w:p>
     <w:p>
@@ -3085,65 +3802,57 @@
         <w:jc w:val="both"/>
       </w:pPr>
       <w:r>
-        <w:t xml:space="preserve">The component object comes from the </w:t>
+        <w:t xml:space="preserve">The method </w:t>
       </w:r>
       <w:proofErr w:type="spellStart"/>
       <w:r>
-        <w:t>temComponent</w:t>
+        <w:t>addComponent</w:t>
       </w:r>
       <w:proofErr w:type="spellEnd"/>
       <w:r>
-        <w:t xml:space="preserve"> property of the System c</w:t>
-      </w:r>
-      <w:r>
-        <w:t xml:space="preserve">lass. This property changes its </w:t>
-      </w:r>
-      <w:r>
-        <w:t xml:space="preserve">reference to a new Component object whenever the user clicks on a button </w:t>
-      </w:r>
-      <w:r>
-        <w:t xml:space="preserve">for different components on the </w:t>
-      </w:r>
-      <w:r>
-        <w:t>toolbox. Clicking on a specific component button would create a Compone</w:t>
-      </w:r>
-      <w:r>
-        <w:t xml:space="preserve">nt of that type and change </w:t>
-      </w:r>
+        <w:t xml:space="preserve"> takes an argument of type Component which would be the same as </w:t>
+      </w:r>
+      <w:proofErr w:type="spellStart"/>
+      <w:r>
+        <w:t>tempComponent</w:t>
+      </w:r>
+      <w:proofErr w:type="spellEnd"/>
+      <w:r>
+        <w:t xml:space="preserve"> in this case. The method </w:t>
+      </w:r>
+      <w:proofErr w:type="spellStart"/>
+      <w:r>
+        <w:t>addComponent</w:t>
+      </w:r>
+      <w:proofErr w:type="spellEnd"/>
+      <w:r>
+        <w:t xml:space="preserve"> then adds the Component to the List of Components property of Network class. However when the </w:t>
+      </w:r>
+      <w:proofErr w:type="spellStart"/>
+      <w:r>
+        <w:t>addComponent</w:t>
+      </w:r>
+      <w:proofErr w:type="spellEnd"/>
+      <w:r>
+        <w:t xml:space="preserve"> method is called there is another method call within this method to the method for </w:t>
+      </w:r>
+      <w:proofErr w:type="spellStart"/>
+      <w:r>
+        <w:t>checkOverlap</w:t>
+      </w:r>
+      <w:proofErr w:type="spellEnd"/>
+      <w:r>
+        <w:t xml:space="preserve"> method which would return a </w:t>
+      </w:r>
+      <w:proofErr w:type="spellStart"/>
       <w:proofErr w:type="gramStart"/>
       <w:r>
-        <w:t xml:space="preserve">the  </w:t>
-      </w:r>
-      <w:proofErr w:type="spellStart"/>
-      <w:r>
-        <w:t>tempComponents</w:t>
+        <w:t>boolean</w:t>
       </w:r>
       <w:proofErr w:type="spellEnd"/>
       <w:proofErr w:type="gramEnd"/>
       <w:r>
-        <w:t xml:space="preserve"> reference to that newly created Component object. The comp</w:t>
-      </w:r>
-      <w:r>
-        <w:t xml:space="preserve">onent argument in the method is </w:t>
-      </w:r>
-      <w:r>
-        <w:t xml:space="preserve">then used to call the method </w:t>
-      </w:r>
-      <w:proofErr w:type="spellStart"/>
-      <w:r>
-        <w:t>addComponent</w:t>
-      </w:r>
-      <w:proofErr w:type="spellEnd"/>
-      <w:r>
-        <w:t xml:space="preserve"> on the </w:t>
-      </w:r>
-      <w:proofErr w:type="spellStart"/>
-      <w:r>
-        <w:t>currentNetwork</w:t>
-      </w:r>
-      <w:proofErr w:type="spellEnd"/>
-      <w:r>
-        <w:t xml:space="preserve"> property of the static System class. </w:t>
+        <w:t>. If the return value is true then the component would be successfully added to the list of components.</w:t>
       </w:r>
     </w:p>
     <w:p>
@@ -3151,121 +3860,37 @@
         <w:jc w:val="both"/>
       </w:pPr>
       <w:r>
-        <w:t xml:space="preserve">The method </w:t>
+        <w:lastRenderedPageBreak/>
+        <w:t xml:space="preserve">Once the component is successfully added to the list of components the Graphic object of the method will use the location property of the component to draw the image from the </w:t>
       </w:r>
       <w:proofErr w:type="spellStart"/>
       <w:r>
-        <w:t>addComponent</w:t>
+        <w:t>ImageList</w:t>
       </w:r>
       <w:proofErr w:type="spellEnd"/>
       <w:r>
-        <w:t xml:space="preserve"> takes an argument of type Component which would b</w:t>
-      </w:r>
-      <w:r>
-        <w:t xml:space="preserve">e the same as </w:t>
-      </w:r>
-      <w:proofErr w:type="spellStart"/>
-      <w:r>
-        <w:t>tempComponent</w:t>
-      </w:r>
-      <w:proofErr w:type="spellEnd"/>
-      <w:r>
-        <w:t xml:space="preserve"> in </w:t>
-      </w:r>
-      <w:r>
-        <w:t xml:space="preserve">this case. The method </w:t>
-      </w:r>
-      <w:proofErr w:type="spellStart"/>
-      <w:r>
-        <w:t>addComponent</w:t>
-      </w:r>
-      <w:proofErr w:type="spellEnd"/>
-      <w:r>
-        <w:t xml:space="preserve"> then adds the Component to the List of Components property of Network </w:t>
+        <w:t xml:space="preserve"> corresponding to the component that needs to be drawn on the drawing screen.  </w:t>
       </w:r>
     </w:p>
     <w:p>
       <w:pPr>
+        <w:pStyle w:val="Heading2"/>
         <w:jc w:val="both"/>
       </w:pPr>
-      <w:proofErr w:type="gramStart"/>
-      <w:r>
-        <w:t>class</w:t>
-      </w:r>
-      <w:proofErr w:type="gramEnd"/>
-      <w:r>
-        <w:t xml:space="preserve">. However when the </w:t>
-      </w:r>
-      <w:proofErr w:type="spellStart"/>
-      <w:r>
-        <w:t>addComponent</w:t>
-      </w:r>
-      <w:proofErr w:type="spellEnd"/>
-      <w:r>
-        <w:t xml:space="preserve"> method is called there is another method call within this method to the method for </w:t>
-      </w:r>
-      <w:proofErr w:type="spellStart"/>
-      <w:r>
-        <w:t>checkOverlap</w:t>
-      </w:r>
-      <w:proofErr w:type="spellEnd"/>
-      <w:r>
-        <w:t xml:space="preserve"> method which would return a </w:t>
-      </w:r>
-      <w:proofErr w:type="spellStart"/>
-      <w:proofErr w:type="gramStart"/>
-      <w:r>
-        <w:t>boolean</w:t>
-      </w:r>
-      <w:proofErr w:type="spellEnd"/>
-      <w:proofErr w:type="gramEnd"/>
-      <w:r>
-        <w:t>. If the return value is true then the component would be successfully added to the list of components.</w:t>
-      </w:r>
+      <w:bookmarkStart w:id="8" w:name="_Toc451539448"/>
+      <w:r>
+        <w:t>Draw a PIPELINE</w:t>
+      </w:r>
+      <w:bookmarkEnd w:id="8"/>
     </w:p>
     <w:p>
       <w:pPr>
         <w:jc w:val="both"/>
       </w:pPr>
       <w:r>
-        <w:lastRenderedPageBreak/>
-        <w:t>Once the component is successfully added to the list of components the Gr</w:t>
-      </w:r>
-      <w:r>
-        <w:t xml:space="preserve">aphic object of the method will </w:t>
-      </w:r>
-      <w:r>
-        <w:t xml:space="preserve">use the location property of the component to draw the image from the </w:t>
-      </w:r>
-      <w:proofErr w:type="spellStart"/>
-      <w:r>
-        <w:t>ImageList</w:t>
-      </w:r>
-      <w:proofErr w:type="spellEnd"/>
-      <w:r>
-        <w:t xml:space="preserve"> corresponding to the </w:t>
-      </w:r>
-      <w:r>
-        <w:t xml:space="preserve">component that needs to be drawn on the drawing screen.  </w:t>
-      </w:r>
-    </w:p>
-    <w:p>
-      <w:pPr>
-        <w:pStyle w:val="Heading2"/>
-        <w:jc w:val="both"/>
-      </w:pPr>
-      <w:r>
-        <w:t xml:space="preserve">Draw a </w:t>
-      </w:r>
-      <w:r>
-        <w:t>PIPELINE</w:t>
-      </w:r>
-    </w:p>
-    <w:p>
-      <w:pPr>
-        <w:jc w:val="both"/>
-      </w:pPr>
-      <w:r>
+        <w:rPr>
+          <w:noProof/>
+        </w:rPr>
         <w:drawing>
           <wp:inline distT="0" distB="0" distL="0" distR="0" wp14:anchorId="75327725" wp14:editId="039BC606">
             <wp:extent cx="5943600" cy="4400643"/>
@@ -3284,7 +3909,7 @@
                     </pic:cNvPicPr>
                   </pic:nvPicPr>
                   <pic:blipFill>
-                    <a:blip r:embed="rId10">
+                    <a:blip r:embed="rId11">
                       <a:extLst>
                         <a:ext uri="{28A0092B-C50C-407E-A947-70E740481C1C}">
                           <a14:useLocalDpi xmlns:a14="http://schemas.microsoft.com/office/drawing/2010/main" val="0"/>
@@ -3672,7 +4297,7 @@
       </w:r>
     </w:p>
     <w:sectPr>
-      <w:footerReference w:type="default" r:id="rId11"/>
+      <w:footerReference w:type="default" r:id="rId12"/>
       <w:pgSz w:w="12240" w:h="15840"/>
       <w:pgMar w:top="1440" w:right="1440" w:bottom="1440" w:left="1440" w:header="720" w:footer="720" w:gutter="0"/>
       <w:pgNumType w:start="0"/>
@@ -3743,7 +4368,7 @@
           <w:rPr>
             <w:noProof/>
           </w:rPr>
-          <w:t>3</w:t>
+          <w:t>8</w:t>
         </w:r>
         <w:r>
           <w:rPr>
@@ -10309,7 +10934,7 @@
 </file>
 
 <file path=customXml/itemProps2.xml><?xml version="1.0" encoding="utf-8"?>
-<ds:datastoreItem xmlns:ds="http://schemas.openxmlformats.org/officeDocument/2006/customXml" ds:itemID="{820DC8F1-E154-4E55-8A2A-2AE7CF60BFC1}">
+<ds:datastoreItem xmlns:ds="http://schemas.openxmlformats.org/officeDocument/2006/customXml" ds:itemID="{557B868A-1527-46F2-BA33-8393EB9C6A1B}">
   <ds:schemaRefs>
     <ds:schemaRef ds:uri="http://schemas.openxmlformats.org/officeDocument/2006/bibliography"/>
   </ds:schemaRefs>

</xml_diff>

<commit_message>
Updated class diagram and doc
</commit_message>
<xml_diff>
--- a/OOD2/Documents/Design/OOD2-DESIGN-1stVer.docx
+++ b/OOD2/Documents/Design/OOD2-DESIGN-1stVer.docx
@@ -1113,7 +1113,7 @@
           <w:r>
             <w:fldChar w:fldCharType="separate"/>
           </w:r>
-          <w:hyperlink w:anchor="_Toc451539442" w:history="1">
+          <w:hyperlink w:anchor="_Toc451542947" w:history="1">
             <w:r>
               <w:rPr>
                 <w:rStyle w:val="Hyperlink"/>
@@ -1140,7 +1140,7 @@
                 <w:noProof/>
                 <w:webHidden/>
               </w:rPr>
-              <w:instrText xml:space="preserve"> PAGEREF _Toc451539442 \h </w:instrText>
+              <w:instrText xml:space="preserve"> PAGEREF _Toc451542947 \h </w:instrText>
             </w:r>
             <w:r>
               <w:rPr>
@@ -1183,7 +1183,7 @@
               <w:szCs w:val="22"/>
             </w:rPr>
           </w:pPr>
-          <w:hyperlink w:anchor="_Toc451539443" w:history="1">
+          <w:hyperlink w:anchor="_Toc451542948" w:history="1">
             <w:r>
               <w:rPr>
                 <w:rStyle w:val="Hyperlink"/>
@@ -1210,7 +1210,7 @@
                 <w:noProof/>
                 <w:webHidden/>
               </w:rPr>
-              <w:instrText xml:space="preserve"> PAGEREF _Toc451539443 \h </w:instrText>
+              <w:instrText xml:space="preserve"> PAGEREF _Toc451542948 \h </w:instrText>
             </w:r>
             <w:r>
               <w:rPr>
@@ -1253,7 +1253,7 @@
               <w:szCs w:val="22"/>
             </w:rPr>
           </w:pPr>
-          <w:hyperlink w:anchor="_Toc451539444" w:history="1">
+          <w:hyperlink w:anchor="_Toc451542949" w:history="1">
             <w:r>
               <w:rPr>
                 <w:rStyle w:val="Hyperlink"/>
@@ -1280,7 +1280,7 @@
                 <w:noProof/>
                 <w:webHidden/>
               </w:rPr>
-              <w:instrText xml:space="preserve"> PAGEREF _Toc451539444 \h </w:instrText>
+              <w:instrText xml:space="preserve"> PAGEREF _Toc451542949 \h </w:instrText>
             </w:r>
             <w:r>
               <w:rPr>
@@ -1323,7 +1323,7 @@
               <w:szCs w:val="22"/>
             </w:rPr>
           </w:pPr>
-          <w:hyperlink w:anchor="_Toc451539445" w:history="1">
+          <w:hyperlink w:anchor="_Toc451542950" w:history="1">
             <w:r>
               <w:rPr>
                 <w:rStyle w:val="Hyperlink"/>
@@ -1350,7 +1350,7 @@
                 <w:noProof/>
                 <w:webHidden/>
               </w:rPr>
-              <w:instrText xml:space="preserve"> PAGEREF _Toc451539445 \h </w:instrText>
+              <w:instrText xml:space="preserve"> PAGEREF _Toc451542950 \h </w:instrText>
             </w:r>
             <w:r>
               <w:rPr>
@@ -1393,7 +1393,7 @@
               <w:szCs w:val="22"/>
             </w:rPr>
           </w:pPr>
-          <w:hyperlink w:anchor="_Toc451539446" w:history="1">
+          <w:hyperlink w:anchor="_Toc451542951" w:history="1">
             <w:r>
               <w:rPr>
                 <w:rStyle w:val="Hyperlink"/>
@@ -1420,7 +1420,7 @@
                 <w:noProof/>
                 <w:webHidden/>
               </w:rPr>
-              <w:instrText xml:space="preserve"> PAGEREF _Toc451539446 \h </w:instrText>
+              <w:instrText xml:space="preserve"> PAGEREF _Toc451542951 \h </w:instrText>
             </w:r>
             <w:r>
               <w:rPr>
@@ -1440,7 +1440,7 @@
                 <w:noProof/>
                 <w:webHidden/>
               </w:rPr>
-              <w:t>5</w:t>
+              <w:t>6</w:t>
             </w:r>
             <w:r>
               <w:rPr>
@@ -1463,7 +1463,7 @@
               <w:szCs w:val="22"/>
             </w:rPr>
           </w:pPr>
-          <w:hyperlink w:anchor="_Toc451539447" w:history="1">
+          <w:hyperlink w:anchor="_Toc451542952" w:history="1">
             <w:r>
               <w:rPr>
                 <w:rStyle w:val="Hyperlink"/>
@@ -1490,7 +1490,7 @@
                 <w:noProof/>
                 <w:webHidden/>
               </w:rPr>
-              <w:instrText xml:space="preserve"> PAGEREF _Toc451539447 \h </w:instrText>
+              <w:instrText xml:space="preserve"> PAGEREF _Toc451542952 \h </w:instrText>
             </w:r>
             <w:r>
               <w:rPr>
@@ -1510,7 +1510,7 @@
                 <w:noProof/>
                 <w:webHidden/>
               </w:rPr>
-              <w:t>5</w:t>
+              <w:t>6</w:t>
             </w:r>
             <w:r>
               <w:rPr>
@@ -1533,7 +1533,7 @@
               <w:szCs w:val="22"/>
             </w:rPr>
           </w:pPr>
-          <w:hyperlink w:anchor="_Toc451539448" w:history="1">
+          <w:hyperlink w:anchor="_Toc451542953" w:history="1">
             <w:r>
               <w:rPr>
                 <w:rStyle w:val="Hyperlink"/>
@@ -1560,7 +1560,7 @@
                 <w:noProof/>
                 <w:webHidden/>
               </w:rPr>
-              <w:instrText xml:space="preserve"> PAGEREF _Toc451539448 \h </w:instrText>
+              <w:instrText xml:space="preserve"> PAGEREF _Toc451542953 \h </w:instrText>
             </w:r>
             <w:r>
               <w:rPr>
@@ -1580,7 +1580,7 @@
                 <w:noProof/>
                 <w:webHidden/>
               </w:rPr>
-              <w:t>6</w:t>
+              <w:t>7</w:t>
             </w:r>
             <w:r>
               <w:rPr>
@@ -1625,7 +1625,7 @@
         <w:jc w:val="both"/>
       </w:pPr>
       <w:bookmarkStart w:id="0" w:name="_Toc449719372"/>
-      <w:bookmarkStart w:id="1" w:name="_Toc451539442"/>
+      <w:bookmarkStart w:id="1" w:name="_Toc451542947"/>
       <w:r>
         <w:rPr>
           <w:caps w:val="0"/>
@@ -1799,7 +1799,7 @@
         <w:pStyle w:val="Heading1"/>
         <w:jc w:val="both"/>
       </w:pPr>
-      <w:bookmarkStart w:id="2" w:name="_Toc451539443"/>
+      <w:bookmarkStart w:id="2" w:name="_Toc451542948"/>
       <w:r>
         <w:t>CLASS DIAGRAM</w:t>
       </w:r>
@@ -1810,25 +1810,22 @@
         <w:pStyle w:val="Heading2"/>
         <w:jc w:val="both"/>
       </w:pPr>
-      <w:bookmarkStart w:id="3" w:name="_Toc451539444"/>
+      <w:bookmarkStart w:id="3" w:name="_Toc451542949"/>
       <w:r>
         <w:t>Class diagram</w:t>
       </w:r>
       <w:bookmarkEnd w:id="3"/>
     </w:p>
     <w:p>
-      <w:pPr>
-        <w:jc w:val="both"/>
-      </w:pPr>
       <w:r>
         <w:rPr>
           <w:noProof/>
         </w:rPr>
         <w:drawing>
-          <wp:inline distT="0" distB="0" distL="0" distR="0" wp14:anchorId="34148654" wp14:editId="0707FAB3">
+          <wp:inline distT="0" distB="0" distL="0" distR="0" wp14:anchorId="5AE7B693" wp14:editId="1C729AE9">
             <wp:extent cx="5943600" cy="5365115"/>
             <wp:effectExtent l="0" t="0" r="0" b="6985"/>
-            <wp:docPr id="1" name="Picture 1"/>
+            <wp:docPr id="5" name="Picture 5"/>
             <wp:cNvGraphicFramePr>
               <a:graphicFrameLocks xmlns:a="http://schemas.openxmlformats.org/drawingml/2006/main" noChangeAspect="1"/>
             </wp:cNvGraphicFramePr>
@@ -1836,7 +1833,7 @@
               <a:graphicData uri="http://schemas.openxmlformats.org/drawingml/2006/picture">
                 <pic:pic xmlns:pic="http://schemas.openxmlformats.org/drawingml/2006/picture">
                   <pic:nvPicPr>
-                    <pic:cNvPr id="1" name="ClassDiagram_V3.png"/>
+                    <pic:cNvPr id="5" name="ClassDiagram_V4.png"/>
                     <pic:cNvPicPr/>
                   </pic:nvPicPr>
                   <pic:blipFill>
@@ -1869,10 +1866,15 @@
     </w:p>
     <w:p>
       <w:pPr>
+        <w:jc w:val="both"/>
+      </w:pPr>
+    </w:p>
+    <w:p>
+      <w:pPr>
         <w:pStyle w:val="Heading2"/>
         <w:jc w:val="both"/>
       </w:pPr>
-      <w:bookmarkStart w:id="4" w:name="_Toc451539445"/>
+      <w:bookmarkStart w:id="4" w:name="_Toc451542950"/>
       <w:r>
         <w:t>Description of the classes and their members</w:t>
       </w:r>
@@ -1966,11 +1968,7 @@
               <w:t>is unique number to indicate the components of each network drawing. It</w:t>
             </w:r>
             <w:r>
-              <w:t xml:space="preserve"> is </w:t>
-            </w:r>
-            <w:r>
-              <w:lastRenderedPageBreak/>
-              <w:t>increased automatically</w:t>
+              <w:t xml:space="preserve"> is increased automatically</w:t>
             </w:r>
             <w:r>
               <w:t xml:space="preserve"> when the component is added</w:t>
@@ -1992,7 +1990,6 @@
               <w:jc w:val="both"/>
             </w:pPr>
             <w:r>
-              <w:lastRenderedPageBreak/>
               <w:t>Location</w:t>
             </w:r>
           </w:p>
@@ -2570,6 +2567,7 @@
             </w:pPr>
             <w:proofErr w:type="spellStart"/>
             <w:r>
+              <w:lastRenderedPageBreak/>
               <w:t>caculateCurrentFlow</w:t>
             </w:r>
             <w:proofErr w:type="spellEnd"/>
@@ -2907,7 +2905,6 @@
                 <w:b w:val="0"/>
                 <w:i/>
               </w:rPr>
-              <w:lastRenderedPageBreak/>
               <w:t xml:space="preserve">This method is used to calculated and update the current flow of the pipeline whenever the other pipelines are added. Base on the </w:t>
             </w:r>
             <w:proofErr w:type="spellStart"/>
@@ -2977,7 +2974,6 @@
             </w:pPr>
             <w:proofErr w:type="spellStart"/>
             <w:r>
-              <w:lastRenderedPageBreak/>
               <w:t>checkOverlap</w:t>
             </w:r>
             <w:proofErr w:type="spellEnd"/>
@@ -3248,6 +3244,7 @@
             </w:pPr>
             <w:proofErr w:type="spellStart"/>
             <w:r>
+              <w:lastRenderedPageBreak/>
               <w:t>getExceedPineLine</w:t>
             </w:r>
             <w:proofErr w:type="spellEnd"/>
@@ -3589,7 +3586,6 @@
                 <w:i/>
               </w:rPr>
             </w:pPr>
-            <w:bookmarkStart w:id="5" w:name="_GoBack"/>
             <w:r>
               <w:rPr>
                 <w:b w:val="0"/>
@@ -3597,47 +3593,1001 @@
               </w:rPr>
               <w:t>Find that weather there are a component having the location which contain s the given point or not. If it is true, return the found component. Otherwise, return null.</w:t>
             </w:r>
-            <w:bookmarkEnd w:id="5"/>
           </w:p>
         </w:tc>
       </w:tr>
     </w:tbl>
     <w:p>
       <w:pPr>
+        <w:pStyle w:val="Heading4"/>
         <w:jc w:val="both"/>
       </w:pPr>
+      <w:r>
+        <w:t>SYSTEM CLASS</w:t>
+      </w:r>
     </w:p>
     <w:p>
+      <w:r>
+        <w:t xml:space="preserve">The System class is the main class in our class </w:t>
+      </w:r>
+      <w:proofErr w:type="spellStart"/>
+      <w:r>
+        <w:t>heirarchy</w:t>
+      </w:r>
+      <w:proofErr w:type="spellEnd"/>
+      <w:r>
+        <w:t>, which is a static class and has two properties</w:t>
+      </w:r>
+      <w:r>
+        <w:t xml:space="preserve"> </w:t>
+      </w:r>
+      <w:r>
+        <w:t xml:space="preserve">of type Network and </w:t>
+      </w:r>
+      <w:proofErr w:type="spellStart"/>
+      <w:r>
+        <w:t>FileHandler</w:t>
+      </w:r>
+      <w:proofErr w:type="spellEnd"/>
+      <w:r>
+        <w:t>. This class is the main class in our application and uses the two objects</w:t>
+      </w:r>
+      <w:r>
+        <w:t xml:space="preserve"> </w:t>
+      </w:r>
+      <w:r>
+        <w:t>in its property.</w:t>
+      </w:r>
+    </w:p>
+    <w:tbl>
+      <w:tblPr>
+        <w:tblStyle w:val="GridTable1Light"/>
+        <w:tblW w:w="0" w:type="auto"/>
+        <w:tblLook w:val="04A0" w:firstRow="1" w:lastRow="0" w:firstColumn="1" w:lastColumn="0" w:noHBand="0" w:noVBand="1"/>
+      </w:tblPr>
+      <w:tblGrid>
+        <w:gridCol w:w="2425"/>
+        <w:gridCol w:w="2070"/>
+        <w:gridCol w:w="4855"/>
+      </w:tblGrid>
+      <w:tr>
+        <w:trPr>
+          <w:cnfStyle w:val="100000000000" w:firstRow="1" w:lastRow="0" w:firstColumn="0" w:lastColumn="0" w:oddVBand="0" w:evenVBand="0" w:oddHBand="0" w:evenHBand="0" w:firstRowFirstColumn="0" w:firstRowLastColumn="0" w:lastRowFirstColumn="0" w:lastRowLastColumn="0"/>
+        </w:trPr>
+        <w:tc>
+          <w:tcPr>
+            <w:cnfStyle w:val="001000000000" w:firstRow="0" w:lastRow="0" w:firstColumn="1" w:lastColumn="0" w:oddVBand="0" w:evenVBand="0" w:oddHBand="0" w:evenHBand="0" w:firstRowFirstColumn="0" w:firstRowLastColumn="0" w:lastRowFirstColumn="0" w:lastRowLastColumn="0"/>
+            <w:tcW w:w="9350" w:type="dxa"/>
+            <w:gridSpan w:val="3"/>
+          </w:tcPr>
+          <w:p>
+            <w:pPr>
+              <w:jc w:val="both"/>
+            </w:pPr>
+            <w:r>
+              <w:t>Properties</w:t>
+            </w:r>
+          </w:p>
+        </w:tc>
+      </w:tr>
+      <w:tr>
+        <w:trPr>
+          <w:trHeight w:val="206"/>
+        </w:trPr>
+        <w:tc>
+          <w:tcPr>
+            <w:cnfStyle w:val="001000000000" w:firstRow="0" w:lastRow="0" w:firstColumn="1" w:lastColumn="0" w:oddVBand="0" w:evenVBand="0" w:oddHBand="0" w:evenHBand="0" w:firstRowFirstColumn="0" w:firstRowLastColumn="0" w:lastRowFirstColumn="0" w:lastRowLastColumn="0"/>
+            <w:tcW w:w="2425" w:type="dxa"/>
+          </w:tcPr>
+          <w:p>
+            <w:pPr>
+              <w:jc w:val="both"/>
+            </w:pPr>
+            <w:r>
+              <w:t>saved</w:t>
+            </w:r>
+          </w:p>
+        </w:tc>
+        <w:tc>
+          <w:tcPr>
+            <w:tcW w:w="2070" w:type="dxa"/>
+          </w:tcPr>
+          <w:p>
+            <w:pPr>
+              <w:jc w:val="both"/>
+              <w:cnfStyle w:val="000000000000" w:firstRow="0" w:lastRow="0" w:firstColumn="0" w:lastColumn="0" w:oddVBand="0" w:evenVBand="0" w:oddHBand="0" w:evenHBand="0" w:firstRowFirstColumn="0" w:firstRowLastColumn="0" w:lastRowFirstColumn="0" w:lastRowLastColumn="0"/>
+            </w:pPr>
+            <w:r>
+              <w:t>Boolean</w:t>
+            </w:r>
+          </w:p>
+        </w:tc>
+        <w:tc>
+          <w:tcPr>
+            <w:tcW w:w="4855" w:type="dxa"/>
+          </w:tcPr>
+          <w:p>
+            <w:pPr>
+              <w:jc w:val="both"/>
+              <w:cnfStyle w:val="000000000000" w:firstRow="0" w:lastRow="0" w:firstColumn="0" w:lastColumn="0" w:oddVBand="0" w:evenVBand="0" w:oddHBand="0" w:evenHBand="0" w:firstRowFirstColumn="0" w:firstRowLastColumn="0" w:lastRowFirstColumn="0" w:lastRowLastColumn="0"/>
+            </w:pPr>
+            <w:r>
+              <w:t xml:space="preserve">Keep track the state of the current network drawing. </w:t>
+            </w:r>
+          </w:p>
+          <w:p>
+            <w:pPr>
+              <w:jc w:val="both"/>
+              <w:cnfStyle w:val="000000000000" w:firstRow="0" w:lastRow="0" w:firstColumn="0" w:lastColumn="0" w:oddVBand="0" w:evenVBand="0" w:oddHBand="0" w:evenHBand="0" w:firstRowFirstColumn="0" w:firstRowLastColumn="0" w:lastRowFirstColumn="0" w:lastRowLastColumn="0"/>
+            </w:pPr>
+            <w:r>
+              <w:t>Saved is true if there are not any new changes. Otherwise, it is false.</w:t>
+            </w:r>
+          </w:p>
+        </w:tc>
+      </w:tr>
+      <w:tr>
+        <w:trPr>
+          <w:trHeight w:val="206"/>
+        </w:trPr>
+        <w:tc>
+          <w:tcPr>
+            <w:cnfStyle w:val="001000000000" w:firstRow="0" w:lastRow="0" w:firstColumn="1" w:lastColumn="0" w:oddVBand="0" w:evenVBand="0" w:oddHBand="0" w:evenHBand="0" w:firstRowFirstColumn="0" w:firstRowLastColumn="0" w:lastRowFirstColumn="0" w:lastRowLastColumn="0"/>
+            <w:tcW w:w="2425" w:type="dxa"/>
+          </w:tcPr>
+          <w:p>
+            <w:pPr>
+              <w:jc w:val="both"/>
+            </w:pPr>
+            <w:proofErr w:type="spellStart"/>
+            <w:r>
+              <w:t>currentNework</w:t>
+            </w:r>
+            <w:proofErr w:type="spellEnd"/>
+          </w:p>
+        </w:tc>
+        <w:tc>
+          <w:tcPr>
+            <w:tcW w:w="2070" w:type="dxa"/>
+          </w:tcPr>
+          <w:p>
+            <w:pPr>
+              <w:jc w:val="both"/>
+              <w:cnfStyle w:val="000000000000" w:firstRow="0" w:lastRow="0" w:firstColumn="0" w:lastColumn="0" w:oddVBand="0" w:evenVBand="0" w:oddHBand="0" w:evenHBand="0" w:firstRowFirstColumn="0" w:firstRowLastColumn="0" w:lastRowFirstColumn="0" w:lastRowLastColumn="0"/>
+            </w:pPr>
+            <w:r>
+              <w:t>Network</w:t>
+            </w:r>
+          </w:p>
+        </w:tc>
+        <w:tc>
+          <w:tcPr>
+            <w:tcW w:w="4855" w:type="dxa"/>
+          </w:tcPr>
+          <w:p>
+            <w:pPr>
+              <w:jc w:val="both"/>
+              <w:cnfStyle w:val="000000000000" w:firstRow="0" w:lastRow="0" w:firstColumn="0" w:lastColumn="0" w:oddVBand="0" w:evenVBand="0" w:oddHBand="0" w:evenHBand="0" w:firstRowFirstColumn="0" w:firstRowLastColumn="0" w:lastRowFirstColumn="0" w:lastRowLastColumn="0"/>
+            </w:pPr>
+            <w:r>
+              <w:t>The object of network class, indicating the current network that the user are working on.</w:t>
+            </w:r>
+          </w:p>
+        </w:tc>
+      </w:tr>
+      <w:tr>
+        <w:trPr>
+          <w:trHeight w:val="206"/>
+        </w:trPr>
+        <w:tc>
+          <w:tcPr>
+            <w:cnfStyle w:val="001000000000" w:firstRow="0" w:lastRow="0" w:firstColumn="1" w:lastColumn="0" w:oddVBand="0" w:evenVBand="0" w:oddHBand="0" w:evenHBand="0" w:firstRowFirstColumn="0" w:firstRowLastColumn="0" w:lastRowFirstColumn="0" w:lastRowLastColumn="0"/>
+            <w:tcW w:w="2425" w:type="dxa"/>
+          </w:tcPr>
+          <w:p>
+            <w:pPr>
+              <w:jc w:val="both"/>
+            </w:pPr>
+            <w:proofErr w:type="spellStart"/>
+            <w:r>
+              <w:lastRenderedPageBreak/>
+              <w:t>fileHandler</w:t>
+            </w:r>
+            <w:proofErr w:type="spellEnd"/>
+          </w:p>
+        </w:tc>
+        <w:tc>
+          <w:tcPr>
+            <w:tcW w:w="2070" w:type="dxa"/>
+          </w:tcPr>
+          <w:p>
+            <w:pPr>
+              <w:jc w:val="both"/>
+              <w:cnfStyle w:val="000000000000" w:firstRow="0" w:lastRow="0" w:firstColumn="0" w:lastColumn="0" w:oddVBand="0" w:evenVBand="0" w:oddHBand="0" w:evenHBand="0" w:firstRowFirstColumn="0" w:firstRowLastColumn="0" w:lastRowFirstColumn="0" w:lastRowLastColumn="0"/>
+            </w:pPr>
+            <w:proofErr w:type="spellStart"/>
+            <w:r>
+              <w:t>FileHandler</w:t>
+            </w:r>
+            <w:proofErr w:type="spellEnd"/>
+          </w:p>
+        </w:tc>
+        <w:tc>
+          <w:tcPr>
+            <w:tcW w:w="4855" w:type="dxa"/>
+          </w:tcPr>
+          <w:p>
+            <w:pPr>
+              <w:jc w:val="both"/>
+              <w:cnfStyle w:val="000000000000" w:firstRow="0" w:lastRow="0" w:firstColumn="0" w:lastColumn="0" w:oddVBand="0" w:evenVBand="0" w:oddHBand="0" w:evenHBand="0" w:firstRowFirstColumn="0" w:firstRowLastColumn="0" w:lastRowFirstColumn="0" w:lastRowLastColumn="0"/>
+            </w:pPr>
+            <w:r>
+              <w:t>Handling functions relating to save, open network drawing</w:t>
+            </w:r>
+          </w:p>
+        </w:tc>
+      </w:tr>
+      <w:tr>
+        <w:trPr>
+          <w:trHeight w:val="206"/>
+        </w:trPr>
+        <w:tc>
+          <w:tcPr>
+            <w:cnfStyle w:val="001000000000" w:firstRow="0" w:lastRow="0" w:firstColumn="1" w:lastColumn="0" w:oddVBand="0" w:evenVBand="0" w:oddHBand="0" w:evenHBand="0" w:firstRowFirstColumn="0" w:firstRowLastColumn="0" w:lastRowFirstColumn="0" w:lastRowLastColumn="0"/>
+            <w:tcW w:w="2425" w:type="dxa"/>
+          </w:tcPr>
+          <w:p>
+            <w:pPr>
+              <w:jc w:val="both"/>
+            </w:pPr>
+            <w:proofErr w:type="spellStart"/>
+            <w:r>
+              <w:t>tempComponent</w:t>
+            </w:r>
+            <w:proofErr w:type="spellEnd"/>
+          </w:p>
+        </w:tc>
+        <w:tc>
+          <w:tcPr>
+            <w:tcW w:w="2070" w:type="dxa"/>
+          </w:tcPr>
+          <w:p>
+            <w:pPr>
+              <w:jc w:val="both"/>
+              <w:cnfStyle w:val="000000000000" w:firstRow="0" w:lastRow="0" w:firstColumn="0" w:lastColumn="0" w:oddVBand="0" w:evenVBand="0" w:oddHBand="0" w:evenHBand="0" w:firstRowFirstColumn="0" w:firstRowLastColumn="0" w:lastRowFirstColumn="0" w:lastRowLastColumn="0"/>
+            </w:pPr>
+            <w:r>
+              <w:t>Component</w:t>
+            </w:r>
+          </w:p>
+        </w:tc>
+        <w:tc>
+          <w:tcPr>
+            <w:tcW w:w="4855" w:type="dxa"/>
+            <w:vMerge w:val="restart"/>
+          </w:tcPr>
+          <w:p>
+            <w:pPr>
+              <w:jc w:val="both"/>
+              <w:cnfStyle w:val="000000000000" w:firstRow="0" w:lastRow="0" w:firstColumn="0" w:lastColumn="0" w:oddVBand="0" w:evenVBand="0" w:oddHBand="0" w:evenHBand="0" w:firstRowFirstColumn="0" w:firstRowLastColumn="0" w:lastRowFirstColumn="0" w:lastRowLastColumn="0"/>
+            </w:pPr>
+            <w:r>
+              <w:t>T</w:t>
+            </w:r>
+            <w:r>
+              <w:t xml:space="preserve">hese two properties help the System verify and know which </w:t>
+            </w:r>
+            <w:r>
+              <w:t xml:space="preserve">component the user is trying </w:t>
+            </w:r>
+            <w:proofErr w:type="spellStart"/>
+            <w:r>
+              <w:t>to</w:t>
+            </w:r>
+            <w:r>
+              <w:t>draw</w:t>
+            </w:r>
+            <w:proofErr w:type="spellEnd"/>
+            <w:r>
+              <w:t xml:space="preserve"> or whether the user is trying to draw a pipe-line.</w:t>
+            </w:r>
+          </w:p>
+        </w:tc>
+      </w:tr>
+      <w:tr>
+        <w:trPr>
+          <w:trHeight w:val="206"/>
+        </w:trPr>
+        <w:tc>
+          <w:tcPr>
+            <w:cnfStyle w:val="001000000000" w:firstRow="0" w:lastRow="0" w:firstColumn="1" w:lastColumn="0" w:oddVBand="0" w:evenVBand="0" w:oddHBand="0" w:evenHBand="0" w:firstRowFirstColumn="0" w:firstRowLastColumn="0" w:lastRowFirstColumn="0" w:lastRowLastColumn="0"/>
+            <w:tcW w:w="2425" w:type="dxa"/>
+          </w:tcPr>
+          <w:p>
+            <w:pPr>
+              <w:jc w:val="both"/>
+            </w:pPr>
+            <w:proofErr w:type="spellStart"/>
+            <w:r>
+              <w:t>tempPipeline</w:t>
+            </w:r>
+            <w:proofErr w:type="spellEnd"/>
+          </w:p>
+        </w:tc>
+        <w:tc>
+          <w:tcPr>
+            <w:tcW w:w="2070" w:type="dxa"/>
+          </w:tcPr>
+          <w:p>
+            <w:pPr>
+              <w:jc w:val="both"/>
+              <w:cnfStyle w:val="000000000000" w:firstRow="0" w:lastRow="0" w:firstColumn="0" w:lastColumn="0" w:oddVBand="0" w:evenVBand="0" w:oddHBand="0" w:evenHBand="0" w:firstRowFirstColumn="0" w:firstRowLastColumn="0" w:lastRowFirstColumn="0" w:lastRowLastColumn="0"/>
+            </w:pPr>
+            <w:r>
+              <w:t>Pipeline</w:t>
+            </w:r>
+          </w:p>
+        </w:tc>
+        <w:tc>
+          <w:tcPr>
+            <w:tcW w:w="4855" w:type="dxa"/>
+            <w:vMerge/>
+          </w:tcPr>
+          <w:p>
+            <w:pPr>
+              <w:jc w:val="both"/>
+              <w:cnfStyle w:val="000000000000" w:firstRow="0" w:lastRow="0" w:firstColumn="0" w:lastColumn="0" w:oddVBand="0" w:evenVBand="0" w:oddHBand="0" w:evenHBand="0" w:firstRowFirstColumn="0" w:firstRowLastColumn="0" w:lastRowFirstColumn="0" w:lastRowLastColumn="0"/>
+            </w:pPr>
+          </w:p>
+        </w:tc>
+      </w:tr>
+      <w:tr>
+        <w:trPr>
+          <w:trHeight w:val="206"/>
+        </w:trPr>
+        <w:tc>
+          <w:tcPr>
+            <w:cnfStyle w:val="001000000000" w:firstRow="0" w:lastRow="0" w:firstColumn="1" w:lastColumn="0" w:oddVBand="0" w:evenVBand="0" w:oddHBand="0" w:evenHBand="0" w:firstRowFirstColumn="0" w:firstRowLastColumn="0" w:lastRowFirstColumn="0" w:lastRowLastColumn="0"/>
+            <w:tcW w:w="9350" w:type="dxa"/>
+            <w:gridSpan w:val="3"/>
+          </w:tcPr>
+          <w:p>
+            <w:pPr>
+              <w:jc w:val="both"/>
+            </w:pPr>
+            <w:proofErr w:type="spellStart"/>
+            <w:r>
+              <w:t>openNetwork</w:t>
+            </w:r>
+            <w:proofErr w:type="spellEnd"/>
+            <w:r>
+              <w:t>() : void</w:t>
+            </w:r>
+          </w:p>
+          <w:p>
+            <w:pPr>
+              <w:jc w:val="both"/>
+              <w:rPr>
+                <w:b w:val="0"/>
+                <w:i/>
+              </w:rPr>
+            </w:pPr>
+            <w:r>
+              <w:rPr>
+                <w:b w:val="0"/>
+                <w:i/>
+              </w:rPr>
+              <w:t>O</w:t>
+            </w:r>
+            <w:r>
+              <w:rPr>
+                <w:b w:val="0"/>
+                <w:i/>
+              </w:rPr>
+              <w:t xml:space="preserve">pen the network drawing from the text file based on </w:t>
+            </w:r>
+            <w:proofErr w:type="spellStart"/>
+            <w:r>
+              <w:rPr>
+                <w:b w:val="0"/>
+                <w:i/>
+              </w:rPr>
+              <w:t>fileHandler.path</w:t>
+            </w:r>
+            <w:proofErr w:type="spellEnd"/>
+            <w:r>
+              <w:rPr>
+                <w:b w:val="0"/>
+                <w:i/>
+              </w:rPr>
+              <w:t xml:space="preserve"> and </w:t>
+            </w:r>
+            <w:proofErr w:type="spellStart"/>
+            <w:r>
+              <w:rPr>
+                <w:b w:val="0"/>
+                <w:i/>
+              </w:rPr>
+              <w:t>fileHandler.ReadFromFile</w:t>
+            </w:r>
+            <w:proofErr w:type="spellEnd"/>
+            <w:r>
+              <w:rPr>
+                <w:b w:val="0"/>
+                <w:i/>
+              </w:rPr>
+              <w:t>()</w:t>
+            </w:r>
+          </w:p>
+        </w:tc>
+      </w:tr>
+      <w:tr>
+        <w:trPr>
+          <w:trHeight w:val="206"/>
+        </w:trPr>
+        <w:tc>
+          <w:tcPr>
+            <w:cnfStyle w:val="001000000000" w:firstRow="0" w:lastRow="0" w:firstColumn="1" w:lastColumn="0" w:oddVBand="0" w:evenVBand="0" w:oddHBand="0" w:evenHBand="0" w:firstRowFirstColumn="0" w:firstRowLastColumn="0" w:lastRowFirstColumn="0" w:lastRowLastColumn="0"/>
+            <w:tcW w:w="9350" w:type="dxa"/>
+            <w:gridSpan w:val="3"/>
+          </w:tcPr>
+          <w:p>
+            <w:pPr>
+              <w:jc w:val="both"/>
+              <w:rPr>
+                <w:b w:val="0"/>
+                <w:i/>
+              </w:rPr>
+            </w:pPr>
+            <w:proofErr w:type="spellStart"/>
+            <w:r>
+              <w:t>saveNetwork</w:t>
+            </w:r>
+            <w:proofErr w:type="spellEnd"/>
+            <w:r>
+              <w:t>() : void</w:t>
+            </w:r>
+            <w:r>
+              <w:rPr>
+                <w:b w:val="0"/>
+                <w:i/>
+              </w:rPr>
+              <w:t xml:space="preserve"> </w:t>
+            </w:r>
+          </w:p>
+          <w:p>
+            <w:pPr>
+              <w:jc w:val="both"/>
+              <w:rPr>
+                <w:b w:val="0"/>
+                <w:i/>
+              </w:rPr>
+            </w:pPr>
+            <w:r>
+              <w:rPr>
+                <w:b w:val="0"/>
+                <w:i/>
+              </w:rPr>
+              <w:t>S</w:t>
+            </w:r>
+            <w:r>
+              <w:rPr>
+                <w:b w:val="0"/>
+                <w:i/>
+              </w:rPr>
+              <w:t xml:space="preserve">ave the network drawing into the text file based on </w:t>
+            </w:r>
+            <w:proofErr w:type="spellStart"/>
+            <w:r>
+              <w:rPr>
+                <w:b w:val="0"/>
+                <w:i/>
+              </w:rPr>
+              <w:t>fileHandler.path</w:t>
+            </w:r>
+            <w:proofErr w:type="spellEnd"/>
+            <w:r>
+              <w:rPr>
+                <w:b w:val="0"/>
+                <w:i/>
+              </w:rPr>
+              <w:t xml:space="preserve"> and </w:t>
+            </w:r>
+            <w:proofErr w:type="spellStart"/>
+            <w:r>
+              <w:rPr>
+                <w:b w:val="0"/>
+                <w:i/>
+              </w:rPr>
+              <w:t>fileHandler.ReadFromFile</w:t>
+            </w:r>
+            <w:proofErr w:type="spellEnd"/>
+            <w:r>
+              <w:rPr>
+                <w:b w:val="0"/>
+                <w:i/>
+              </w:rPr>
+              <w:t>()</w:t>
+            </w:r>
+          </w:p>
+        </w:tc>
+      </w:tr>
+      <w:tr>
+        <w:trPr>
+          <w:trHeight w:val="206"/>
+        </w:trPr>
+        <w:tc>
+          <w:tcPr>
+            <w:cnfStyle w:val="001000000000" w:firstRow="0" w:lastRow="0" w:firstColumn="1" w:lastColumn="0" w:oddVBand="0" w:evenVBand="0" w:oddHBand="0" w:evenHBand="0" w:firstRowFirstColumn="0" w:firstRowLastColumn="0" w:lastRowFirstColumn="0" w:lastRowLastColumn="0"/>
+            <w:tcW w:w="9350" w:type="dxa"/>
+            <w:gridSpan w:val="3"/>
+          </w:tcPr>
+          <w:p>
+            <w:pPr>
+              <w:jc w:val="both"/>
+            </w:pPr>
+            <w:proofErr w:type="spellStart"/>
+            <w:r>
+              <w:t>saveAsNetwork</w:t>
+            </w:r>
+            <w:proofErr w:type="spellEnd"/>
+            <w:r>
+              <w:t>(path : String) : void</w:t>
+            </w:r>
+          </w:p>
+          <w:p>
+            <w:pPr>
+              <w:jc w:val="both"/>
+              <w:rPr>
+                <w:b w:val="0"/>
+                <w:i/>
+              </w:rPr>
+            </w:pPr>
+            <w:r>
+              <w:rPr>
+                <w:b w:val="0"/>
+                <w:i/>
+              </w:rPr>
+              <w:t>S</w:t>
+            </w:r>
+            <w:r>
+              <w:rPr>
+                <w:b w:val="0"/>
+                <w:i/>
+              </w:rPr>
+              <w:t xml:space="preserve">ave as the network into a text file for the first time working with it. The path is indicated by the users and assigns to </w:t>
+            </w:r>
+            <w:proofErr w:type="spellStart"/>
+            <w:r>
+              <w:rPr>
+                <w:b w:val="0"/>
+                <w:i/>
+              </w:rPr>
+              <w:t>fileHandler.path</w:t>
+            </w:r>
+            <w:proofErr w:type="spellEnd"/>
+          </w:p>
+        </w:tc>
+      </w:tr>
+      <w:tr>
+        <w:trPr>
+          <w:trHeight w:val="206"/>
+        </w:trPr>
+        <w:tc>
+          <w:tcPr>
+            <w:cnfStyle w:val="001000000000" w:firstRow="0" w:lastRow="0" w:firstColumn="1" w:lastColumn="0" w:oddVBand="0" w:evenVBand="0" w:oddHBand="0" w:evenHBand="0" w:firstRowFirstColumn="0" w:firstRowLastColumn="0" w:lastRowFirstColumn="0" w:lastRowLastColumn="0"/>
+            <w:tcW w:w="9350" w:type="dxa"/>
+            <w:gridSpan w:val="3"/>
+          </w:tcPr>
+          <w:p>
+            <w:pPr>
+              <w:jc w:val="both"/>
+            </w:pPr>
+            <w:proofErr w:type="spellStart"/>
+            <w:r>
+              <w:t>drawComponent</w:t>
+            </w:r>
+            <w:proofErr w:type="spellEnd"/>
+            <w:r>
+              <w:t xml:space="preserve">(gr : Graphic, image : </w:t>
+            </w:r>
+            <w:proofErr w:type="spellStart"/>
+            <w:r>
+              <w:t>ImageList</w:t>
+            </w:r>
+            <w:proofErr w:type="spellEnd"/>
+            <w:r>
+              <w:t>, component : Component) : void</w:t>
+            </w:r>
+          </w:p>
+          <w:p>
+            <w:pPr>
+              <w:jc w:val="both"/>
+              <w:rPr>
+                <w:b w:val="0"/>
+                <w:i/>
+              </w:rPr>
+            </w:pPr>
+            <w:r>
+              <w:rPr>
+                <w:b w:val="0"/>
+                <w:i/>
+              </w:rPr>
+              <w:t>Draw the given component on the drawing screen depending on which button from the toolbox the user has selected</w:t>
+            </w:r>
+          </w:p>
+        </w:tc>
+      </w:tr>
+      <w:tr>
+        <w:trPr>
+          <w:trHeight w:val="206"/>
+        </w:trPr>
+        <w:tc>
+          <w:tcPr>
+            <w:cnfStyle w:val="001000000000" w:firstRow="0" w:lastRow="0" w:firstColumn="1" w:lastColumn="0" w:oddVBand="0" w:evenVBand="0" w:oddHBand="0" w:evenHBand="0" w:firstRowFirstColumn="0" w:firstRowLastColumn="0" w:lastRowFirstColumn="0" w:lastRowLastColumn="0"/>
+            <w:tcW w:w="9350" w:type="dxa"/>
+            <w:gridSpan w:val="3"/>
+          </w:tcPr>
+          <w:p>
+            <w:pPr>
+              <w:jc w:val="both"/>
+            </w:pPr>
+            <w:proofErr w:type="spellStart"/>
+            <w:r>
+              <w:t>drawLine</w:t>
+            </w:r>
+            <w:proofErr w:type="spellEnd"/>
+            <w:r>
+              <w:t xml:space="preserve">(gr : Graphic, line : </w:t>
+            </w:r>
+            <w:proofErr w:type="spellStart"/>
+            <w:r>
+              <w:t>PipeLine</w:t>
+            </w:r>
+            <w:proofErr w:type="spellEnd"/>
+            <w:r>
+              <w:t>) : void</w:t>
+            </w:r>
+          </w:p>
+          <w:p>
+            <w:pPr>
+              <w:jc w:val="both"/>
+              <w:rPr>
+                <w:b w:val="0"/>
+                <w:i/>
+              </w:rPr>
+            </w:pPr>
+            <w:r>
+              <w:rPr>
+                <w:b w:val="0"/>
+                <w:i/>
+              </w:rPr>
+              <w:t>Draw the given pipeline on the drawing screen.</w:t>
+            </w:r>
+          </w:p>
+        </w:tc>
+      </w:tr>
+    </w:tbl>
+    <w:p>
+      <w:pPr>
+        <w:pStyle w:val="Heading4"/>
+        <w:jc w:val="both"/>
+      </w:pPr>
+      <w:r>
+        <w:t>FILEHANDLer class</w:t>
+      </w:r>
+    </w:p>
+    <w:tbl>
+      <w:tblPr>
+        <w:tblStyle w:val="GridTable1Light"/>
+        <w:tblW w:w="0" w:type="auto"/>
+        <w:tblLook w:val="04A0" w:firstRow="1" w:lastRow="0" w:firstColumn="1" w:lastColumn="0" w:noHBand="0" w:noVBand="1"/>
+      </w:tblPr>
+      <w:tblGrid>
+        <w:gridCol w:w="2425"/>
+        <w:gridCol w:w="2070"/>
+        <w:gridCol w:w="4855"/>
+      </w:tblGrid>
+      <w:tr>
+        <w:trPr>
+          <w:cnfStyle w:val="100000000000" w:firstRow="1" w:lastRow="0" w:firstColumn="0" w:lastColumn="0" w:oddVBand="0" w:evenVBand="0" w:oddHBand="0" w:evenHBand="0" w:firstRowFirstColumn="0" w:firstRowLastColumn="0" w:lastRowFirstColumn="0" w:lastRowLastColumn="0"/>
+        </w:trPr>
+        <w:tc>
+          <w:tcPr>
+            <w:cnfStyle w:val="001000000000" w:firstRow="0" w:lastRow="0" w:firstColumn="1" w:lastColumn="0" w:oddVBand="0" w:evenVBand="0" w:oddHBand="0" w:evenHBand="0" w:firstRowFirstColumn="0" w:firstRowLastColumn="0" w:lastRowFirstColumn="0" w:lastRowLastColumn="0"/>
+            <w:tcW w:w="9350" w:type="dxa"/>
+            <w:gridSpan w:val="3"/>
+          </w:tcPr>
+          <w:p>
+            <w:pPr>
+              <w:jc w:val="both"/>
+            </w:pPr>
+            <w:r>
+              <w:t>Properties</w:t>
+            </w:r>
+          </w:p>
+        </w:tc>
+      </w:tr>
+      <w:tr>
+        <w:trPr>
+          <w:trHeight w:val="206"/>
+        </w:trPr>
+        <w:tc>
+          <w:tcPr>
+            <w:cnfStyle w:val="001000000000" w:firstRow="0" w:lastRow="0" w:firstColumn="1" w:lastColumn="0" w:oddVBand="0" w:evenVBand="0" w:oddHBand="0" w:evenHBand="0" w:firstRowFirstColumn="0" w:firstRowLastColumn="0" w:lastRowFirstColumn="0" w:lastRowLastColumn="0"/>
+            <w:tcW w:w="2425" w:type="dxa"/>
+          </w:tcPr>
+          <w:p>
+            <w:pPr>
+              <w:jc w:val="both"/>
+            </w:pPr>
+            <w:r>
+              <w:t>Path</w:t>
+            </w:r>
+          </w:p>
+        </w:tc>
+        <w:tc>
+          <w:tcPr>
+            <w:tcW w:w="2070" w:type="dxa"/>
+          </w:tcPr>
+          <w:p>
+            <w:pPr>
+              <w:jc w:val="both"/>
+              <w:cnfStyle w:val="000000000000" w:firstRow="0" w:lastRow="0" w:firstColumn="0" w:lastColumn="0" w:oddVBand="0" w:evenVBand="0" w:oddHBand="0" w:evenHBand="0" w:firstRowFirstColumn="0" w:firstRowLastColumn="0" w:lastRowFirstColumn="0" w:lastRowLastColumn="0"/>
+            </w:pPr>
+            <w:r>
+              <w:t>String</w:t>
+            </w:r>
+          </w:p>
+        </w:tc>
+        <w:tc>
+          <w:tcPr>
+            <w:tcW w:w="4855" w:type="dxa"/>
+          </w:tcPr>
+          <w:p>
+            <w:pPr>
+              <w:jc w:val="both"/>
+              <w:cnfStyle w:val="000000000000" w:firstRow="0" w:lastRow="0" w:firstColumn="0" w:lastColumn="0" w:oddVBand="0" w:evenVBand="0" w:oddHBand="0" w:evenHBand="0" w:firstRowFirstColumn="0" w:firstRowLastColumn="0" w:lastRowFirstColumn="0" w:lastRowLastColumn="0"/>
+            </w:pPr>
+            <w:r>
+              <w:t>The path property ind</w:t>
+            </w:r>
+            <w:r>
+              <w:t xml:space="preserve">icates the file path where the </w:t>
+            </w:r>
+            <w:r>
+              <w:t>text file storing the Network objects related information is stored.</w:t>
+            </w:r>
+          </w:p>
+        </w:tc>
+      </w:tr>
+      <w:tr>
+        <w:trPr>
+          <w:trHeight w:val="206"/>
+        </w:trPr>
+        <w:tc>
+          <w:tcPr>
+            <w:cnfStyle w:val="001000000000" w:firstRow="0" w:lastRow="0" w:firstColumn="1" w:lastColumn="0" w:oddVBand="0" w:evenVBand="0" w:oddHBand="0" w:evenHBand="0" w:firstRowFirstColumn="0" w:firstRowLastColumn="0" w:lastRowFirstColumn="0" w:lastRowLastColumn="0"/>
+            <w:tcW w:w="9350" w:type="dxa"/>
+            <w:gridSpan w:val="3"/>
+          </w:tcPr>
+          <w:p>
+            <w:pPr>
+              <w:jc w:val="both"/>
+            </w:pPr>
+            <w:proofErr w:type="spellStart"/>
+            <w:r>
+              <w:t>WriteToFile</w:t>
+            </w:r>
+            <w:proofErr w:type="spellEnd"/>
+            <w:r>
+              <w:t>(network : Network) : void</w:t>
+            </w:r>
+          </w:p>
+          <w:p>
+            <w:pPr>
+              <w:jc w:val="both"/>
+              <w:rPr>
+                <w:b w:val="0"/>
+                <w:i/>
+              </w:rPr>
+            </w:pPr>
+            <w:r>
+              <w:rPr>
+                <w:b w:val="0"/>
+                <w:i/>
+              </w:rPr>
+              <w:t>T</w:t>
+            </w:r>
+            <w:r>
+              <w:rPr>
+                <w:b w:val="0"/>
+                <w:i/>
+              </w:rPr>
+              <w:t xml:space="preserve">he </w:t>
+            </w:r>
+            <w:proofErr w:type="spellStart"/>
+            <w:r>
+              <w:rPr>
+                <w:b w:val="0"/>
+                <w:i/>
+              </w:rPr>
+              <w:t>WriteToFile</w:t>
+            </w:r>
+            <w:proofErr w:type="spellEnd"/>
+            <w:r>
+              <w:rPr>
+                <w:b w:val="0"/>
+                <w:i/>
+              </w:rPr>
+              <w:t xml:space="preserve"> takes a Network object as a parameter</w:t>
+            </w:r>
+            <w:r>
+              <w:rPr>
+                <w:b w:val="0"/>
+                <w:i/>
+              </w:rPr>
+              <w:t>,</w:t>
+            </w:r>
+            <w:r>
+              <w:t xml:space="preserve"> </w:t>
+            </w:r>
+            <w:r>
+              <w:rPr>
+                <w:b w:val="0"/>
+                <w:i/>
+              </w:rPr>
+              <w:t>writes the li</w:t>
+            </w:r>
+            <w:r>
+              <w:rPr>
+                <w:b w:val="0"/>
+                <w:i/>
+              </w:rPr>
+              <w:t xml:space="preserve">st of components and pipe-lines </w:t>
+            </w:r>
+            <w:r>
+              <w:rPr>
+                <w:b w:val="0"/>
+                <w:i/>
+              </w:rPr>
+              <w:t>from the lists of the given Network object to a text file in a pre-determin</w:t>
+            </w:r>
+            <w:r>
+              <w:rPr>
+                <w:b w:val="0"/>
+                <w:i/>
+              </w:rPr>
+              <w:t xml:space="preserve">ed convention for writing such </w:t>
+            </w:r>
+            <w:r>
+              <w:rPr>
+                <w:b w:val="0"/>
+                <w:i/>
+              </w:rPr>
+              <w:t>objects to file.</w:t>
+            </w:r>
+          </w:p>
+        </w:tc>
+      </w:tr>
+      <w:tr>
+        <w:trPr>
+          <w:trHeight w:val="206"/>
+        </w:trPr>
+        <w:tc>
+          <w:tcPr>
+            <w:cnfStyle w:val="001000000000" w:firstRow="0" w:lastRow="0" w:firstColumn="1" w:lastColumn="0" w:oddVBand="0" w:evenVBand="0" w:oddHBand="0" w:evenHBand="0" w:firstRowFirstColumn="0" w:firstRowLastColumn="0" w:lastRowFirstColumn="0" w:lastRowLastColumn="0"/>
+            <w:tcW w:w="9350" w:type="dxa"/>
+            <w:gridSpan w:val="3"/>
+          </w:tcPr>
+          <w:p>
+            <w:pPr>
+              <w:jc w:val="both"/>
+            </w:pPr>
+            <w:proofErr w:type="spellStart"/>
+            <w:r>
+              <w:t>ReadFromFile</w:t>
+            </w:r>
+            <w:proofErr w:type="spellEnd"/>
+            <w:r>
+              <w:t>() : Network</w:t>
+            </w:r>
+          </w:p>
+          <w:p>
+            <w:pPr>
+              <w:jc w:val="both"/>
+              <w:rPr>
+                <w:b w:val="0"/>
+                <w:i/>
+              </w:rPr>
+            </w:pPr>
+            <w:r>
+              <w:rPr>
+                <w:b w:val="0"/>
+                <w:i/>
+              </w:rPr>
+              <w:lastRenderedPageBreak/>
+              <w:t xml:space="preserve">The </w:t>
+            </w:r>
+            <w:proofErr w:type="spellStart"/>
+            <w:r>
+              <w:rPr>
+                <w:b w:val="0"/>
+                <w:i/>
+              </w:rPr>
+              <w:t>ReadFromFile</w:t>
+            </w:r>
+            <w:proofErr w:type="spellEnd"/>
+            <w:r>
+              <w:rPr>
+                <w:b w:val="0"/>
+                <w:i/>
+              </w:rPr>
+              <w:t xml:space="preserve"> method reads a text file that has compone</w:t>
+            </w:r>
+            <w:r>
+              <w:rPr>
+                <w:b w:val="0"/>
+                <w:i/>
+              </w:rPr>
+              <w:t xml:space="preserve">nts and pipelines written to it </w:t>
+            </w:r>
+            <w:r>
+              <w:rPr>
+                <w:b w:val="0"/>
+                <w:i/>
+              </w:rPr>
+              <w:t>in a pre-determined convention and then takes those components and pi</w:t>
+            </w:r>
+            <w:r>
+              <w:rPr>
+                <w:b w:val="0"/>
+                <w:i/>
+              </w:rPr>
+              <w:t xml:space="preserve">pe-lines and assigns them to a </w:t>
+            </w:r>
+            <w:r>
+              <w:rPr>
+                <w:b w:val="0"/>
+                <w:i/>
+              </w:rPr>
+              <w:t xml:space="preserve">Network object which it returns.  </w:t>
+            </w:r>
+          </w:p>
+        </w:tc>
+      </w:tr>
+    </w:tbl>
+    <w:p>
       <w:pPr>
         <w:pStyle w:val="Heading1"/>
         <w:jc w:val="both"/>
       </w:pPr>
-      <w:bookmarkStart w:id="6" w:name="_Toc451539446"/>
-      <w:r>
+      <w:bookmarkStart w:id="5" w:name="_Toc451542951"/>
+      <w:r>
+        <w:lastRenderedPageBreak/>
         <w:t>SEQUENCE DIAGRAMs</w:t>
+      </w:r>
+      <w:bookmarkEnd w:id="5"/>
+    </w:p>
+    <w:p>
+      <w:pPr>
+        <w:pStyle w:val="Heading2"/>
+        <w:jc w:val="both"/>
+      </w:pPr>
+      <w:bookmarkStart w:id="6" w:name="_Toc451542952"/>
+      <w:r>
+        <w:t>Draw a component</w:t>
       </w:r>
       <w:bookmarkEnd w:id="6"/>
     </w:p>
     <w:p>
       <w:pPr>
-        <w:pStyle w:val="Heading2"/>
-        <w:jc w:val="both"/>
-      </w:pPr>
-      <w:bookmarkStart w:id="7" w:name="_Toc451539447"/>
-      <w:r>
-        <w:t>Draw a component</w:t>
-      </w:r>
-      <w:bookmarkEnd w:id="7"/>
-    </w:p>
-    <w:p>
-      <w:pPr>
         <w:jc w:val="both"/>
       </w:pPr>
       <w:r>
         <w:rPr>
           <w:noProof/>
         </w:rPr>
-        <w:lastRenderedPageBreak/>
         <w:drawing>
           <wp:inline distT="0" distB="0" distL="0" distR="0" wp14:anchorId="3EB65238" wp14:editId="66791663">
             <wp:extent cx="5943600" cy="3116877"/>
@@ -3693,7 +4643,59 @@
         <w:jc w:val="both"/>
       </w:pPr>
       <w:r>
-        <w:t xml:space="preserve">Description: </w:t>
+        <w:t xml:space="preserve">This sequence diagram describe how a component to the drawing screen and add that component to the list of components belonging to the object </w:t>
+      </w:r>
+      <w:proofErr w:type="spellStart"/>
+      <w:r>
+        <w:t>currentNetwork</w:t>
+      </w:r>
+      <w:proofErr w:type="spellEnd"/>
+      <w:r>
+        <w:t xml:space="preserve">. The </w:t>
+      </w:r>
+      <w:proofErr w:type="spellStart"/>
+      <w:r>
+        <w:t>drawComponent</w:t>
+      </w:r>
+      <w:proofErr w:type="spellEnd"/>
+      <w:r>
+        <w:t xml:space="preserve"> method has three argument parameters which include objects of type Graphic, </w:t>
+      </w:r>
+      <w:proofErr w:type="spellStart"/>
+      <w:r>
+        <w:t>ImageList</w:t>
+      </w:r>
+      <w:proofErr w:type="spellEnd"/>
+      <w:r>
+        <w:t xml:space="preserve"> and Component. The Graphic object can come from the Form's </w:t>
+      </w:r>
+      <w:proofErr w:type="spellStart"/>
+      <w:r>
+        <w:t>PaintEventArgs</w:t>
+      </w:r>
+      <w:proofErr w:type="spellEnd"/>
+      <w:r>
+        <w:t xml:space="preserve"> or otherwise by creating the Graphic object of the form or a control. The </w:t>
+      </w:r>
+      <w:proofErr w:type="spellStart"/>
+      <w:r>
+        <w:t>ImageList</w:t>
+      </w:r>
+      <w:proofErr w:type="spellEnd"/>
+      <w:r>
+        <w:t xml:space="preserve"> consists of </w:t>
+      </w:r>
+      <w:r>
+        <w:lastRenderedPageBreak/>
+        <w:t xml:space="preserve">the images for each of the images for the components that the </w:t>
+      </w:r>
+      <w:proofErr w:type="gramStart"/>
+      <w:r>
+        <w:t>user  would</w:t>
+      </w:r>
+      <w:proofErr w:type="gramEnd"/>
+      <w:r>
+        <w:t xml:space="preserve"> like to place on the drawing screen. </w:t>
       </w:r>
     </w:p>
     <w:p>
@@ -3701,55 +4703,44 @@
         <w:jc w:val="both"/>
       </w:pPr>
       <w:r>
-        <w:t xml:space="preserve">This sequence diagram describe how a component to the drawing screen and add that component to the list of components belonging to the object </w:t>
+        <w:t xml:space="preserve">The component object comes from the </w:t>
       </w:r>
       <w:proofErr w:type="spellStart"/>
       <w:r>
+        <w:t>temComponent</w:t>
+      </w:r>
+      <w:proofErr w:type="spellEnd"/>
+      <w:r>
+        <w:t xml:space="preserve"> property of the System class. This property changes its reference to a new Component object whenever the user clicks on a button for different components on the toolbox. Clicking on a specific component button would create a Component of that type and change </w:t>
+      </w:r>
+      <w:proofErr w:type="gramStart"/>
+      <w:r>
+        <w:t xml:space="preserve">the  </w:t>
+      </w:r>
+      <w:proofErr w:type="spellStart"/>
+      <w:r>
+        <w:t>tempComponents</w:t>
+      </w:r>
+      <w:proofErr w:type="spellEnd"/>
+      <w:proofErr w:type="gramEnd"/>
+      <w:r>
+        <w:t xml:space="preserve"> reference to that newly created Component object. The component argument in the method is then used to call the method </w:t>
+      </w:r>
+      <w:proofErr w:type="spellStart"/>
+      <w:r>
+        <w:t>addComponent</w:t>
+      </w:r>
+      <w:proofErr w:type="spellEnd"/>
+      <w:r>
+        <w:t xml:space="preserve"> on the </w:t>
+      </w:r>
+      <w:proofErr w:type="spellStart"/>
+      <w:r>
         <w:t>currentNetwork</w:t>
       </w:r>
       <w:proofErr w:type="spellEnd"/>
       <w:r>
-        <w:t xml:space="preserve">. The </w:t>
-      </w:r>
-      <w:proofErr w:type="spellStart"/>
-      <w:r>
-        <w:t>drawComponent</w:t>
-      </w:r>
-      <w:proofErr w:type="spellEnd"/>
-      <w:r>
-        <w:t xml:space="preserve"> method has three argument parameters which include objects of type Graphic, </w:t>
-      </w:r>
-      <w:proofErr w:type="spellStart"/>
-      <w:r>
-        <w:t>ImageList</w:t>
-      </w:r>
-      <w:proofErr w:type="spellEnd"/>
-      <w:r>
-        <w:t xml:space="preserve"> and Component. The Graphic object can come from the Form's </w:t>
-      </w:r>
-      <w:proofErr w:type="spellStart"/>
-      <w:r>
-        <w:t>PaintEventArgs</w:t>
-      </w:r>
-      <w:proofErr w:type="spellEnd"/>
-      <w:r>
-        <w:t xml:space="preserve"> or otherwise by creating the Graphic object of the form or a control. The </w:t>
-      </w:r>
-      <w:proofErr w:type="spellStart"/>
-      <w:r>
-        <w:t>ImageList</w:t>
-      </w:r>
-      <w:proofErr w:type="spellEnd"/>
-      <w:r>
-        <w:t xml:space="preserve"> consists of the images for each of the images for the components that the </w:t>
-      </w:r>
-      <w:proofErr w:type="gramStart"/>
-      <w:r>
-        <w:t>user  would</w:t>
-      </w:r>
-      <w:proofErr w:type="gramEnd"/>
-      <w:r>
-        <w:t xml:space="preserve"> like to place on the drawing screen. </w:t>
+        <w:t xml:space="preserve"> property of the static System class. </w:t>
       </w:r>
     </w:p>
     <w:p>
@@ -3757,44 +4748,57 @@
         <w:jc w:val="both"/>
       </w:pPr>
       <w:r>
-        <w:t xml:space="preserve">The component object comes from the </w:t>
+        <w:t xml:space="preserve">The method </w:t>
       </w:r>
       <w:proofErr w:type="spellStart"/>
       <w:r>
-        <w:t>temComponent</w:t>
+        <w:t>addComponent</w:t>
       </w:r>
       <w:proofErr w:type="spellEnd"/>
       <w:r>
-        <w:t xml:space="preserve"> property of the System class. This property changes its reference to a new Component object whenever the user clicks on a button for different components on the toolbox. Clicking on a specific component button would create a Component of that type and change </w:t>
-      </w:r>
+        <w:t xml:space="preserve"> takes an argument of type Component which would be the same as </w:t>
+      </w:r>
+      <w:proofErr w:type="spellStart"/>
+      <w:r>
+        <w:t>tempComponent</w:t>
+      </w:r>
+      <w:proofErr w:type="spellEnd"/>
+      <w:r>
+        <w:t xml:space="preserve"> in this case. The method </w:t>
+      </w:r>
+      <w:proofErr w:type="spellStart"/>
+      <w:r>
+        <w:t>addComponent</w:t>
+      </w:r>
+      <w:proofErr w:type="spellEnd"/>
+      <w:r>
+        <w:t xml:space="preserve"> then adds the Component to the List of Components property of Network class. However when the </w:t>
+      </w:r>
+      <w:proofErr w:type="spellStart"/>
+      <w:r>
+        <w:t>addComponent</w:t>
+      </w:r>
+      <w:proofErr w:type="spellEnd"/>
+      <w:r>
+        <w:t xml:space="preserve"> method is called there is another method call within this method to the method for </w:t>
+      </w:r>
+      <w:proofErr w:type="spellStart"/>
+      <w:r>
+        <w:t>checkOverlap</w:t>
+      </w:r>
+      <w:proofErr w:type="spellEnd"/>
+      <w:r>
+        <w:t xml:space="preserve"> method which would return a </w:t>
+      </w:r>
+      <w:proofErr w:type="spellStart"/>
       <w:proofErr w:type="gramStart"/>
       <w:r>
-        <w:t xml:space="preserve">the  </w:t>
-      </w:r>
-      <w:proofErr w:type="spellStart"/>
-      <w:r>
-        <w:t>tempComponents</w:t>
+        <w:t>boolean</w:t>
       </w:r>
       <w:proofErr w:type="spellEnd"/>
       <w:proofErr w:type="gramEnd"/>
       <w:r>
-        <w:t xml:space="preserve"> reference to that newly created Component object. The component argument in the method is then used to call the method </w:t>
-      </w:r>
-      <w:proofErr w:type="spellStart"/>
-      <w:r>
-        <w:t>addComponent</w:t>
-      </w:r>
-      <w:proofErr w:type="spellEnd"/>
-      <w:r>
-        <w:t xml:space="preserve"> on the </w:t>
-      </w:r>
-      <w:proofErr w:type="spellStart"/>
-      <w:r>
-        <w:t>currentNetwork</w:t>
-      </w:r>
-      <w:proofErr w:type="spellEnd"/>
-      <w:r>
-        <w:t xml:space="preserve"> property of the static System class. </w:t>
+        <w:t>. If the return value is true then the component would be successfully added to the list of components.</w:t>
       </w:r>
     </w:p>
     <w:p>
@@ -3802,86 +4806,31 @@
         <w:jc w:val="both"/>
       </w:pPr>
       <w:r>
-        <w:t xml:space="preserve">The method </w:t>
+        <w:t>Once the component is successfully added to the list of components the Graphic object of the method will use the location prop</w:t>
+      </w:r>
+      <w:r>
+        <w:lastRenderedPageBreak/>
+        <w:t xml:space="preserve">erty of the component to draw the image from the </w:t>
       </w:r>
       <w:proofErr w:type="spellStart"/>
       <w:r>
-        <w:t>addComponent</w:t>
+        <w:t>ImageList</w:t>
       </w:r>
       <w:proofErr w:type="spellEnd"/>
       <w:r>
-        <w:t xml:space="preserve"> takes an argument of type Component which would be the same as </w:t>
-      </w:r>
-      <w:proofErr w:type="spellStart"/>
-      <w:r>
-        <w:t>tempComponent</w:t>
-      </w:r>
-      <w:proofErr w:type="spellEnd"/>
-      <w:r>
-        <w:t xml:space="preserve"> in this case. The method </w:t>
-      </w:r>
-      <w:proofErr w:type="spellStart"/>
-      <w:r>
-        <w:t>addComponent</w:t>
-      </w:r>
-      <w:proofErr w:type="spellEnd"/>
-      <w:r>
-        <w:t xml:space="preserve"> then adds the Component to the List of Components property of Network class. However when the </w:t>
-      </w:r>
-      <w:proofErr w:type="spellStart"/>
-      <w:r>
-        <w:t>addComponent</w:t>
-      </w:r>
-      <w:proofErr w:type="spellEnd"/>
-      <w:r>
-        <w:t xml:space="preserve"> method is called there is another method call within this method to the method for </w:t>
-      </w:r>
-      <w:proofErr w:type="spellStart"/>
-      <w:r>
-        <w:t>checkOverlap</w:t>
-      </w:r>
-      <w:proofErr w:type="spellEnd"/>
-      <w:r>
-        <w:t xml:space="preserve"> method which would return a </w:t>
-      </w:r>
-      <w:proofErr w:type="spellStart"/>
-      <w:proofErr w:type="gramStart"/>
-      <w:r>
-        <w:t>boolean</w:t>
-      </w:r>
-      <w:proofErr w:type="spellEnd"/>
-      <w:proofErr w:type="gramEnd"/>
-      <w:r>
-        <w:t>. If the return value is true then the component would be successfully added to the list of components.</w:t>
+        <w:t xml:space="preserve"> corresponding to the component that needs to be drawn on the drawing screen.  </w:t>
       </w:r>
     </w:p>
     <w:p>
       <w:pPr>
-        <w:jc w:val="both"/>
-      </w:pPr>
-      <w:r>
-        <w:lastRenderedPageBreak/>
-        <w:t xml:space="preserve">Once the component is successfully added to the list of components the Graphic object of the method will use the location property of the component to draw the image from the </w:t>
-      </w:r>
-      <w:proofErr w:type="spellStart"/>
-      <w:r>
-        <w:t>ImageList</w:t>
-      </w:r>
-      <w:proofErr w:type="spellEnd"/>
-      <w:r>
-        <w:t xml:space="preserve"> corresponding to the component that needs to be drawn on the drawing screen.  </w:t>
-      </w:r>
-    </w:p>
-    <w:p>
-      <w:pPr>
         <w:pStyle w:val="Heading2"/>
         <w:jc w:val="both"/>
       </w:pPr>
-      <w:bookmarkStart w:id="8" w:name="_Toc451539448"/>
+      <w:bookmarkStart w:id="7" w:name="_Toc451542953"/>
       <w:r>
         <w:t>Draw a PIPELINE</w:t>
       </w:r>
-      <w:bookmarkEnd w:id="8"/>
+      <w:bookmarkEnd w:id="7"/>
     </w:p>
     <w:p>
       <w:pPr>
@@ -3976,7 +4925,13 @@
       </w:r>
       <w:proofErr w:type="spellEnd"/>
       <w:r>
-        <w:t xml:space="preserve"> object is created whenever the click on pipe-line button in form</w:t>
+        <w:t xml:space="preserve"> object is created whenever the </w:t>
+      </w:r>
+      <w:bookmarkStart w:id="8" w:name="_GoBack"/>
+      <w:bookmarkEnd w:id="8"/>
+      <w:r>
+        <w:lastRenderedPageBreak/>
+        <w:t>click on pipe-line button in form</w:t>
       </w:r>
       <w:r>
         <w:t xml:space="preserve"> event is raised. In this event </w:t>
@@ -4150,11 +5105,7 @@
       </w:r>
       <w:proofErr w:type="spellEnd"/>
       <w:r>
-        <w:t xml:space="preserve"> </w:t>
-      </w:r>
-      <w:r>
-        <w:lastRenderedPageBreak/>
-        <w:t xml:space="preserve">is not null and </w:t>
+        <w:t xml:space="preserve"> is not null and </w:t>
       </w:r>
       <w:proofErr w:type="spellStart"/>
       <w:r>
@@ -4271,7 +5222,11 @@
       </w:r>
       <w:proofErr w:type="spellEnd"/>
       <w:r>
-        <w:t xml:space="preserve"> locations as well as the locations give</w:t>
+        <w:t xml:space="preserve"> locations as </w:t>
+      </w:r>
+      <w:r>
+        <w:lastRenderedPageBreak/>
+        <w:t>well as the locations give</w:t>
       </w:r>
       <w:r>
         <w:t xml:space="preserve">n in the list of </w:t>
@@ -4368,7 +5323,7 @@
           <w:rPr>
             <w:noProof/>
           </w:rPr>
-          <w:t>8</w:t>
+          <w:t>5</w:t>
         </w:r>
         <w:r>
           <w:rPr>
@@ -10934,7 +11889,7 @@
 </file>
 
 <file path=customXml/itemProps2.xml><?xml version="1.0" encoding="utf-8"?>
-<ds:datastoreItem xmlns:ds="http://schemas.openxmlformats.org/officeDocument/2006/customXml" ds:itemID="{557B868A-1527-46F2-BA33-8393EB9C6A1B}">
+<ds:datastoreItem xmlns:ds="http://schemas.openxmlformats.org/officeDocument/2006/customXml" ds:itemID="{FB3D3981-A753-4D1E-AA71-8837A96D4013}">
   <ds:schemaRefs>
     <ds:schemaRef ds:uri="http://schemas.openxmlformats.org/officeDocument/2006/bibliography"/>
   </ds:schemaRefs>

</xml_diff>

<commit_message>
Updated doc with Raima's part
</commit_message>
<xml_diff>
--- a/OOD2/Documents/Design/OOD2-DESIGN-1stVer.docx
+++ b/OOD2/Documents/Design/OOD2-DESIGN-1stVer.docx
@@ -1035,7 +1035,7 @@
                   </wp:anchor>
                 </w:drawing>
               </mc:Choice>
-              <mc:Fallback xmlns:w16se="http://schemas.microsoft.com/office/word/2015/wordml/symex" xmlns:cx1="http://schemas.microsoft.com/office/drawing/2015/9/8/chartex" xmlns:cx="http://schemas.microsoft.com/office/drawing/2014/chartex">
+              <mc:Fallback xmlns:cx="http://schemas.microsoft.com/office/drawing/2014/chartex" xmlns:cx1="http://schemas.microsoft.com/office/drawing/2015/9/8/chartex" xmlns:w16se="http://schemas.microsoft.com/office/word/2015/wordml/symex">
                 <w:pict>
                   <v:group w14:anchorId="2F169BEB" id="Group 114" o:spid="_x0000_s1026" style="position:absolute;margin-left:0;margin-top:0;width:18pt;height:10in;z-index:251659264;mso-width-percent:29;mso-height-percent:909;mso-left-percent:45;mso-position-horizontal-relative:page;mso-position-vertical:center;mso-position-vertical-relative:page;mso-width-percent:29;mso-height-percent:909;mso-left-percent:45" coordsize="2286,91440" o:gfxdata="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">
                     <v:rect id="Rectangle 115" o:spid="_x0000_s1027" style="position:absolute;width:2286;height:87820;visibility:visible;mso-wrap-style:square;v-text-anchor:middle" o:gfxdata="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" fillcolor="#ed7d31 [3205]" stroked="f" strokeweight="1pt"/>
@@ -1889,6 +1889,11 @@
         <w:t>COMPONENT CLASS</w:t>
       </w:r>
     </w:p>
+    <w:p>
+      <w:r>
+        <w:t>Component class is the parent class, represented the generic properties for all type of components.</w:t>
+      </w:r>
+    </w:p>
     <w:tbl>
       <w:tblPr>
         <w:tblStyle w:val="GridTable1Light"/>
@@ -1915,6 +1920,7 @@
               <w:jc w:val="both"/>
             </w:pPr>
             <w:r>
+              <w:lastRenderedPageBreak/>
               <w:t>Properties</w:t>
             </w:r>
           </w:p>
@@ -2067,15 +2073,7 @@
               <w:jc w:val="both"/>
             </w:pPr>
             <w:r>
-              <w:t xml:space="preserve">Component(id: </w:t>
-            </w:r>
-            <w:proofErr w:type="spellStart"/>
-            <w:r>
-              <w:t>int</w:t>
-            </w:r>
-            <w:proofErr w:type="spellEnd"/>
-            <w:r>
-              <w:t xml:space="preserve">, location: Point): </w:t>
+              <w:t xml:space="preserve">Component(id: int, location: Point): </w:t>
             </w:r>
             <w:r>
               <w:rPr>
@@ -2088,6 +2086,1298 @@
         </w:tc>
       </w:tr>
     </w:tbl>
+    <w:p>
+      <w:pPr>
+        <w:pStyle w:val="Heading4"/>
+        <w:jc w:val="both"/>
+      </w:pPr>
+      <w:r>
+        <w:t>PUMP CLASS</w:t>
+      </w:r>
+    </w:p>
+    <w:p>
+      <w:r>
+        <w:t>Pump class is the child class of Component class. It has the following characteristics:</w:t>
+      </w:r>
+    </w:p>
+    <w:tbl>
+      <w:tblPr>
+        <w:tblStyle w:val="GridTable1Light"/>
+        <w:tblW w:w="9052" w:type="dxa"/>
+        <w:tblLook w:val="04A0" w:firstRow="1" w:lastRow="0" w:firstColumn="1" w:lastColumn="0" w:noHBand="0" w:noVBand="1"/>
+      </w:tblPr>
+      <w:tblGrid>
+        <w:gridCol w:w="2347"/>
+        <w:gridCol w:w="2003"/>
+        <w:gridCol w:w="4702"/>
+      </w:tblGrid>
+      <w:tr>
+        <w:trPr>
+          <w:cnfStyle w:val="100000000000" w:firstRow="1" w:lastRow="0" w:firstColumn="0" w:lastColumn="0" w:oddVBand="0" w:evenVBand="0" w:oddHBand="0" w:evenHBand="0" w:firstRowFirstColumn="0" w:firstRowLastColumn="0" w:lastRowFirstColumn="0" w:lastRowLastColumn="0"/>
+          <w:trHeight w:val="316"/>
+        </w:trPr>
+        <w:tc>
+          <w:tcPr>
+            <w:cnfStyle w:val="001000000000" w:firstRow="0" w:lastRow="0" w:firstColumn="1" w:lastColumn="0" w:oddVBand="0" w:evenVBand="0" w:oddHBand="0" w:evenHBand="0" w:firstRowFirstColumn="0" w:firstRowLastColumn="0" w:lastRowFirstColumn="0" w:lastRowLastColumn="0"/>
+            <w:tcW w:w="9052" w:type="dxa"/>
+            <w:gridSpan w:val="3"/>
+            <w:tcBorders>
+              <w:top w:val="single" w:sz="4" w:space="0" w:color="999999" w:themeColor="text1" w:themeTint="66"/>
+              <w:left w:val="single" w:sz="4" w:space="0" w:color="999999" w:themeColor="text1" w:themeTint="66"/>
+              <w:right w:val="single" w:sz="4" w:space="0" w:color="999999" w:themeColor="text1" w:themeTint="66"/>
+            </w:tcBorders>
+            <w:hideMark/>
+          </w:tcPr>
+          <w:p>
+            <w:pPr>
+              <w:jc w:val="both"/>
+            </w:pPr>
+            <w:r>
+              <w:t>Properties</w:t>
+            </w:r>
+          </w:p>
+        </w:tc>
+      </w:tr>
+      <w:tr>
+        <w:trPr>
+          <w:trHeight w:val="164"/>
+        </w:trPr>
+        <w:tc>
+          <w:tcPr>
+            <w:cnfStyle w:val="001000000000" w:firstRow="0" w:lastRow="0" w:firstColumn="1" w:lastColumn="0" w:oddVBand="0" w:evenVBand="0" w:oddHBand="0" w:evenHBand="0" w:firstRowFirstColumn="0" w:firstRowLastColumn="0" w:lastRowFirstColumn="0" w:lastRowLastColumn="0"/>
+            <w:tcW w:w="2347" w:type="dxa"/>
+            <w:tcBorders>
+              <w:top w:val="single" w:sz="4" w:space="0" w:color="999999" w:themeColor="text1" w:themeTint="66"/>
+              <w:left w:val="single" w:sz="4" w:space="0" w:color="999999" w:themeColor="text1" w:themeTint="66"/>
+              <w:bottom w:val="single" w:sz="4" w:space="0" w:color="999999" w:themeColor="text1" w:themeTint="66"/>
+              <w:right w:val="single" w:sz="4" w:space="0" w:color="999999" w:themeColor="text1" w:themeTint="66"/>
+            </w:tcBorders>
+            <w:hideMark/>
+          </w:tcPr>
+          <w:p>
+            <w:pPr>
+              <w:jc w:val="both"/>
+            </w:pPr>
+            <w:r>
+              <w:t>Capacity</w:t>
+            </w:r>
+          </w:p>
+        </w:tc>
+        <w:tc>
+          <w:tcPr>
+            <w:tcW w:w="2003" w:type="dxa"/>
+            <w:tcBorders>
+              <w:top w:val="single" w:sz="4" w:space="0" w:color="999999" w:themeColor="text1" w:themeTint="66"/>
+              <w:left w:val="single" w:sz="4" w:space="0" w:color="999999" w:themeColor="text1" w:themeTint="66"/>
+              <w:bottom w:val="single" w:sz="4" w:space="0" w:color="999999" w:themeColor="text1" w:themeTint="66"/>
+              <w:right w:val="single" w:sz="4" w:space="0" w:color="999999" w:themeColor="text1" w:themeTint="66"/>
+            </w:tcBorders>
+            <w:hideMark/>
+          </w:tcPr>
+          <w:p>
+            <w:pPr>
+              <w:jc w:val="both"/>
+              <w:cnfStyle w:val="000000000000" w:firstRow="0" w:lastRow="0" w:firstColumn="0" w:lastColumn="0" w:oddVBand="0" w:evenVBand="0" w:oddHBand="0" w:evenHBand="0" w:firstRowFirstColumn="0" w:firstRowLastColumn="0" w:lastRowFirstColumn="0" w:lastRowLastColumn="0"/>
+            </w:pPr>
+            <w:r>
+              <w:t>double</w:t>
+            </w:r>
+          </w:p>
+        </w:tc>
+        <w:tc>
+          <w:tcPr>
+            <w:tcW w:w="4701" w:type="dxa"/>
+            <w:tcBorders>
+              <w:top w:val="single" w:sz="4" w:space="0" w:color="999999" w:themeColor="text1" w:themeTint="66"/>
+              <w:left w:val="single" w:sz="4" w:space="0" w:color="999999" w:themeColor="text1" w:themeTint="66"/>
+              <w:bottom w:val="single" w:sz="4" w:space="0" w:color="999999" w:themeColor="text1" w:themeTint="66"/>
+              <w:right w:val="single" w:sz="4" w:space="0" w:color="999999" w:themeColor="text1" w:themeTint="66"/>
+            </w:tcBorders>
+            <w:hideMark/>
+          </w:tcPr>
+          <w:p>
+            <w:pPr>
+              <w:jc w:val="both"/>
+              <w:cnfStyle w:val="000000000000" w:firstRow="0" w:lastRow="0" w:firstColumn="0" w:lastColumn="0" w:oddVBand="0" w:evenVBand="0" w:oddHBand="0" w:evenHBand="0" w:firstRowFirstColumn="0" w:firstRowLastColumn="0" w:lastRowFirstColumn="0" w:lastRowLastColumn="0"/>
+            </w:pPr>
+            <w:r>
+              <w:t>A value of ‘Capacity’ indicates the capacity of Pump’s flow.</w:t>
+            </w:r>
+          </w:p>
+        </w:tc>
+      </w:tr>
+      <w:tr>
+        <w:trPr>
+          <w:trHeight w:val="164"/>
+        </w:trPr>
+        <w:tc>
+          <w:tcPr>
+            <w:cnfStyle w:val="001000000000" w:firstRow="0" w:lastRow="0" w:firstColumn="1" w:lastColumn="0" w:oddVBand="0" w:evenVBand="0" w:oddHBand="0" w:evenHBand="0" w:firstRowFirstColumn="0" w:firstRowLastColumn="0" w:lastRowFirstColumn="0" w:lastRowLastColumn="0"/>
+            <w:tcW w:w="2347" w:type="dxa"/>
+            <w:tcBorders>
+              <w:top w:val="single" w:sz="4" w:space="0" w:color="999999" w:themeColor="text1" w:themeTint="66"/>
+              <w:left w:val="single" w:sz="4" w:space="0" w:color="999999" w:themeColor="text1" w:themeTint="66"/>
+              <w:bottom w:val="single" w:sz="4" w:space="0" w:color="999999" w:themeColor="text1" w:themeTint="66"/>
+              <w:right w:val="single" w:sz="4" w:space="0" w:color="999999" w:themeColor="text1" w:themeTint="66"/>
+            </w:tcBorders>
+            <w:hideMark/>
+          </w:tcPr>
+          <w:p>
+            <w:pPr>
+              <w:jc w:val="both"/>
+            </w:pPr>
+            <w:r>
+              <w:t xml:space="preserve">CurrentFlow </w:t>
+            </w:r>
+          </w:p>
+        </w:tc>
+        <w:tc>
+          <w:tcPr>
+            <w:tcW w:w="2003" w:type="dxa"/>
+            <w:tcBorders>
+              <w:top w:val="single" w:sz="4" w:space="0" w:color="999999" w:themeColor="text1" w:themeTint="66"/>
+              <w:left w:val="single" w:sz="4" w:space="0" w:color="999999" w:themeColor="text1" w:themeTint="66"/>
+              <w:bottom w:val="single" w:sz="4" w:space="0" w:color="999999" w:themeColor="text1" w:themeTint="66"/>
+              <w:right w:val="single" w:sz="4" w:space="0" w:color="999999" w:themeColor="text1" w:themeTint="66"/>
+            </w:tcBorders>
+            <w:hideMark/>
+          </w:tcPr>
+          <w:p>
+            <w:pPr>
+              <w:jc w:val="both"/>
+              <w:cnfStyle w:val="000000000000" w:firstRow="0" w:lastRow="0" w:firstColumn="0" w:lastColumn="0" w:oddVBand="0" w:evenVBand="0" w:oddHBand="0" w:evenHBand="0" w:firstRowFirstColumn="0" w:firstRowLastColumn="0" w:lastRowFirstColumn="0" w:lastRowLastColumn="0"/>
+            </w:pPr>
+            <w:r>
+              <w:t>double</w:t>
+            </w:r>
+          </w:p>
+        </w:tc>
+        <w:tc>
+          <w:tcPr>
+            <w:tcW w:w="4701" w:type="dxa"/>
+            <w:tcBorders>
+              <w:top w:val="single" w:sz="4" w:space="0" w:color="999999" w:themeColor="text1" w:themeTint="66"/>
+              <w:left w:val="single" w:sz="4" w:space="0" w:color="999999" w:themeColor="text1" w:themeTint="66"/>
+              <w:bottom w:val="single" w:sz="4" w:space="0" w:color="999999" w:themeColor="text1" w:themeTint="66"/>
+              <w:right w:val="single" w:sz="4" w:space="0" w:color="999999" w:themeColor="text1" w:themeTint="66"/>
+            </w:tcBorders>
+            <w:hideMark/>
+          </w:tcPr>
+          <w:p>
+            <w:pPr>
+              <w:jc w:val="both"/>
+              <w:cnfStyle w:val="000000000000" w:firstRow="0" w:lastRow="0" w:firstColumn="0" w:lastColumn="0" w:oddVBand="0" w:evenVBand="0" w:oddHBand="0" w:evenHBand="0" w:firstRowFirstColumn="0" w:firstRowLastColumn="0" w:lastRowFirstColumn="0" w:lastRowLastColumn="0"/>
+            </w:pPr>
+            <w:r>
+              <w:t>A value of ‘CurrentFlow’ indicates the current flow of the  Pump.</w:t>
+            </w:r>
+          </w:p>
+        </w:tc>
+      </w:tr>
+      <w:tr>
+        <w:trPr>
+          <w:trHeight w:val="164"/>
+        </w:trPr>
+        <w:tc>
+          <w:tcPr>
+            <w:cnfStyle w:val="001000000000" w:firstRow="0" w:lastRow="0" w:firstColumn="1" w:lastColumn="0" w:oddVBand="0" w:evenVBand="0" w:oddHBand="0" w:evenHBand="0" w:firstRowFirstColumn="0" w:firstRowLastColumn="0" w:lastRowFirstColumn="0" w:lastRowLastColumn="0"/>
+            <w:tcW w:w="9052" w:type="dxa"/>
+            <w:gridSpan w:val="3"/>
+            <w:tcBorders>
+              <w:top w:val="single" w:sz="4" w:space="0" w:color="999999" w:themeColor="text1" w:themeTint="66"/>
+              <w:left w:val="single" w:sz="4" w:space="0" w:color="999999" w:themeColor="text1" w:themeTint="66"/>
+              <w:bottom w:val="single" w:sz="4" w:space="0" w:color="999999" w:themeColor="text1" w:themeTint="66"/>
+              <w:right w:val="single" w:sz="4" w:space="0" w:color="999999" w:themeColor="text1" w:themeTint="66"/>
+            </w:tcBorders>
+            <w:hideMark/>
+          </w:tcPr>
+          <w:p>
+            <w:pPr>
+              <w:jc w:val="both"/>
+            </w:pPr>
+            <w:r>
+              <w:t>Operations</w:t>
+            </w:r>
+          </w:p>
+        </w:tc>
+      </w:tr>
+      <w:tr>
+        <w:trPr>
+          <w:trHeight w:val="164"/>
+        </w:trPr>
+        <w:tc>
+          <w:tcPr>
+            <w:cnfStyle w:val="001000000000" w:firstRow="0" w:lastRow="0" w:firstColumn="1" w:lastColumn="0" w:oddVBand="0" w:evenVBand="0" w:oddHBand="0" w:evenHBand="0" w:firstRowFirstColumn="0" w:firstRowLastColumn="0" w:lastRowFirstColumn="0" w:lastRowLastColumn="0"/>
+            <w:tcW w:w="9052" w:type="dxa"/>
+            <w:gridSpan w:val="3"/>
+            <w:tcBorders>
+              <w:top w:val="single" w:sz="4" w:space="0" w:color="999999" w:themeColor="text1" w:themeTint="66"/>
+              <w:left w:val="single" w:sz="4" w:space="0" w:color="999999" w:themeColor="text1" w:themeTint="66"/>
+              <w:bottom w:val="single" w:sz="4" w:space="0" w:color="999999" w:themeColor="text1" w:themeTint="66"/>
+              <w:right w:val="single" w:sz="4" w:space="0" w:color="999999" w:themeColor="text1" w:themeTint="66"/>
+            </w:tcBorders>
+            <w:hideMark/>
+          </w:tcPr>
+          <w:p>
+            <w:pPr>
+              <w:jc w:val="both"/>
+            </w:pPr>
+            <w:r>
+              <w:t>Component(</w:t>
+            </w:r>
+            <w:r>
+              <w:t xml:space="preserve">id: interger, location: point, </w:t>
+            </w:r>
+            <w:r>
+              <w:t>capacity: double, currentflow:  double</w:t>
+            </w:r>
+            <w:r>
+              <w:rPr>
+                <w:b w:val="0"/>
+                <w:i/>
+              </w:rPr>
+              <w:t>): constructor of the class</w:t>
+            </w:r>
+          </w:p>
+        </w:tc>
+      </w:tr>
+    </w:tbl>
+    <w:p>
+      <w:pPr>
+        <w:pStyle w:val="Heading4"/>
+        <w:pBdr>
+          <w:top w:val="dotted" w:sz="6" w:space="1" w:color="5B9BD5" w:themeColor="accent1"/>
+        </w:pBdr>
+        <w:jc w:val="both"/>
+      </w:pPr>
+      <w:r>
+        <w:t>Sink CLASS</w:t>
+      </w:r>
+    </w:p>
+    <w:p>
+      <w:r>
+        <w:t>Sink class is the child class of Component class. It has the following characteristics:</w:t>
+      </w:r>
+    </w:p>
+    <w:tbl>
+      <w:tblPr>
+        <w:tblStyle w:val="GridTable1Light"/>
+        <w:tblW w:w="9052" w:type="dxa"/>
+        <w:tblLook w:val="04A0" w:firstRow="1" w:lastRow="0" w:firstColumn="1" w:lastColumn="0" w:noHBand="0" w:noVBand="1"/>
+      </w:tblPr>
+      <w:tblGrid>
+        <w:gridCol w:w="3222"/>
+        <w:gridCol w:w="1937"/>
+        <w:gridCol w:w="3893"/>
+      </w:tblGrid>
+      <w:tr>
+        <w:trPr>
+          <w:cnfStyle w:val="100000000000" w:firstRow="1" w:lastRow="0" w:firstColumn="0" w:lastColumn="0" w:oddVBand="0" w:evenVBand="0" w:oddHBand="0" w:evenHBand="0" w:firstRowFirstColumn="0" w:firstRowLastColumn="0" w:lastRowFirstColumn="0" w:lastRowLastColumn="0"/>
+          <w:trHeight w:val="316"/>
+        </w:trPr>
+        <w:tc>
+          <w:tcPr>
+            <w:cnfStyle w:val="001000000000" w:firstRow="0" w:lastRow="0" w:firstColumn="1" w:lastColumn="0" w:oddVBand="0" w:evenVBand="0" w:oddHBand="0" w:evenHBand="0" w:firstRowFirstColumn="0" w:firstRowLastColumn="0" w:lastRowFirstColumn="0" w:lastRowLastColumn="0"/>
+            <w:tcW w:w="9052" w:type="dxa"/>
+            <w:gridSpan w:val="3"/>
+            <w:tcBorders>
+              <w:top w:val="single" w:sz="4" w:space="0" w:color="999999" w:themeColor="text1" w:themeTint="66"/>
+              <w:left w:val="single" w:sz="4" w:space="0" w:color="999999" w:themeColor="text1" w:themeTint="66"/>
+              <w:right w:val="single" w:sz="4" w:space="0" w:color="999999" w:themeColor="text1" w:themeTint="66"/>
+            </w:tcBorders>
+            <w:hideMark/>
+          </w:tcPr>
+          <w:p>
+            <w:pPr>
+              <w:jc w:val="both"/>
+            </w:pPr>
+            <w:r>
+              <w:t>Properties</w:t>
+            </w:r>
+          </w:p>
+        </w:tc>
+      </w:tr>
+      <w:tr>
+        <w:trPr>
+          <w:trHeight w:val="164"/>
+        </w:trPr>
+        <w:tc>
+          <w:tcPr>
+            <w:cnfStyle w:val="001000000000" w:firstRow="0" w:lastRow="0" w:firstColumn="1" w:lastColumn="0" w:oddVBand="0" w:evenVBand="0" w:oddHBand="0" w:evenHBand="0" w:firstRowFirstColumn="0" w:firstRowLastColumn="0" w:lastRowFirstColumn="0" w:lastRowLastColumn="0"/>
+            <w:tcW w:w="3222" w:type="dxa"/>
+            <w:tcBorders>
+              <w:top w:val="single" w:sz="4" w:space="0" w:color="999999" w:themeColor="text1" w:themeTint="66"/>
+              <w:left w:val="single" w:sz="4" w:space="0" w:color="999999" w:themeColor="text1" w:themeTint="66"/>
+              <w:bottom w:val="single" w:sz="4" w:space="0" w:color="999999" w:themeColor="text1" w:themeTint="66"/>
+              <w:right w:val="single" w:sz="4" w:space="0" w:color="999999" w:themeColor="text1" w:themeTint="66"/>
+            </w:tcBorders>
+            <w:hideMark/>
+          </w:tcPr>
+          <w:p>
+            <w:pPr>
+              <w:jc w:val="both"/>
+              <w:rPr>
+                <w:b w:val="0"/>
+              </w:rPr>
+            </w:pPr>
+            <w:r>
+              <w:rPr>
+                <w:b w:val="0"/>
+              </w:rPr>
+              <w:t>AmountOfStored</w:t>
+            </w:r>
+            <w:r>
+              <w:rPr>
+                <w:b w:val="0"/>
+              </w:rPr>
+              <w:t>Fuel</w:t>
+            </w:r>
+          </w:p>
+        </w:tc>
+        <w:tc>
+          <w:tcPr>
+            <w:tcW w:w="1937" w:type="dxa"/>
+            <w:tcBorders>
+              <w:top w:val="single" w:sz="4" w:space="0" w:color="999999" w:themeColor="text1" w:themeTint="66"/>
+              <w:left w:val="single" w:sz="4" w:space="0" w:color="999999" w:themeColor="text1" w:themeTint="66"/>
+              <w:bottom w:val="single" w:sz="4" w:space="0" w:color="999999" w:themeColor="text1" w:themeTint="66"/>
+              <w:right w:val="single" w:sz="4" w:space="0" w:color="999999" w:themeColor="text1" w:themeTint="66"/>
+            </w:tcBorders>
+            <w:hideMark/>
+          </w:tcPr>
+          <w:p>
+            <w:pPr>
+              <w:jc w:val="both"/>
+              <w:cnfStyle w:val="000000000000" w:firstRow="0" w:lastRow="0" w:firstColumn="0" w:lastColumn="0" w:oddVBand="0" w:evenVBand="0" w:oddHBand="0" w:evenHBand="0" w:firstRowFirstColumn="0" w:firstRowLastColumn="0" w:lastRowFirstColumn="0" w:lastRowLastColumn="0"/>
+            </w:pPr>
+            <w:r>
+              <w:t>integer</w:t>
+            </w:r>
+          </w:p>
+        </w:tc>
+        <w:tc>
+          <w:tcPr>
+            <w:tcW w:w="3893" w:type="dxa"/>
+            <w:tcBorders>
+              <w:top w:val="single" w:sz="4" w:space="0" w:color="999999" w:themeColor="text1" w:themeTint="66"/>
+              <w:left w:val="single" w:sz="4" w:space="0" w:color="999999" w:themeColor="text1" w:themeTint="66"/>
+              <w:bottom w:val="single" w:sz="4" w:space="0" w:color="999999" w:themeColor="text1" w:themeTint="66"/>
+              <w:right w:val="single" w:sz="4" w:space="0" w:color="999999" w:themeColor="text1" w:themeTint="66"/>
+            </w:tcBorders>
+            <w:hideMark/>
+          </w:tcPr>
+          <w:p>
+            <w:pPr>
+              <w:jc w:val="both"/>
+              <w:cnfStyle w:val="000000000000" w:firstRow="0" w:lastRow="0" w:firstColumn="0" w:lastColumn="0" w:oddVBand="0" w:evenVBand="0" w:oddHBand="0" w:evenHBand="0" w:firstRowFirstColumn="0" w:firstRowLastColumn="0" w:lastRowFirstColumn="0" w:lastRowLastColumn="0"/>
+            </w:pPr>
+            <w:r>
+              <w:t>A value of this field indicates the current flow of the Sink.</w:t>
+            </w:r>
+          </w:p>
+        </w:tc>
+      </w:tr>
+      <w:tr>
+        <w:trPr>
+          <w:trHeight w:val="164"/>
+        </w:trPr>
+        <w:tc>
+          <w:tcPr>
+            <w:cnfStyle w:val="001000000000" w:firstRow="0" w:lastRow="0" w:firstColumn="1" w:lastColumn="0" w:oddVBand="0" w:evenVBand="0" w:oddHBand="0" w:evenHBand="0" w:firstRowFirstColumn="0" w:firstRowLastColumn="0" w:lastRowFirstColumn="0" w:lastRowLastColumn="0"/>
+            <w:tcW w:w="9052" w:type="dxa"/>
+            <w:gridSpan w:val="3"/>
+            <w:tcBorders>
+              <w:top w:val="single" w:sz="4" w:space="0" w:color="999999" w:themeColor="text1" w:themeTint="66"/>
+              <w:left w:val="single" w:sz="4" w:space="0" w:color="999999" w:themeColor="text1" w:themeTint="66"/>
+              <w:bottom w:val="single" w:sz="4" w:space="0" w:color="999999" w:themeColor="text1" w:themeTint="66"/>
+              <w:right w:val="single" w:sz="4" w:space="0" w:color="999999" w:themeColor="text1" w:themeTint="66"/>
+            </w:tcBorders>
+            <w:hideMark/>
+          </w:tcPr>
+          <w:p>
+            <w:pPr>
+              <w:jc w:val="both"/>
+            </w:pPr>
+            <w:r>
+              <w:t>Operations</w:t>
+            </w:r>
+          </w:p>
+        </w:tc>
+      </w:tr>
+      <w:tr>
+        <w:trPr>
+          <w:trHeight w:val="164"/>
+        </w:trPr>
+        <w:tc>
+          <w:tcPr>
+            <w:cnfStyle w:val="001000000000" w:firstRow="0" w:lastRow="0" w:firstColumn="1" w:lastColumn="0" w:oddVBand="0" w:evenVBand="0" w:oddHBand="0" w:evenHBand="0" w:firstRowFirstColumn="0" w:firstRowLastColumn="0" w:lastRowFirstColumn="0" w:lastRowLastColumn="0"/>
+            <w:tcW w:w="3222" w:type="dxa"/>
+            <w:tcBorders>
+              <w:top w:val="single" w:sz="4" w:space="0" w:color="999999" w:themeColor="text1" w:themeTint="66"/>
+              <w:left w:val="single" w:sz="4" w:space="0" w:color="999999" w:themeColor="text1" w:themeTint="66"/>
+              <w:bottom w:val="single" w:sz="4" w:space="0" w:color="999999" w:themeColor="text1" w:themeTint="66"/>
+              <w:right w:val="single" w:sz="4" w:space="0" w:color="999999" w:themeColor="text1" w:themeTint="66"/>
+            </w:tcBorders>
+          </w:tcPr>
+          <w:p>
+            <w:pPr>
+              <w:jc w:val="both"/>
+              <w:rPr>
+                <w:b w:val="0"/>
+              </w:rPr>
+            </w:pPr>
+            <w:r>
+              <w:rPr>
+                <w:b w:val="0"/>
+              </w:rPr>
+              <w:t>Update</w:t>
+            </w:r>
+            <w:r>
+              <w:rPr>
+                <w:b w:val="0"/>
+              </w:rPr>
+              <w:t>Amount</w:t>
+            </w:r>
+            <w:r>
+              <w:rPr>
+                <w:b w:val="0"/>
+              </w:rPr>
+              <w:t>OfFuel()</w:t>
+            </w:r>
+          </w:p>
+        </w:tc>
+        <w:tc>
+          <w:tcPr>
+            <w:tcW w:w="1937" w:type="dxa"/>
+            <w:tcBorders>
+              <w:top w:val="single" w:sz="4" w:space="0" w:color="999999" w:themeColor="text1" w:themeTint="66"/>
+              <w:left w:val="single" w:sz="4" w:space="0" w:color="999999" w:themeColor="text1" w:themeTint="66"/>
+              <w:bottom w:val="single" w:sz="4" w:space="0" w:color="999999" w:themeColor="text1" w:themeTint="66"/>
+              <w:right w:val="single" w:sz="4" w:space="0" w:color="999999" w:themeColor="text1" w:themeTint="66"/>
+            </w:tcBorders>
+          </w:tcPr>
+          <w:p>
+            <w:pPr>
+              <w:jc w:val="both"/>
+              <w:cnfStyle w:val="000000000000" w:firstRow="0" w:lastRow="0" w:firstColumn="0" w:lastColumn="0" w:oddVBand="0" w:evenVBand="0" w:oddHBand="0" w:evenHBand="0" w:firstRowFirstColumn="0" w:firstRowLastColumn="0" w:lastRowFirstColumn="0" w:lastRowLastColumn="0"/>
+            </w:pPr>
+            <w:r>
+              <w:t>integer</w:t>
+            </w:r>
+          </w:p>
+        </w:tc>
+        <w:tc>
+          <w:tcPr>
+            <w:tcW w:w="3893" w:type="dxa"/>
+            <w:tcBorders>
+              <w:top w:val="single" w:sz="4" w:space="0" w:color="999999" w:themeColor="text1" w:themeTint="66"/>
+              <w:left w:val="single" w:sz="4" w:space="0" w:color="999999" w:themeColor="text1" w:themeTint="66"/>
+              <w:bottom w:val="single" w:sz="4" w:space="0" w:color="999999" w:themeColor="text1" w:themeTint="66"/>
+              <w:right w:val="single" w:sz="4" w:space="0" w:color="999999" w:themeColor="text1" w:themeTint="66"/>
+            </w:tcBorders>
+          </w:tcPr>
+          <w:p>
+            <w:pPr>
+              <w:jc w:val="both"/>
+              <w:cnfStyle w:val="000000000000" w:firstRow="0" w:lastRow="0" w:firstColumn="0" w:lastColumn="0" w:oddVBand="0" w:evenVBand="0" w:oddHBand="0" w:evenHBand="0" w:firstRowFirstColumn="0" w:firstRowLastColumn="0" w:lastRowFirstColumn="0" w:lastRowLastColumn="0"/>
+            </w:pPr>
+            <w:r>
+              <w:t>This method updates the flow of the Sink and returns the value of new flow.</w:t>
+            </w:r>
+          </w:p>
+        </w:tc>
+      </w:tr>
+      <w:tr>
+        <w:trPr>
+          <w:trHeight w:val="164"/>
+        </w:trPr>
+        <w:tc>
+          <w:tcPr>
+            <w:cnfStyle w:val="001000000000" w:firstRow="0" w:lastRow="0" w:firstColumn="1" w:lastColumn="0" w:oddVBand="0" w:evenVBand="0" w:oddHBand="0" w:evenHBand="0" w:firstRowFirstColumn="0" w:firstRowLastColumn="0" w:lastRowFirstColumn="0" w:lastRowLastColumn="0"/>
+            <w:tcW w:w="9052" w:type="dxa"/>
+            <w:gridSpan w:val="3"/>
+            <w:tcBorders>
+              <w:top w:val="single" w:sz="4" w:space="0" w:color="999999" w:themeColor="text1" w:themeTint="66"/>
+              <w:left w:val="single" w:sz="4" w:space="0" w:color="999999" w:themeColor="text1" w:themeTint="66"/>
+              <w:bottom w:val="single" w:sz="4" w:space="0" w:color="999999" w:themeColor="text1" w:themeTint="66"/>
+              <w:right w:val="single" w:sz="4" w:space="0" w:color="999999" w:themeColor="text1" w:themeTint="66"/>
+            </w:tcBorders>
+            <w:hideMark/>
+          </w:tcPr>
+          <w:p>
+            <w:pPr>
+              <w:jc w:val="both"/>
+            </w:pPr>
+            <w:r>
+              <w:t>Component(StFuel: int): constructor of the class</w:t>
+            </w:r>
+          </w:p>
+        </w:tc>
+      </w:tr>
+    </w:tbl>
+    <w:p/>
+    <w:p/>
+    <w:p/>
+    <w:p>
+      <w:pPr>
+        <w:pStyle w:val="Heading4"/>
+        <w:pBdr>
+          <w:top w:val="dotted" w:sz="6" w:space="1" w:color="5B9BD5" w:themeColor="accent1"/>
+        </w:pBdr>
+        <w:jc w:val="both"/>
+      </w:pPr>
+      <w:r>
+        <w:t>Merger CLASS</w:t>
+      </w:r>
+    </w:p>
+    <w:p>
+      <w:r>
+        <w:t>Splitter class is the child class of Component class. It has the following characteristics:</w:t>
+      </w:r>
+    </w:p>
+    <w:tbl>
+      <w:tblPr>
+        <w:tblStyle w:val="GridTable1Light"/>
+        <w:tblW w:w="9052" w:type="dxa"/>
+        <w:tblLook w:val="04A0" w:firstRow="1" w:lastRow="0" w:firstColumn="1" w:lastColumn="0" w:noHBand="0" w:noVBand="1"/>
+      </w:tblPr>
+      <w:tblGrid>
+        <w:gridCol w:w="2347"/>
+        <w:gridCol w:w="2003"/>
+        <w:gridCol w:w="4702"/>
+      </w:tblGrid>
+      <w:tr>
+        <w:trPr>
+          <w:cnfStyle w:val="100000000000" w:firstRow="1" w:lastRow="0" w:firstColumn="0" w:lastColumn="0" w:oddVBand="0" w:evenVBand="0" w:oddHBand="0" w:evenHBand="0" w:firstRowFirstColumn="0" w:firstRowLastColumn="0" w:lastRowFirstColumn="0" w:lastRowLastColumn="0"/>
+          <w:trHeight w:val="316"/>
+        </w:trPr>
+        <w:tc>
+          <w:tcPr>
+            <w:cnfStyle w:val="001000000000" w:firstRow="0" w:lastRow="0" w:firstColumn="1" w:lastColumn="0" w:oddVBand="0" w:evenVBand="0" w:oddHBand="0" w:evenHBand="0" w:firstRowFirstColumn="0" w:firstRowLastColumn="0" w:lastRowFirstColumn="0" w:lastRowLastColumn="0"/>
+            <w:tcW w:w="9052" w:type="dxa"/>
+            <w:gridSpan w:val="3"/>
+            <w:tcBorders>
+              <w:top w:val="single" w:sz="4" w:space="0" w:color="999999" w:themeColor="text1" w:themeTint="66"/>
+              <w:left w:val="single" w:sz="4" w:space="0" w:color="999999" w:themeColor="text1" w:themeTint="66"/>
+              <w:right w:val="single" w:sz="4" w:space="0" w:color="999999" w:themeColor="text1" w:themeTint="66"/>
+            </w:tcBorders>
+            <w:hideMark/>
+          </w:tcPr>
+          <w:p>
+            <w:pPr>
+              <w:jc w:val="both"/>
+            </w:pPr>
+            <w:r>
+              <w:t>Properties</w:t>
+            </w:r>
+          </w:p>
+        </w:tc>
+      </w:tr>
+      <w:tr>
+        <w:trPr>
+          <w:trHeight w:val="164"/>
+        </w:trPr>
+        <w:tc>
+          <w:tcPr>
+            <w:cnfStyle w:val="001000000000" w:firstRow="0" w:lastRow="0" w:firstColumn="1" w:lastColumn="0" w:oddVBand="0" w:evenVBand="0" w:oddHBand="0" w:evenHBand="0" w:firstRowFirstColumn="0" w:firstRowLastColumn="0" w:lastRowFirstColumn="0" w:lastRowLastColumn="0"/>
+            <w:tcW w:w="2347" w:type="dxa"/>
+            <w:tcBorders>
+              <w:top w:val="single" w:sz="4" w:space="0" w:color="999999" w:themeColor="text1" w:themeTint="66"/>
+              <w:left w:val="single" w:sz="4" w:space="0" w:color="999999" w:themeColor="text1" w:themeTint="66"/>
+              <w:bottom w:val="single" w:sz="4" w:space="0" w:color="999999" w:themeColor="text1" w:themeTint="66"/>
+              <w:right w:val="single" w:sz="4" w:space="0" w:color="999999" w:themeColor="text1" w:themeTint="66"/>
+            </w:tcBorders>
+          </w:tcPr>
+          <w:p>
+            <w:pPr>
+              <w:jc w:val="both"/>
+            </w:pPr>
+            <w:r>
+              <w:t>InputComponents</w:t>
+            </w:r>
+          </w:p>
+        </w:tc>
+        <w:tc>
+          <w:tcPr>
+            <w:tcW w:w="2003" w:type="dxa"/>
+            <w:tcBorders>
+              <w:top w:val="single" w:sz="4" w:space="0" w:color="999999" w:themeColor="text1" w:themeTint="66"/>
+              <w:left w:val="single" w:sz="4" w:space="0" w:color="999999" w:themeColor="text1" w:themeTint="66"/>
+              <w:bottom w:val="single" w:sz="4" w:space="0" w:color="999999" w:themeColor="text1" w:themeTint="66"/>
+              <w:right w:val="single" w:sz="4" w:space="0" w:color="999999" w:themeColor="text1" w:themeTint="66"/>
+            </w:tcBorders>
+          </w:tcPr>
+          <w:p>
+            <w:pPr>
+              <w:jc w:val="both"/>
+              <w:cnfStyle w:val="000000000000" w:firstRow="0" w:lastRow="0" w:firstColumn="0" w:lastColumn="0" w:oddVBand="0" w:evenVBand="0" w:oddHBand="0" w:evenHBand="0" w:firstRowFirstColumn="0" w:firstRowLastColumn="0" w:lastRowFirstColumn="0" w:lastRowLastColumn="0"/>
+            </w:pPr>
+            <w:r>
+              <w:t>List&lt;Component&gt;</w:t>
+            </w:r>
+          </w:p>
+        </w:tc>
+        <w:tc>
+          <w:tcPr>
+            <w:tcW w:w="4702" w:type="dxa"/>
+            <w:tcBorders>
+              <w:top w:val="single" w:sz="4" w:space="0" w:color="999999" w:themeColor="text1" w:themeTint="66"/>
+              <w:left w:val="single" w:sz="4" w:space="0" w:color="999999" w:themeColor="text1" w:themeTint="66"/>
+              <w:bottom w:val="single" w:sz="4" w:space="0" w:color="999999" w:themeColor="text1" w:themeTint="66"/>
+              <w:right w:val="single" w:sz="4" w:space="0" w:color="999999" w:themeColor="text1" w:themeTint="66"/>
+            </w:tcBorders>
+          </w:tcPr>
+          <w:p>
+            <w:pPr>
+              <w:jc w:val="both"/>
+              <w:cnfStyle w:val="000000000000" w:firstRow="0" w:lastRow="0" w:firstColumn="0" w:lastColumn="0" w:oddVBand="0" w:evenVBand="0" w:oddHBand="0" w:evenHBand="0" w:firstRowFirstColumn="0" w:firstRowLastColumn="0" w:lastRowFirstColumn="0" w:lastRowLastColumn="0"/>
+            </w:pPr>
+            <w:r>
+              <w:t>A list of  input components used  by Splitter class.</w:t>
+            </w:r>
+          </w:p>
+        </w:tc>
+      </w:tr>
+      <w:tr>
+        <w:trPr>
+          <w:trHeight w:val="164"/>
+        </w:trPr>
+        <w:tc>
+          <w:tcPr>
+            <w:cnfStyle w:val="001000000000" w:firstRow="0" w:lastRow="0" w:firstColumn="1" w:lastColumn="0" w:oddVBand="0" w:evenVBand="0" w:oddHBand="0" w:evenHBand="0" w:firstRowFirstColumn="0" w:firstRowLastColumn="0" w:lastRowFirstColumn="0" w:lastRowLastColumn="0"/>
+            <w:tcW w:w="9052" w:type="dxa"/>
+            <w:gridSpan w:val="3"/>
+            <w:tcBorders>
+              <w:top w:val="single" w:sz="4" w:space="0" w:color="999999" w:themeColor="text1" w:themeTint="66"/>
+              <w:left w:val="single" w:sz="4" w:space="0" w:color="999999" w:themeColor="text1" w:themeTint="66"/>
+              <w:bottom w:val="single" w:sz="4" w:space="0" w:color="999999" w:themeColor="text1" w:themeTint="66"/>
+              <w:right w:val="single" w:sz="4" w:space="0" w:color="999999" w:themeColor="text1" w:themeTint="66"/>
+            </w:tcBorders>
+            <w:hideMark/>
+          </w:tcPr>
+          <w:p>
+            <w:pPr>
+              <w:jc w:val="both"/>
+            </w:pPr>
+            <w:r>
+              <w:t>Operations</w:t>
+            </w:r>
+          </w:p>
+        </w:tc>
+      </w:tr>
+      <w:tr>
+        <w:trPr>
+          <w:trHeight w:val="164"/>
+        </w:trPr>
+        <w:tc>
+          <w:tcPr>
+            <w:cnfStyle w:val="001000000000" w:firstRow="0" w:lastRow="0" w:firstColumn="1" w:lastColumn="0" w:oddVBand="0" w:evenVBand="0" w:oddHBand="0" w:evenHBand="0" w:firstRowFirstColumn="0" w:firstRowLastColumn="0" w:lastRowFirstColumn="0" w:lastRowLastColumn="0"/>
+            <w:tcW w:w="9052" w:type="dxa"/>
+            <w:gridSpan w:val="3"/>
+            <w:tcBorders>
+              <w:top w:val="single" w:sz="4" w:space="0" w:color="999999" w:themeColor="text1" w:themeTint="66"/>
+              <w:left w:val="single" w:sz="4" w:space="0" w:color="999999" w:themeColor="text1" w:themeTint="66"/>
+              <w:bottom w:val="single" w:sz="4" w:space="0" w:color="999999" w:themeColor="text1" w:themeTint="66"/>
+              <w:right w:val="single" w:sz="4" w:space="0" w:color="999999" w:themeColor="text1" w:themeTint="66"/>
+            </w:tcBorders>
+            <w:hideMark/>
+          </w:tcPr>
+          <w:p>
+            <w:pPr>
+              <w:jc w:val="both"/>
+            </w:pPr>
+            <w:r>
+              <w:t>Component(): constructor of the class</w:t>
+            </w:r>
+          </w:p>
+        </w:tc>
+      </w:tr>
+    </w:tbl>
+    <w:p>
+      <w:pPr>
+        <w:pStyle w:val="Heading4"/>
+        <w:pBdr>
+          <w:top w:val="dotted" w:sz="6" w:space="1" w:color="5B9BD5" w:themeColor="accent1"/>
+        </w:pBdr>
+        <w:jc w:val="both"/>
+      </w:pPr>
+      <w:r>
+        <w:t>SPLITTER CLASS</w:t>
+      </w:r>
+    </w:p>
+    <w:p>
+      <w:r>
+        <w:t>Splitter class is the child class of Component class. And parent class of Adjustable Splitter class. It has the following characteristics:</w:t>
+      </w:r>
+    </w:p>
+    <w:tbl>
+      <w:tblPr>
+        <w:tblStyle w:val="GridTable1Light"/>
+        <w:tblW w:w="9052" w:type="dxa"/>
+        <w:tblLook w:val="04A0" w:firstRow="1" w:lastRow="0" w:firstColumn="1" w:lastColumn="0" w:noHBand="0" w:noVBand="1"/>
+      </w:tblPr>
+      <w:tblGrid>
+        <w:gridCol w:w="2347"/>
+        <w:gridCol w:w="2003"/>
+        <w:gridCol w:w="4702"/>
+      </w:tblGrid>
+      <w:tr>
+        <w:trPr>
+          <w:cnfStyle w:val="100000000000" w:firstRow="1" w:lastRow="0" w:firstColumn="0" w:lastColumn="0" w:oddVBand="0" w:evenVBand="0" w:oddHBand="0" w:evenHBand="0" w:firstRowFirstColumn="0" w:firstRowLastColumn="0" w:lastRowFirstColumn="0" w:lastRowLastColumn="0"/>
+          <w:trHeight w:val="316"/>
+        </w:trPr>
+        <w:tc>
+          <w:tcPr>
+            <w:cnfStyle w:val="001000000000" w:firstRow="0" w:lastRow="0" w:firstColumn="1" w:lastColumn="0" w:oddVBand="0" w:evenVBand="0" w:oddHBand="0" w:evenHBand="0" w:firstRowFirstColumn="0" w:firstRowLastColumn="0" w:lastRowFirstColumn="0" w:lastRowLastColumn="0"/>
+            <w:tcW w:w="9052" w:type="dxa"/>
+            <w:gridSpan w:val="3"/>
+            <w:tcBorders>
+              <w:top w:val="single" w:sz="4" w:space="0" w:color="999999" w:themeColor="text1" w:themeTint="66"/>
+              <w:left w:val="single" w:sz="4" w:space="0" w:color="999999" w:themeColor="text1" w:themeTint="66"/>
+              <w:right w:val="single" w:sz="4" w:space="0" w:color="999999" w:themeColor="text1" w:themeTint="66"/>
+            </w:tcBorders>
+            <w:hideMark/>
+          </w:tcPr>
+          <w:p>
+            <w:pPr>
+              <w:jc w:val="both"/>
+            </w:pPr>
+            <w:r>
+              <w:t>Properties</w:t>
+            </w:r>
+          </w:p>
+        </w:tc>
+      </w:tr>
+      <w:tr>
+        <w:trPr>
+          <w:trHeight w:val="164"/>
+        </w:trPr>
+        <w:tc>
+          <w:tcPr>
+            <w:cnfStyle w:val="001000000000" w:firstRow="0" w:lastRow="0" w:firstColumn="1" w:lastColumn="0" w:oddVBand="0" w:evenVBand="0" w:oddHBand="0" w:evenHBand="0" w:firstRowFirstColumn="0" w:firstRowLastColumn="0" w:lastRowFirstColumn="0" w:lastRowLastColumn="0"/>
+            <w:tcW w:w="2347" w:type="dxa"/>
+            <w:tcBorders>
+              <w:top w:val="single" w:sz="4" w:space="0" w:color="999999" w:themeColor="text1" w:themeTint="66"/>
+              <w:left w:val="single" w:sz="4" w:space="0" w:color="999999" w:themeColor="text1" w:themeTint="66"/>
+              <w:bottom w:val="single" w:sz="4" w:space="0" w:color="999999" w:themeColor="text1" w:themeTint="66"/>
+              <w:right w:val="single" w:sz="4" w:space="0" w:color="999999" w:themeColor="text1" w:themeTint="66"/>
+            </w:tcBorders>
+            <w:hideMark/>
+          </w:tcPr>
+          <w:p>
+            <w:pPr>
+              <w:jc w:val="both"/>
+            </w:pPr>
+            <w:r>
+              <w:t>upperOut</w:t>
+            </w:r>
+          </w:p>
+        </w:tc>
+        <w:tc>
+          <w:tcPr>
+            <w:tcW w:w="2003" w:type="dxa"/>
+            <w:tcBorders>
+              <w:top w:val="single" w:sz="4" w:space="0" w:color="999999" w:themeColor="text1" w:themeTint="66"/>
+              <w:left w:val="single" w:sz="4" w:space="0" w:color="999999" w:themeColor="text1" w:themeTint="66"/>
+              <w:bottom w:val="single" w:sz="4" w:space="0" w:color="999999" w:themeColor="text1" w:themeTint="66"/>
+              <w:right w:val="single" w:sz="4" w:space="0" w:color="999999" w:themeColor="text1" w:themeTint="66"/>
+            </w:tcBorders>
+            <w:hideMark/>
+          </w:tcPr>
+          <w:p>
+            <w:pPr>
+              <w:jc w:val="both"/>
+              <w:cnfStyle w:val="000000000000" w:firstRow="0" w:lastRow="0" w:firstColumn="0" w:lastColumn="0" w:oddVBand="0" w:evenVBand="0" w:oddHBand="0" w:evenHBand="0" w:firstRowFirstColumn="0" w:firstRowLastColumn="0" w:lastRowFirstColumn="0" w:lastRowLastColumn="0"/>
+            </w:pPr>
+            <w:r>
+              <w:t>double</w:t>
+            </w:r>
+          </w:p>
+        </w:tc>
+        <w:tc>
+          <w:tcPr>
+            <w:tcW w:w="4701" w:type="dxa"/>
+            <w:tcBorders>
+              <w:top w:val="single" w:sz="4" w:space="0" w:color="999999" w:themeColor="text1" w:themeTint="66"/>
+              <w:left w:val="single" w:sz="4" w:space="0" w:color="999999" w:themeColor="text1" w:themeTint="66"/>
+              <w:bottom w:val="single" w:sz="4" w:space="0" w:color="999999" w:themeColor="text1" w:themeTint="66"/>
+              <w:right w:val="single" w:sz="4" w:space="0" w:color="999999" w:themeColor="text1" w:themeTint="66"/>
+            </w:tcBorders>
+            <w:hideMark/>
+          </w:tcPr>
+          <w:p>
+            <w:pPr>
+              <w:jc w:val="both"/>
+              <w:cnfStyle w:val="000000000000" w:firstRow="0" w:lastRow="0" w:firstColumn="0" w:lastColumn="0" w:oddVBand="0" w:evenVBand="0" w:oddHBand="0" w:evenHBand="0" w:firstRowFirstColumn="0" w:firstRowLastColumn="0" w:lastRowFirstColumn="0" w:lastRowLastColumn="0"/>
+            </w:pPr>
+            <w:r>
+              <w:t>A value of this field indicates the flow of splitter’s upper terminal.</w:t>
+            </w:r>
+          </w:p>
+        </w:tc>
+      </w:tr>
+      <w:tr>
+        <w:trPr>
+          <w:trHeight w:val="164"/>
+        </w:trPr>
+        <w:tc>
+          <w:tcPr>
+            <w:cnfStyle w:val="001000000000" w:firstRow="0" w:lastRow="0" w:firstColumn="1" w:lastColumn="0" w:oddVBand="0" w:evenVBand="0" w:oddHBand="0" w:evenHBand="0" w:firstRowFirstColumn="0" w:firstRowLastColumn="0" w:lastRowFirstColumn="0" w:lastRowLastColumn="0"/>
+            <w:tcW w:w="2347" w:type="dxa"/>
+            <w:tcBorders>
+              <w:top w:val="single" w:sz="4" w:space="0" w:color="999999" w:themeColor="text1" w:themeTint="66"/>
+              <w:left w:val="single" w:sz="4" w:space="0" w:color="999999" w:themeColor="text1" w:themeTint="66"/>
+              <w:bottom w:val="single" w:sz="4" w:space="0" w:color="999999" w:themeColor="text1" w:themeTint="66"/>
+              <w:right w:val="single" w:sz="4" w:space="0" w:color="999999" w:themeColor="text1" w:themeTint="66"/>
+            </w:tcBorders>
+            <w:hideMark/>
+          </w:tcPr>
+          <w:p>
+            <w:pPr>
+              <w:jc w:val="both"/>
+            </w:pPr>
+            <w:r>
+              <w:t>lowerOut</w:t>
+            </w:r>
+          </w:p>
+        </w:tc>
+        <w:tc>
+          <w:tcPr>
+            <w:tcW w:w="2003" w:type="dxa"/>
+            <w:tcBorders>
+              <w:top w:val="single" w:sz="4" w:space="0" w:color="999999" w:themeColor="text1" w:themeTint="66"/>
+              <w:left w:val="single" w:sz="4" w:space="0" w:color="999999" w:themeColor="text1" w:themeTint="66"/>
+              <w:bottom w:val="single" w:sz="4" w:space="0" w:color="999999" w:themeColor="text1" w:themeTint="66"/>
+              <w:right w:val="single" w:sz="4" w:space="0" w:color="999999" w:themeColor="text1" w:themeTint="66"/>
+            </w:tcBorders>
+            <w:hideMark/>
+          </w:tcPr>
+          <w:p>
+            <w:pPr>
+              <w:jc w:val="both"/>
+              <w:cnfStyle w:val="000000000000" w:firstRow="0" w:lastRow="0" w:firstColumn="0" w:lastColumn="0" w:oddVBand="0" w:evenVBand="0" w:oddHBand="0" w:evenHBand="0" w:firstRowFirstColumn="0" w:firstRowLastColumn="0" w:lastRowFirstColumn="0" w:lastRowLastColumn="0"/>
+            </w:pPr>
+            <w:r>
+              <w:t>double</w:t>
+            </w:r>
+          </w:p>
+        </w:tc>
+        <w:tc>
+          <w:tcPr>
+            <w:tcW w:w="4701" w:type="dxa"/>
+            <w:tcBorders>
+              <w:top w:val="single" w:sz="4" w:space="0" w:color="999999" w:themeColor="text1" w:themeTint="66"/>
+              <w:left w:val="single" w:sz="4" w:space="0" w:color="999999" w:themeColor="text1" w:themeTint="66"/>
+              <w:bottom w:val="single" w:sz="4" w:space="0" w:color="999999" w:themeColor="text1" w:themeTint="66"/>
+              <w:right w:val="single" w:sz="4" w:space="0" w:color="999999" w:themeColor="text1" w:themeTint="66"/>
+            </w:tcBorders>
+            <w:hideMark/>
+          </w:tcPr>
+          <w:p>
+            <w:pPr>
+              <w:jc w:val="both"/>
+              <w:cnfStyle w:val="000000000000" w:firstRow="0" w:lastRow="0" w:firstColumn="0" w:lastColumn="0" w:oddVBand="0" w:evenVBand="0" w:oddHBand="0" w:evenHBand="0" w:firstRowFirstColumn="0" w:firstRowLastColumn="0" w:lastRowFirstColumn="0" w:lastRowLastColumn="0"/>
+            </w:pPr>
+            <w:r>
+              <w:t>A value of this field indicates the flow of splitter’s lower terminal.</w:t>
+            </w:r>
+          </w:p>
+        </w:tc>
+      </w:tr>
+      <w:tr>
+        <w:trPr>
+          <w:trHeight w:val="164"/>
+        </w:trPr>
+        <w:tc>
+          <w:tcPr>
+            <w:cnfStyle w:val="001000000000" w:firstRow="0" w:lastRow="0" w:firstColumn="1" w:lastColumn="0" w:oddVBand="0" w:evenVBand="0" w:oddHBand="0" w:evenHBand="0" w:firstRowFirstColumn="0" w:firstRowLastColumn="0" w:lastRowFirstColumn="0" w:lastRowLastColumn="0"/>
+            <w:tcW w:w="2347" w:type="dxa"/>
+            <w:tcBorders>
+              <w:top w:val="single" w:sz="4" w:space="0" w:color="999999" w:themeColor="text1" w:themeTint="66"/>
+              <w:left w:val="single" w:sz="4" w:space="0" w:color="999999" w:themeColor="text1" w:themeTint="66"/>
+              <w:bottom w:val="single" w:sz="4" w:space="0" w:color="999999" w:themeColor="text1" w:themeTint="66"/>
+              <w:right w:val="single" w:sz="4" w:space="0" w:color="999999" w:themeColor="text1" w:themeTint="66"/>
+            </w:tcBorders>
+          </w:tcPr>
+          <w:p>
+            <w:pPr>
+              <w:jc w:val="both"/>
+            </w:pPr>
+            <w:r>
+              <w:t>outputComponents</w:t>
+            </w:r>
+          </w:p>
+        </w:tc>
+        <w:tc>
+          <w:tcPr>
+            <w:tcW w:w="2003" w:type="dxa"/>
+            <w:tcBorders>
+              <w:top w:val="single" w:sz="4" w:space="0" w:color="999999" w:themeColor="text1" w:themeTint="66"/>
+              <w:left w:val="single" w:sz="4" w:space="0" w:color="999999" w:themeColor="text1" w:themeTint="66"/>
+              <w:bottom w:val="single" w:sz="4" w:space="0" w:color="999999" w:themeColor="text1" w:themeTint="66"/>
+              <w:right w:val="single" w:sz="4" w:space="0" w:color="999999" w:themeColor="text1" w:themeTint="66"/>
+            </w:tcBorders>
+          </w:tcPr>
+          <w:p>
+            <w:pPr>
+              <w:jc w:val="both"/>
+              <w:cnfStyle w:val="000000000000" w:firstRow="0" w:lastRow="0" w:firstColumn="0" w:lastColumn="0" w:oddVBand="0" w:evenVBand="0" w:oddHBand="0" w:evenHBand="0" w:firstRowFirstColumn="0" w:firstRowLastColumn="0" w:lastRowFirstColumn="0" w:lastRowLastColumn="0"/>
+            </w:pPr>
+            <w:r>
+              <w:t>List&lt;Component&gt;</w:t>
+            </w:r>
+          </w:p>
+        </w:tc>
+        <w:tc>
+          <w:tcPr>
+            <w:tcW w:w="4701" w:type="dxa"/>
+            <w:tcBorders>
+              <w:top w:val="single" w:sz="4" w:space="0" w:color="999999" w:themeColor="text1" w:themeTint="66"/>
+              <w:left w:val="single" w:sz="4" w:space="0" w:color="999999" w:themeColor="text1" w:themeTint="66"/>
+              <w:bottom w:val="single" w:sz="4" w:space="0" w:color="999999" w:themeColor="text1" w:themeTint="66"/>
+              <w:right w:val="single" w:sz="4" w:space="0" w:color="999999" w:themeColor="text1" w:themeTint="66"/>
+            </w:tcBorders>
+          </w:tcPr>
+          <w:p>
+            <w:pPr>
+              <w:jc w:val="both"/>
+              <w:cnfStyle w:val="000000000000" w:firstRow="0" w:lastRow="0" w:firstColumn="0" w:lastColumn="0" w:oddVBand="0" w:evenVBand="0" w:oddHBand="0" w:evenHBand="0" w:firstRowFirstColumn="0" w:firstRowLastColumn="0" w:lastRowFirstColumn="0" w:lastRowLastColumn="0"/>
+            </w:pPr>
+            <w:r>
+              <w:t>A list of  output components used by Splitter class.</w:t>
+            </w:r>
+          </w:p>
+        </w:tc>
+      </w:tr>
+      <w:tr>
+        <w:trPr>
+          <w:trHeight w:val="164"/>
+        </w:trPr>
+        <w:tc>
+          <w:tcPr>
+            <w:cnfStyle w:val="001000000000" w:firstRow="0" w:lastRow="0" w:firstColumn="1" w:lastColumn="0" w:oddVBand="0" w:evenVBand="0" w:oddHBand="0" w:evenHBand="0" w:firstRowFirstColumn="0" w:firstRowLastColumn="0" w:lastRowFirstColumn="0" w:lastRowLastColumn="0"/>
+            <w:tcW w:w="9052" w:type="dxa"/>
+            <w:gridSpan w:val="3"/>
+            <w:tcBorders>
+              <w:top w:val="single" w:sz="4" w:space="0" w:color="999999" w:themeColor="text1" w:themeTint="66"/>
+              <w:left w:val="single" w:sz="4" w:space="0" w:color="999999" w:themeColor="text1" w:themeTint="66"/>
+              <w:bottom w:val="single" w:sz="4" w:space="0" w:color="999999" w:themeColor="text1" w:themeTint="66"/>
+              <w:right w:val="single" w:sz="4" w:space="0" w:color="999999" w:themeColor="text1" w:themeTint="66"/>
+            </w:tcBorders>
+            <w:hideMark/>
+          </w:tcPr>
+          <w:p>
+            <w:pPr>
+              <w:jc w:val="both"/>
+            </w:pPr>
+            <w:r>
+              <w:t>Operations</w:t>
+            </w:r>
+          </w:p>
+        </w:tc>
+      </w:tr>
+      <w:tr>
+        <w:trPr>
+          <w:trHeight w:val="164"/>
+        </w:trPr>
+        <w:tc>
+          <w:tcPr>
+            <w:cnfStyle w:val="001000000000" w:firstRow="0" w:lastRow="0" w:firstColumn="1" w:lastColumn="0" w:oddVBand="0" w:evenVBand="0" w:oddHBand="0" w:evenHBand="0" w:firstRowFirstColumn="0" w:firstRowLastColumn="0" w:lastRowFirstColumn="0" w:lastRowLastColumn="0"/>
+            <w:tcW w:w="9052" w:type="dxa"/>
+            <w:gridSpan w:val="3"/>
+            <w:tcBorders>
+              <w:top w:val="single" w:sz="4" w:space="0" w:color="999999" w:themeColor="text1" w:themeTint="66"/>
+              <w:left w:val="single" w:sz="4" w:space="0" w:color="999999" w:themeColor="text1" w:themeTint="66"/>
+              <w:bottom w:val="single" w:sz="4" w:space="0" w:color="999999" w:themeColor="text1" w:themeTint="66"/>
+              <w:right w:val="single" w:sz="4" w:space="0" w:color="999999" w:themeColor="text1" w:themeTint="66"/>
+            </w:tcBorders>
+            <w:hideMark/>
+          </w:tcPr>
+          <w:p>
+            <w:pPr>
+              <w:jc w:val="both"/>
+            </w:pPr>
+            <w:r>
+              <w:t>Component(upOut: double, loOut:  double): constructor of the class</w:t>
+            </w:r>
+          </w:p>
+        </w:tc>
+      </w:tr>
+    </w:tbl>
+    <w:p>
+      <w:pPr>
+        <w:pStyle w:val="Heading4"/>
+        <w:pBdr>
+          <w:top w:val="dotted" w:sz="6" w:space="1" w:color="5B9BD5" w:themeColor="accent1"/>
+        </w:pBdr>
+        <w:jc w:val="both"/>
+      </w:pPr>
+      <w:r>
+        <w:t>Adjustable SPLITTER CLASS</w:t>
+      </w:r>
+    </w:p>
+    <w:p>
+      <w:r>
+        <w:t>Adjustable Splitter class is the child class of Splitter class. It has the following characteristics:</w:t>
+      </w:r>
+    </w:p>
+    <w:tbl>
+      <w:tblPr>
+        <w:tblStyle w:val="GridTable1Light"/>
+        <w:tblW w:w="9052" w:type="dxa"/>
+        <w:tblLook w:val="04A0" w:firstRow="1" w:lastRow="0" w:firstColumn="1" w:lastColumn="0" w:noHBand="0" w:noVBand="1"/>
+      </w:tblPr>
+      <w:tblGrid>
+        <w:gridCol w:w="3222"/>
+        <w:gridCol w:w="1937"/>
+        <w:gridCol w:w="3893"/>
+      </w:tblGrid>
+      <w:tr>
+        <w:trPr>
+          <w:cnfStyle w:val="100000000000" w:firstRow="1" w:lastRow="0" w:firstColumn="0" w:lastColumn="0" w:oddVBand="0" w:evenVBand="0" w:oddHBand="0" w:evenHBand="0" w:firstRowFirstColumn="0" w:firstRowLastColumn="0" w:lastRowFirstColumn="0" w:lastRowLastColumn="0"/>
+          <w:trHeight w:val="316"/>
+        </w:trPr>
+        <w:tc>
+          <w:tcPr>
+            <w:cnfStyle w:val="001000000000" w:firstRow="0" w:lastRow="0" w:firstColumn="1" w:lastColumn="0" w:oddVBand="0" w:evenVBand="0" w:oddHBand="0" w:evenHBand="0" w:firstRowFirstColumn="0" w:firstRowLastColumn="0" w:lastRowFirstColumn="0" w:lastRowLastColumn="0"/>
+            <w:tcW w:w="9052" w:type="dxa"/>
+            <w:gridSpan w:val="3"/>
+            <w:tcBorders>
+              <w:top w:val="single" w:sz="4" w:space="0" w:color="999999" w:themeColor="text1" w:themeTint="66"/>
+              <w:left w:val="single" w:sz="4" w:space="0" w:color="999999" w:themeColor="text1" w:themeTint="66"/>
+              <w:right w:val="single" w:sz="4" w:space="0" w:color="999999" w:themeColor="text1" w:themeTint="66"/>
+            </w:tcBorders>
+            <w:hideMark/>
+          </w:tcPr>
+          <w:p>
+            <w:pPr>
+              <w:jc w:val="both"/>
+            </w:pPr>
+            <w:r>
+              <w:t>Properties</w:t>
+            </w:r>
+          </w:p>
+        </w:tc>
+      </w:tr>
+      <w:tr>
+        <w:trPr>
+          <w:trHeight w:val="164"/>
+        </w:trPr>
+        <w:tc>
+          <w:tcPr>
+            <w:cnfStyle w:val="001000000000" w:firstRow="0" w:lastRow="0" w:firstColumn="1" w:lastColumn="0" w:oddVBand="0" w:evenVBand="0" w:oddHBand="0" w:evenHBand="0" w:firstRowFirstColumn="0" w:firstRowLastColumn="0" w:lastRowFirstColumn="0" w:lastRowLastColumn="0"/>
+            <w:tcW w:w="3222" w:type="dxa"/>
+            <w:tcBorders>
+              <w:top w:val="single" w:sz="4" w:space="0" w:color="999999" w:themeColor="text1" w:themeTint="66"/>
+              <w:left w:val="single" w:sz="4" w:space="0" w:color="999999" w:themeColor="text1" w:themeTint="66"/>
+              <w:bottom w:val="single" w:sz="4" w:space="0" w:color="999999" w:themeColor="text1" w:themeTint="66"/>
+              <w:right w:val="single" w:sz="4" w:space="0" w:color="999999" w:themeColor="text1" w:themeTint="66"/>
+            </w:tcBorders>
+            <w:hideMark/>
+          </w:tcPr>
+          <w:p>
+            <w:pPr>
+              <w:jc w:val="both"/>
+              <w:rPr>
+                <w:b w:val="0"/>
+              </w:rPr>
+            </w:pPr>
+            <w:r>
+              <w:rPr>
+                <w:b w:val="0"/>
+              </w:rPr>
+              <w:t>PercentageOfUpperOutFuel</w:t>
+            </w:r>
+          </w:p>
+        </w:tc>
+        <w:tc>
+          <w:tcPr>
+            <w:tcW w:w="1937" w:type="dxa"/>
+            <w:tcBorders>
+              <w:top w:val="single" w:sz="4" w:space="0" w:color="999999" w:themeColor="text1" w:themeTint="66"/>
+              <w:left w:val="single" w:sz="4" w:space="0" w:color="999999" w:themeColor="text1" w:themeTint="66"/>
+              <w:bottom w:val="single" w:sz="4" w:space="0" w:color="999999" w:themeColor="text1" w:themeTint="66"/>
+              <w:right w:val="single" w:sz="4" w:space="0" w:color="999999" w:themeColor="text1" w:themeTint="66"/>
+            </w:tcBorders>
+            <w:hideMark/>
+          </w:tcPr>
+          <w:p>
+            <w:pPr>
+              <w:jc w:val="both"/>
+              <w:cnfStyle w:val="000000000000" w:firstRow="0" w:lastRow="0" w:firstColumn="0" w:lastColumn="0" w:oddVBand="0" w:evenVBand="0" w:oddHBand="0" w:evenHBand="0" w:firstRowFirstColumn="0" w:firstRowLastColumn="0" w:lastRowFirstColumn="0" w:lastRowLastColumn="0"/>
+            </w:pPr>
+            <w:r>
+              <w:t>integer</w:t>
+            </w:r>
+          </w:p>
+        </w:tc>
+        <w:tc>
+          <w:tcPr>
+            <w:tcW w:w="3893" w:type="dxa"/>
+            <w:tcBorders>
+              <w:top w:val="single" w:sz="4" w:space="0" w:color="999999" w:themeColor="text1" w:themeTint="66"/>
+              <w:left w:val="single" w:sz="4" w:space="0" w:color="999999" w:themeColor="text1" w:themeTint="66"/>
+              <w:bottom w:val="single" w:sz="4" w:space="0" w:color="999999" w:themeColor="text1" w:themeTint="66"/>
+              <w:right w:val="single" w:sz="4" w:space="0" w:color="999999" w:themeColor="text1" w:themeTint="66"/>
+            </w:tcBorders>
+            <w:hideMark/>
+          </w:tcPr>
+          <w:p>
+            <w:pPr>
+              <w:jc w:val="both"/>
+              <w:cnfStyle w:val="000000000000" w:firstRow="0" w:lastRow="0" w:firstColumn="0" w:lastColumn="0" w:oddVBand="0" w:evenVBand="0" w:oddHBand="0" w:evenHBand="0" w:firstRowFirstColumn="0" w:firstRowLastColumn="0" w:lastRowFirstColumn="0" w:lastRowLastColumn="0"/>
+            </w:pPr>
+            <w:r>
+              <w:t>A value of this field indicates the percentage of splitter’s upper flow.</w:t>
+            </w:r>
+          </w:p>
+        </w:tc>
+      </w:tr>
+      <w:tr>
+        <w:trPr>
+          <w:trHeight w:val="164"/>
+        </w:trPr>
+        <w:tc>
+          <w:tcPr>
+            <w:cnfStyle w:val="001000000000" w:firstRow="0" w:lastRow="0" w:firstColumn="1" w:lastColumn="0" w:oddVBand="0" w:evenVBand="0" w:oddHBand="0" w:evenHBand="0" w:firstRowFirstColumn="0" w:firstRowLastColumn="0" w:lastRowFirstColumn="0" w:lastRowLastColumn="0"/>
+            <w:tcW w:w="9052" w:type="dxa"/>
+            <w:gridSpan w:val="3"/>
+            <w:tcBorders>
+              <w:top w:val="single" w:sz="4" w:space="0" w:color="999999" w:themeColor="text1" w:themeTint="66"/>
+              <w:left w:val="single" w:sz="4" w:space="0" w:color="999999" w:themeColor="text1" w:themeTint="66"/>
+              <w:bottom w:val="single" w:sz="4" w:space="0" w:color="999999" w:themeColor="text1" w:themeTint="66"/>
+              <w:right w:val="single" w:sz="4" w:space="0" w:color="999999" w:themeColor="text1" w:themeTint="66"/>
+            </w:tcBorders>
+            <w:hideMark/>
+          </w:tcPr>
+          <w:p>
+            <w:pPr>
+              <w:jc w:val="both"/>
+            </w:pPr>
+            <w:r>
+              <w:t>Operations</w:t>
+            </w:r>
+          </w:p>
+        </w:tc>
+      </w:tr>
+      <w:tr>
+        <w:trPr>
+          <w:trHeight w:val="164"/>
+        </w:trPr>
+        <w:tc>
+          <w:tcPr>
+            <w:cnfStyle w:val="001000000000" w:firstRow="0" w:lastRow="0" w:firstColumn="1" w:lastColumn="0" w:oddVBand="0" w:evenVBand="0" w:oddHBand="0" w:evenHBand="0" w:firstRowFirstColumn="0" w:firstRowLastColumn="0" w:lastRowFirstColumn="0" w:lastRowLastColumn="0"/>
+            <w:tcW w:w="3222" w:type="dxa"/>
+            <w:tcBorders>
+              <w:top w:val="single" w:sz="4" w:space="0" w:color="999999" w:themeColor="text1" w:themeTint="66"/>
+              <w:left w:val="single" w:sz="4" w:space="0" w:color="999999" w:themeColor="text1" w:themeTint="66"/>
+              <w:bottom w:val="single" w:sz="4" w:space="0" w:color="999999" w:themeColor="text1" w:themeTint="66"/>
+              <w:right w:val="single" w:sz="4" w:space="0" w:color="999999" w:themeColor="text1" w:themeTint="66"/>
+            </w:tcBorders>
+          </w:tcPr>
+          <w:p>
+            <w:pPr>
+              <w:jc w:val="both"/>
+              <w:rPr>
+                <w:b w:val="0"/>
+              </w:rPr>
+            </w:pPr>
+            <w:r>
+              <w:rPr>
+                <w:b w:val="0"/>
+              </w:rPr>
+              <w:t>UpdatePercentageOfFuel(</w:t>
+            </w:r>
+            <w:r>
+              <w:rPr>
+                <w:b w:val="0"/>
+              </w:rPr>
+              <w:t>int percentage</w:t>
+            </w:r>
+            <w:r>
+              <w:rPr>
+                <w:b w:val="0"/>
+              </w:rPr>
+              <w:t>)</w:t>
+            </w:r>
+          </w:p>
+        </w:tc>
+        <w:tc>
+          <w:tcPr>
+            <w:tcW w:w="1937" w:type="dxa"/>
+            <w:tcBorders>
+              <w:top w:val="single" w:sz="4" w:space="0" w:color="999999" w:themeColor="text1" w:themeTint="66"/>
+              <w:left w:val="single" w:sz="4" w:space="0" w:color="999999" w:themeColor="text1" w:themeTint="66"/>
+              <w:bottom w:val="single" w:sz="4" w:space="0" w:color="999999" w:themeColor="text1" w:themeTint="66"/>
+              <w:right w:val="single" w:sz="4" w:space="0" w:color="999999" w:themeColor="text1" w:themeTint="66"/>
+            </w:tcBorders>
+          </w:tcPr>
+          <w:p>
+            <w:pPr>
+              <w:jc w:val="both"/>
+              <w:cnfStyle w:val="000000000000" w:firstRow="0" w:lastRow="0" w:firstColumn="0" w:lastColumn="0" w:oddVBand="0" w:evenVBand="0" w:oddHBand="0" w:evenHBand="0" w:firstRowFirstColumn="0" w:firstRowLastColumn="0" w:lastRowFirstColumn="0" w:lastRowLastColumn="0"/>
+            </w:pPr>
+            <w:r>
+              <w:t>void</w:t>
+            </w:r>
+          </w:p>
+        </w:tc>
+        <w:tc>
+          <w:tcPr>
+            <w:tcW w:w="3893" w:type="dxa"/>
+            <w:tcBorders>
+              <w:top w:val="single" w:sz="4" w:space="0" w:color="999999" w:themeColor="text1" w:themeTint="66"/>
+              <w:left w:val="single" w:sz="4" w:space="0" w:color="999999" w:themeColor="text1" w:themeTint="66"/>
+              <w:bottom w:val="single" w:sz="4" w:space="0" w:color="999999" w:themeColor="text1" w:themeTint="66"/>
+              <w:right w:val="single" w:sz="4" w:space="0" w:color="999999" w:themeColor="text1" w:themeTint="66"/>
+            </w:tcBorders>
+          </w:tcPr>
+          <w:p>
+            <w:pPr>
+              <w:jc w:val="both"/>
+              <w:cnfStyle w:val="000000000000" w:firstRow="0" w:lastRow="0" w:firstColumn="0" w:lastColumn="0" w:oddVBand="0" w:evenVBand="0" w:oddHBand="0" w:evenHBand="0" w:firstRowFirstColumn="0" w:firstRowLastColumn="0" w:lastRowFirstColumn="0" w:lastRowLastColumn="0"/>
+            </w:pPr>
+            <w:r>
+              <w:t>This method updates the percentage of splitter’s flow on lower terminal.</w:t>
+            </w:r>
+          </w:p>
+        </w:tc>
+      </w:tr>
+      <w:tr>
+        <w:trPr>
+          <w:trHeight w:val="164"/>
+        </w:trPr>
+        <w:tc>
+          <w:tcPr>
+            <w:cnfStyle w:val="001000000000" w:firstRow="0" w:lastRow="0" w:firstColumn="1" w:lastColumn="0" w:oddVBand="0" w:evenVBand="0" w:oddHBand="0" w:evenHBand="0" w:firstRowFirstColumn="0" w:firstRowLastColumn="0" w:lastRowFirstColumn="0" w:lastRowLastColumn="0"/>
+            <w:tcW w:w="9052" w:type="dxa"/>
+            <w:gridSpan w:val="3"/>
+            <w:tcBorders>
+              <w:top w:val="single" w:sz="4" w:space="0" w:color="999999" w:themeColor="text1" w:themeTint="66"/>
+              <w:left w:val="single" w:sz="4" w:space="0" w:color="999999" w:themeColor="text1" w:themeTint="66"/>
+              <w:bottom w:val="single" w:sz="4" w:space="0" w:color="999999" w:themeColor="text1" w:themeTint="66"/>
+              <w:right w:val="single" w:sz="4" w:space="0" w:color="999999" w:themeColor="text1" w:themeTint="66"/>
+            </w:tcBorders>
+            <w:hideMark/>
+          </w:tcPr>
+          <w:p>
+            <w:pPr>
+              <w:jc w:val="both"/>
+            </w:pPr>
+            <w:r>
+              <w:t>Component(perUpper: int): constructor of the class</w:t>
+            </w:r>
+          </w:p>
+        </w:tc>
+      </w:tr>
+    </w:tbl>
+    <w:p>
+      <w:pPr>
+        <w:pStyle w:val="Heading4"/>
+        <w:jc w:val="both"/>
+      </w:pPr>
+    </w:p>
+    <w:p/>
     <w:p>
       <w:pPr>
         <w:pStyle w:val="Heading4"/>
@@ -2144,14 +3434,12 @@
             <w:pPr>
               <w:jc w:val="both"/>
             </w:pPr>
-            <w:proofErr w:type="spellStart"/>
             <w:r>
               <w:t>c</w:t>
             </w:r>
             <w:r>
               <w:t>urrentFlow</w:t>
             </w:r>
-            <w:proofErr w:type="spellEnd"/>
           </w:p>
         </w:tc>
         <w:tc>
@@ -2202,14 +3490,12 @@
             <w:pPr>
               <w:jc w:val="both"/>
             </w:pPr>
-            <w:proofErr w:type="spellStart"/>
             <w:r>
               <w:t>safty</w:t>
             </w:r>
             <w:r>
               <w:t>Limit</w:t>
             </w:r>
-            <w:proofErr w:type="spellEnd"/>
           </w:p>
         </w:tc>
         <w:tc>
@@ -2257,11 +3543,9 @@
             <w:pPr>
               <w:jc w:val="both"/>
             </w:pPr>
-            <w:proofErr w:type="spellStart"/>
             <w:r>
               <w:t>startLocation</w:t>
             </w:r>
-            <w:proofErr w:type="spellEnd"/>
           </w:p>
         </w:tc>
         <w:tc>
@@ -2306,11 +3590,9 @@
             <w:pPr>
               <w:jc w:val="both"/>
             </w:pPr>
-            <w:proofErr w:type="spellStart"/>
             <w:r>
               <w:t>endLocation</w:t>
             </w:r>
-            <w:proofErr w:type="spellEnd"/>
           </w:p>
         </w:tc>
         <w:tc>
@@ -2355,11 +3637,9 @@
             <w:pPr>
               <w:jc w:val="both"/>
             </w:pPr>
-            <w:proofErr w:type="spellStart"/>
             <w:r>
               <w:t>clickLocation</w:t>
             </w:r>
-            <w:proofErr w:type="spellEnd"/>
           </w:p>
         </w:tc>
         <w:tc>
@@ -2404,11 +3684,9 @@
             <w:pPr>
               <w:jc w:val="both"/>
             </w:pPr>
-            <w:proofErr w:type="spellStart"/>
             <w:r>
               <w:t>startComponent</w:t>
             </w:r>
-            <w:proofErr w:type="spellEnd"/>
           </w:p>
         </w:tc>
         <w:tc>
@@ -2453,11 +3731,9 @@
             <w:pPr>
               <w:jc w:val="both"/>
             </w:pPr>
-            <w:proofErr w:type="spellStart"/>
             <w:r>
               <w:t>endComponent</w:t>
             </w:r>
-            <w:proofErr w:type="spellEnd"/>
           </w:p>
         </w:tc>
         <w:tc>
@@ -2504,42 +3780,10 @@
               <w:jc w:val="both"/>
             </w:pPr>
             <w:r>
-              <w:t>Pipeline(</w:t>
-            </w:r>
-            <w:proofErr w:type="spellStart"/>
-            <w:r>
-              <w:t>currentflow</w:t>
-            </w:r>
-            <w:proofErr w:type="spellEnd"/>
-            <w:r>
-              <w:t xml:space="preserve">: double, </w:t>
-            </w:r>
-            <w:r>
-              <w:t xml:space="preserve">limit: double, </w:t>
-            </w:r>
-            <w:proofErr w:type="spellStart"/>
-            <w:r>
-              <w:t>startLocation</w:t>
-            </w:r>
-            <w:proofErr w:type="spellEnd"/>
-            <w:r>
-              <w:t xml:space="preserve">: Point, </w:t>
-            </w:r>
-            <w:proofErr w:type="spellStart"/>
-            <w:r>
-              <w:t>endLocation</w:t>
-            </w:r>
-            <w:proofErr w:type="spellEnd"/>
-            <w:r>
-              <w:t xml:space="preserve">: Point, </w:t>
-            </w:r>
-            <w:proofErr w:type="spellStart"/>
-            <w:r>
-              <w:t>clickLocation</w:t>
-            </w:r>
-            <w:proofErr w:type="spellEnd"/>
-            <w:r>
-              <w:t xml:space="preserve"> :List&lt;Point&gt;) : </w:t>
+              <w:t xml:space="preserve">Pipeline(currentflow: double, </w:t>
+            </w:r>
+            <w:r>
+              <w:t xml:space="preserve">limit: double, startLocation: Point, endLocation: Point, clickLocation :List&lt;Point&gt;) : </w:t>
             </w:r>
             <w:r>
               <w:rPr>
@@ -2565,14 +3809,8 @@
             <w:pPr>
               <w:jc w:val="both"/>
             </w:pPr>
-            <w:proofErr w:type="spellStart"/>
-            <w:r>
-              <w:lastRenderedPageBreak/>
-              <w:t>caculateCurrentFlow</w:t>
-            </w:r>
-            <w:proofErr w:type="spellEnd"/>
-            <w:r>
-              <w:t>(): double</w:t>
+            <w:r>
+              <w:t>caculateCurrentFlow(): double</w:t>
             </w:r>
           </w:p>
           <w:p>
@@ -2588,55 +3826,7 @@
                 <w:b w:val="0"/>
                 <w:i/>
               </w:rPr>
-              <w:t xml:space="preserve">This method is used to calculated and update the current flow of the pipeline whenever the other pipelines are added. Base on the </w:t>
-            </w:r>
-            <w:proofErr w:type="spellStart"/>
-            <w:r>
-              <w:rPr>
-                <w:b w:val="0"/>
-                <w:i/>
-              </w:rPr>
-              <w:t>startCompnent</w:t>
-            </w:r>
-            <w:proofErr w:type="spellEnd"/>
-            <w:r>
-              <w:rPr>
-                <w:b w:val="0"/>
-                <w:i/>
-              </w:rPr>
-              <w:t xml:space="preserve"> and </w:t>
-            </w:r>
-            <w:proofErr w:type="spellStart"/>
-            <w:r>
-              <w:rPr>
-                <w:b w:val="0"/>
-                <w:i/>
-              </w:rPr>
-              <w:t>endComponent</w:t>
-            </w:r>
-            <w:proofErr w:type="spellEnd"/>
-            <w:r>
-              <w:rPr>
-                <w:b w:val="0"/>
-                <w:i/>
-              </w:rPr>
-              <w:t xml:space="preserve">, it’s possible to calculate the values of </w:t>
-            </w:r>
-            <w:proofErr w:type="spellStart"/>
-            <w:r>
-              <w:rPr>
-                <w:b w:val="0"/>
-                <w:i/>
-              </w:rPr>
-              <w:t>currentflow</w:t>
-            </w:r>
-            <w:proofErr w:type="spellEnd"/>
-            <w:r>
-              <w:rPr>
-                <w:b w:val="0"/>
-                <w:i/>
-              </w:rPr>
-              <w:t xml:space="preserve"> and update it. </w:t>
+              <w:t xml:space="preserve">This method is used to calculated and update the current flow of the pipeline whenever the other pipelines are added. Base on the startCompnent and endComponent, it’s possible to calculate the values of currentflow and update it. </w:t>
             </w:r>
           </w:p>
         </w:tc>
@@ -2649,6 +3839,14 @@
       </w:pPr>
       <w:r>
         <w:t>NETWORK CLASS</w:t>
+      </w:r>
+    </w:p>
+    <w:p>
+      <w:r>
+        <w:t>The Ne</w:t>
+      </w:r>
+      <w:r>
+        <w:t xml:space="preserve">twork class in the class hold main objects of the application. </w:t>
       </w:r>
     </w:p>
     <w:tbl>
@@ -2730,18 +3928,7 @@
               <w:t>list of Component objects</w:t>
             </w:r>
             <w:r>
-              <w:t xml:space="preserve">, private and are accessible through </w:t>
-            </w:r>
-            <w:proofErr w:type="spellStart"/>
-            <w:r>
-              <w:t>getListOfComponent</w:t>
-            </w:r>
-            <w:proofErr w:type="spellEnd"/>
-            <w:r>
-              <w:t>()</w:t>
-            </w:r>
-            <w:r>
-              <w:t xml:space="preserve"> methods</w:t>
+              <w:t>, private and are accessible through getListOfComponent() methods</w:t>
             </w:r>
           </w:p>
         </w:tc>
@@ -2759,11 +3946,9 @@
             <w:pPr>
               <w:jc w:val="both"/>
             </w:pPr>
-            <w:proofErr w:type="spellStart"/>
             <w:r>
               <w:t>pipeLines</w:t>
             </w:r>
-            <w:proofErr w:type="spellEnd"/>
           </w:p>
         </w:tc>
         <w:tc>
@@ -2802,18 +3987,7 @@
               <w:t xml:space="preserve"> objects</w:t>
             </w:r>
             <w:r>
-              <w:t xml:space="preserve">, private and are accessible through </w:t>
-            </w:r>
-            <w:proofErr w:type="spellStart"/>
-            <w:r>
-              <w:t>getListOfPipeLine</w:t>
-            </w:r>
-            <w:proofErr w:type="spellEnd"/>
-            <w:r>
-              <w:t>()</w:t>
-            </w:r>
-            <w:r>
-              <w:t xml:space="preserve"> methods</w:t>
+              <w:t>, private and are accessible through getListOfPipeLine() methods</w:t>
             </w:r>
           </w:p>
         </w:tc>
@@ -2833,23 +4007,7 @@
               <w:jc w:val="both"/>
             </w:pPr>
             <w:r>
-              <w:t xml:space="preserve">Network(components : List&lt;Component&gt;, </w:t>
-            </w:r>
-            <w:proofErr w:type="spellStart"/>
-            <w:r>
-              <w:t>pipeLines</w:t>
-            </w:r>
-            <w:proofErr w:type="spellEnd"/>
-            <w:r>
-              <w:t>: List&lt;</w:t>
-            </w:r>
-            <w:proofErr w:type="spellStart"/>
-            <w:r>
-              <w:t>PineLine</w:t>
-            </w:r>
-            <w:proofErr w:type="spellEnd"/>
-            <w:r>
-              <w:t xml:space="preserve">&gt;) : </w:t>
+              <w:t xml:space="preserve">Network(components : List&lt;Component&gt;, pipeLines: List&lt;PineLine&gt;) : </w:t>
             </w:r>
             <w:r>
               <w:rPr>
@@ -2876,21 +4034,11 @@
               <w:jc w:val="both"/>
             </w:pPr>
             <w:r>
-              <w:t xml:space="preserve">+ </w:t>
-            </w:r>
-            <w:proofErr w:type="spellStart"/>
-            <w:r>
-              <w:t>addComponent</w:t>
-            </w:r>
-            <w:proofErr w:type="spellEnd"/>
-            <w:r>
-              <w:t xml:space="preserve">(c : Component) : </w:t>
-            </w:r>
-            <w:proofErr w:type="spellStart"/>
+              <w:t xml:space="preserve">+ addComponent(c : Component) : </w:t>
+            </w:r>
             <w:r>
               <w:t>boolean</w:t>
             </w:r>
-            <w:proofErr w:type="spellEnd"/>
           </w:p>
           <w:p>
             <w:pPr>
@@ -2905,55 +4053,7 @@
                 <w:b w:val="0"/>
                 <w:i/>
               </w:rPr>
-              <w:t xml:space="preserve">This method is used to calculated and update the current flow of the pipeline whenever the other pipelines are added. Base on the </w:t>
-            </w:r>
-            <w:proofErr w:type="spellStart"/>
-            <w:r>
-              <w:rPr>
-                <w:b w:val="0"/>
-                <w:i/>
-              </w:rPr>
-              <w:t>startCompnent</w:t>
-            </w:r>
-            <w:proofErr w:type="spellEnd"/>
-            <w:r>
-              <w:rPr>
-                <w:b w:val="0"/>
-                <w:i/>
-              </w:rPr>
-              <w:t xml:space="preserve"> and </w:t>
-            </w:r>
-            <w:proofErr w:type="spellStart"/>
-            <w:r>
-              <w:rPr>
-                <w:b w:val="0"/>
-                <w:i/>
-              </w:rPr>
-              <w:t>endComponent</w:t>
-            </w:r>
-            <w:proofErr w:type="spellEnd"/>
-            <w:r>
-              <w:rPr>
-                <w:b w:val="0"/>
-                <w:i/>
-              </w:rPr>
-              <w:t xml:space="preserve">, it’s possible to calculate the values of </w:t>
-            </w:r>
-            <w:proofErr w:type="spellStart"/>
-            <w:r>
-              <w:rPr>
-                <w:b w:val="0"/>
-                <w:i/>
-              </w:rPr>
-              <w:t>currentflow</w:t>
-            </w:r>
-            <w:proofErr w:type="spellEnd"/>
-            <w:r>
-              <w:rPr>
-                <w:b w:val="0"/>
-                <w:i/>
-              </w:rPr>
-              <w:t xml:space="preserve"> and update it. </w:t>
+              <w:t xml:space="preserve">This method is used to calculated and update the current flow of the pipeline whenever the other pipelines are added. Base on the startCompnent and endComponent, it’s possible to calculate the values of currentflow and update it. </w:t>
             </w:r>
           </w:p>
         </w:tc>
@@ -2972,13 +4072,8 @@
             <w:pPr>
               <w:jc w:val="both"/>
             </w:pPr>
-            <w:proofErr w:type="spellStart"/>
-            <w:r>
-              <w:t>checkOverlap</w:t>
-            </w:r>
-            <w:proofErr w:type="spellEnd"/>
-            <w:r>
-              <w:t xml:space="preserve">(c : Component) : </w:t>
+            <w:r>
+              <w:t xml:space="preserve">checkOverlap(c : Component) : </w:t>
             </w:r>
             <w:r>
               <w:t>Boolean</w:t>
@@ -2997,6 +4092,7 @@
                 <w:b w:val="0"/>
                 <w:i/>
               </w:rPr>
+              <w:lastRenderedPageBreak/>
               <w:t xml:space="preserve">Check whether the given component c is overlap any other components in the list of components </w:t>
             </w:r>
           </w:p>
@@ -3016,13 +4112,9 @@
             <w:pPr>
               <w:jc w:val="both"/>
             </w:pPr>
-            <w:proofErr w:type="spellStart"/>
-            <w:r>
-              <w:t>removeComponent</w:t>
-            </w:r>
-            <w:proofErr w:type="spellEnd"/>
-            <w:r>
-              <w:t xml:space="preserve">(c : Component) : </w:t>
+            <w:r>
+              <w:lastRenderedPageBreak/>
+              <w:t xml:space="preserve">removeComponent(c : Component) : </w:t>
             </w:r>
             <w:r>
               <w:t>Boolean</w:t>
@@ -3041,23 +4133,7 @@
                 <w:b w:val="0"/>
                 <w:i/>
               </w:rPr>
-              <w:t xml:space="preserve">Find the given component c and remove it from the list of </w:t>
-            </w:r>
-            <w:proofErr w:type="spellStart"/>
-            <w:r>
-              <w:rPr>
-                <w:b w:val="0"/>
-                <w:i/>
-              </w:rPr>
-              <w:t>componets</w:t>
-            </w:r>
-            <w:proofErr w:type="spellEnd"/>
-            <w:r>
-              <w:rPr>
-                <w:b w:val="0"/>
-                <w:i/>
-              </w:rPr>
-              <w:t>. When c is removed, the connected pipeline of c also have to be removed.</w:t>
+              <w:t>Find the given component c and remove it from the list of componets. When c is removed, the connected pipeline of c also have to be removed.</w:t>
             </w:r>
             <w:r>
               <w:rPr>
@@ -3099,21 +4175,8 @@
             <w:pPr>
               <w:jc w:val="both"/>
             </w:pPr>
-            <w:proofErr w:type="spellStart"/>
-            <w:r>
-              <w:t>removePineLine</w:t>
-            </w:r>
-            <w:proofErr w:type="spellEnd"/>
-            <w:r>
-              <w:t xml:space="preserve">(c : </w:t>
-            </w:r>
-            <w:proofErr w:type="spellStart"/>
-            <w:r>
-              <w:t>PipeLine</w:t>
-            </w:r>
-            <w:proofErr w:type="spellEnd"/>
-            <w:r>
-              <w:t xml:space="preserve">) : </w:t>
+            <w:r>
+              <w:t xml:space="preserve">removePineLine(c : PipeLine) : </w:t>
             </w:r>
             <w:r>
               <w:t>Boolean</w:t>
@@ -3181,21 +4244,8 @@
             <w:pPr>
               <w:jc w:val="both"/>
             </w:pPr>
-            <w:proofErr w:type="spellStart"/>
-            <w:r>
-              <w:t>getPineLineOfComponent</w:t>
-            </w:r>
-            <w:proofErr w:type="spellEnd"/>
-            <w:r>
-              <w:t>(c : Component) : List&lt;</w:t>
-            </w:r>
-            <w:proofErr w:type="spellStart"/>
-            <w:r>
-              <w:t>PipeLine</w:t>
-            </w:r>
-            <w:proofErr w:type="spellEnd"/>
-            <w:r>
-              <w:t>&gt;</w:t>
+            <w:r>
+              <w:t>getPineLineOfComponent(c : Component) : List&lt;PipeLine&gt;</w:t>
             </w:r>
           </w:p>
           <w:p>
@@ -3242,22 +4292,8 @@
             <w:pPr>
               <w:jc w:val="both"/>
             </w:pPr>
-            <w:proofErr w:type="spellStart"/>
-            <w:r>
-              <w:lastRenderedPageBreak/>
-              <w:t>getExceedPineLine</w:t>
-            </w:r>
-            <w:proofErr w:type="spellEnd"/>
-            <w:r>
-              <w:t>() : List&lt;</w:t>
-            </w:r>
-            <w:proofErr w:type="spellStart"/>
-            <w:r>
-              <w:t>PipeLine</w:t>
-            </w:r>
-            <w:proofErr w:type="spellEnd"/>
-            <w:r>
-              <w:t>&gt;</w:t>
+            <w:r>
+              <w:t>getExceedPineLine() : List&lt;PipeLine&gt;</w:t>
             </w:r>
           </w:p>
           <w:p>
@@ -3287,39 +4323,7 @@
                 <w:b w:val="0"/>
                 <w:i/>
               </w:rPr>
-              <w:t xml:space="preserve">elines (if the </w:t>
-            </w:r>
-            <w:proofErr w:type="spellStart"/>
-            <w:r>
-              <w:rPr>
-                <w:b w:val="0"/>
-                <w:i/>
-              </w:rPr>
-              <w:t>currentflow</w:t>
-            </w:r>
-            <w:proofErr w:type="spellEnd"/>
-            <w:r>
-              <w:rPr>
-                <w:b w:val="0"/>
-                <w:i/>
-              </w:rPr>
-              <w:t xml:space="preserve"> &gt; </w:t>
-            </w:r>
-            <w:proofErr w:type="spellStart"/>
-            <w:r>
-              <w:rPr>
-                <w:b w:val="0"/>
-                <w:i/>
-              </w:rPr>
-              <w:t>safetylimit</w:t>
-            </w:r>
-            <w:proofErr w:type="spellEnd"/>
-            <w:r>
-              <w:rPr>
-                <w:b w:val="0"/>
-                <w:i/>
-              </w:rPr>
-              <w:t>) a</w:t>
+              <w:t>elines (if the currentflow &gt; safetylimit) a</w:t>
             </w:r>
             <w:r>
               <w:rPr>
@@ -3345,13 +4349,8 @@
             <w:pPr>
               <w:jc w:val="both"/>
             </w:pPr>
-            <w:proofErr w:type="spellStart"/>
-            <w:r>
-              <w:t>getListOfComponents</w:t>
-            </w:r>
-            <w:proofErr w:type="spellEnd"/>
-            <w:r>
-              <w:t>() : List&lt;Component&gt;</w:t>
+            <w:r>
+              <w:t>getListOfComponents() : List&lt;Component&gt;</w:t>
             </w:r>
           </w:p>
           <w:p>
@@ -3413,21 +4412,8 @@
             <w:pPr>
               <w:jc w:val="both"/>
             </w:pPr>
-            <w:proofErr w:type="spellStart"/>
-            <w:r>
-              <w:t>getListOfPineLines</w:t>
-            </w:r>
-            <w:proofErr w:type="spellEnd"/>
-            <w:r>
-              <w:t>() : List&lt;</w:t>
-            </w:r>
-            <w:proofErr w:type="spellStart"/>
-            <w:r>
-              <w:t>PipeLine</w:t>
-            </w:r>
-            <w:proofErr w:type="spellEnd"/>
-            <w:r>
-              <w:t>&gt;</w:t>
+            <w:r>
+              <w:t>getListOfPineLines() : List&lt;PipeLine&gt;</w:t>
             </w:r>
           </w:p>
           <w:p>
@@ -3445,14 +4431,12 @@
               </w:rPr>
               <w:t xml:space="preserve">Return the private object </w:t>
             </w:r>
-            <w:proofErr w:type="spellStart"/>
             <w:r>
               <w:rPr>
                 <w:i/>
               </w:rPr>
               <w:t>pinelines</w:t>
             </w:r>
-            <w:proofErr w:type="spellEnd"/>
           </w:p>
         </w:tc>
       </w:tr>
@@ -3470,21 +4454,8 @@
             <w:pPr>
               <w:jc w:val="both"/>
             </w:pPr>
-            <w:proofErr w:type="spellStart"/>
-            <w:r>
-              <w:t>addPipeline</w:t>
-            </w:r>
-            <w:proofErr w:type="spellEnd"/>
-            <w:r>
-              <w:t xml:space="preserve">(p : </w:t>
-            </w:r>
-            <w:proofErr w:type="spellStart"/>
-            <w:r>
-              <w:t>PipeLine</w:t>
-            </w:r>
-            <w:proofErr w:type="spellEnd"/>
-            <w:r>
-              <w:t xml:space="preserve">) : </w:t>
+            <w:r>
+              <w:t xml:space="preserve">addPipeline(p : PipeLine) : </w:t>
             </w:r>
             <w:r>
               <w:t>Boolean</w:t>
@@ -3530,14 +4501,12 @@
               </w:rPr>
               <w:t xml:space="preserve">P is added if and only if the location of p is not overlapped other components in the list. Method </w:t>
             </w:r>
-            <w:proofErr w:type="spellStart"/>
             <w:r>
               <w:rPr>
                 <w:i/>
               </w:rPr>
               <w:t>checkOverlap</w:t>
             </w:r>
-            <w:proofErr w:type="spellEnd"/>
             <w:r>
               <w:rPr>
                 <w:b w:val="0"/>
@@ -3569,13 +4538,8 @@
             <w:pPr>
               <w:jc w:val="both"/>
             </w:pPr>
-            <w:proofErr w:type="spellStart"/>
-            <w:r>
-              <w:t>findComponent</w:t>
-            </w:r>
-            <w:proofErr w:type="spellEnd"/>
-            <w:r>
-              <w:t>(p : point) : Component</w:t>
+            <w:r>
+              <w:t>findComponent(p : point) : Component</w:t>
             </w:r>
           </w:p>
           <w:p>
@@ -3608,35 +4572,7 @@
     </w:p>
     <w:p>
       <w:r>
-        <w:t xml:space="preserve">The System class is the main class in our class </w:t>
-      </w:r>
-      <w:proofErr w:type="spellStart"/>
-      <w:r>
-        <w:t>heirarchy</w:t>
-      </w:r>
-      <w:proofErr w:type="spellEnd"/>
-      <w:r>
-        <w:t>, which is a static class and has two properties</w:t>
-      </w:r>
-      <w:r>
-        <w:t xml:space="preserve"> </w:t>
-      </w:r>
-      <w:r>
-        <w:t xml:space="preserve">of type Network and </w:t>
-      </w:r>
-      <w:proofErr w:type="spellStart"/>
-      <w:r>
-        <w:t>FileHandler</w:t>
-      </w:r>
-      <w:proofErr w:type="spellEnd"/>
-      <w:r>
-        <w:t>. This class is the main class in our application and uses the two objects</w:t>
-      </w:r>
-      <w:r>
-        <w:t xml:space="preserve"> </w:t>
-      </w:r>
-      <w:r>
-        <w:t>in its property.</w:t>
+        <w:t>The System class is the main class in our class heirarchy, which is a static class and has two properties of type Network and FileHandler. This class is the main class in our application and uses the two objects in its property.</w:t>
       </w:r>
     </w:p>
     <w:tbl>
@@ -3721,6 +4657,7 @@
               <w:cnfStyle w:val="000000000000" w:firstRow="0" w:lastRow="0" w:firstColumn="0" w:lastColumn="0" w:oddVBand="0" w:evenVBand="0" w:oddHBand="0" w:evenHBand="0" w:firstRowFirstColumn="0" w:firstRowLastColumn="0" w:lastRowFirstColumn="0" w:lastRowLastColumn="0"/>
             </w:pPr>
             <w:r>
+              <w:lastRenderedPageBreak/>
               <w:t>Saved is true if there are not any new changes. Otherwise, it is false.</w:t>
             </w:r>
           </w:p>
@@ -3739,11 +4676,10 @@
             <w:pPr>
               <w:jc w:val="both"/>
             </w:pPr>
-            <w:proofErr w:type="spellStart"/>
-            <w:r>
+            <w:r>
+              <w:lastRenderedPageBreak/>
               <w:t>currentNework</w:t>
             </w:r>
-            <w:proofErr w:type="spellEnd"/>
           </w:p>
         </w:tc>
         <w:tc>
@@ -3788,12 +4724,9 @@
             <w:pPr>
               <w:jc w:val="both"/>
             </w:pPr>
-            <w:proofErr w:type="spellStart"/>
-            <w:r>
-              <w:lastRenderedPageBreak/>
+            <w:r>
               <w:t>fileHandler</w:t>
             </w:r>
-            <w:proofErr w:type="spellEnd"/>
           </w:p>
         </w:tc>
         <w:tc>
@@ -3805,11 +4738,9 @@
               <w:jc w:val="both"/>
               <w:cnfStyle w:val="000000000000" w:firstRow="0" w:lastRow="0" w:firstColumn="0" w:lastColumn="0" w:oddVBand="0" w:evenVBand="0" w:oddHBand="0" w:evenHBand="0" w:firstRowFirstColumn="0" w:firstRowLastColumn="0" w:lastRowFirstColumn="0" w:lastRowLastColumn="0"/>
             </w:pPr>
-            <w:proofErr w:type="spellStart"/>
             <w:r>
               <w:t>FileHandler</w:t>
             </w:r>
-            <w:proofErr w:type="spellEnd"/>
           </w:p>
         </w:tc>
         <w:tc>
@@ -3840,11 +4771,9 @@
             <w:pPr>
               <w:jc w:val="both"/>
             </w:pPr>
-            <w:proofErr w:type="spellStart"/>
             <w:r>
               <w:t>tempComponent</w:t>
             </w:r>
-            <w:proofErr w:type="spellEnd"/>
           </w:p>
         </w:tc>
         <w:tc>
@@ -3872,24 +4801,7 @@
               <w:cnfStyle w:val="000000000000" w:firstRow="0" w:lastRow="0" w:firstColumn="0" w:lastColumn="0" w:oddVBand="0" w:evenVBand="0" w:oddHBand="0" w:evenHBand="0" w:firstRowFirstColumn="0" w:firstRowLastColumn="0" w:lastRowFirstColumn="0" w:lastRowLastColumn="0"/>
             </w:pPr>
             <w:r>
-              <w:t>T</w:t>
-            </w:r>
-            <w:r>
-              <w:t xml:space="preserve">hese two properties help the System verify and know which </w:t>
-            </w:r>
-            <w:r>
-              <w:t xml:space="preserve">component the user is trying </w:t>
-            </w:r>
-            <w:proofErr w:type="spellStart"/>
-            <w:r>
-              <w:t>to</w:t>
-            </w:r>
-            <w:r>
-              <w:t>draw</w:t>
-            </w:r>
-            <w:proofErr w:type="spellEnd"/>
-            <w:r>
-              <w:t xml:space="preserve"> or whether the user is trying to draw a pipe-line.</w:t>
+              <w:t>These two properties help the System verify and know which component the user is trying todraw or whether the user is trying to draw a pipe-line.</w:t>
             </w:r>
           </w:p>
         </w:tc>
@@ -3907,11 +4819,9 @@
             <w:pPr>
               <w:jc w:val="both"/>
             </w:pPr>
-            <w:proofErr w:type="spellStart"/>
             <w:r>
               <w:t>tempPipeline</w:t>
             </w:r>
-            <w:proofErr w:type="spellEnd"/>
           </w:p>
         </w:tc>
         <w:tc>
@@ -3955,13 +4865,8 @@
             <w:pPr>
               <w:jc w:val="both"/>
             </w:pPr>
-            <w:proofErr w:type="spellStart"/>
-            <w:r>
-              <w:t>openNetwork</w:t>
-            </w:r>
-            <w:proofErr w:type="spellEnd"/>
-            <w:r>
-              <w:t>() : void</w:t>
+            <w:r>
+              <w:t>openNetwork() : void</w:t>
             </w:r>
           </w:p>
           <w:p>
@@ -3984,39 +4889,7 @@
                 <w:b w:val="0"/>
                 <w:i/>
               </w:rPr>
-              <w:t xml:space="preserve">pen the network drawing from the text file based on </w:t>
-            </w:r>
-            <w:proofErr w:type="spellStart"/>
-            <w:r>
-              <w:rPr>
-                <w:b w:val="0"/>
-                <w:i/>
-              </w:rPr>
-              <w:t>fileHandler.path</w:t>
-            </w:r>
-            <w:proofErr w:type="spellEnd"/>
-            <w:r>
-              <w:rPr>
-                <w:b w:val="0"/>
-                <w:i/>
-              </w:rPr>
-              <w:t xml:space="preserve"> and </w:t>
-            </w:r>
-            <w:proofErr w:type="spellStart"/>
-            <w:r>
-              <w:rPr>
-                <w:b w:val="0"/>
-                <w:i/>
-              </w:rPr>
-              <w:t>fileHandler.ReadFromFile</w:t>
-            </w:r>
-            <w:proofErr w:type="spellEnd"/>
-            <w:r>
-              <w:rPr>
-                <w:b w:val="0"/>
-                <w:i/>
-              </w:rPr>
-              <w:t>()</w:t>
+              <w:t>pen the network drawing from the text file based on fileHandler.path and fileHandler.ReadFromFile()</w:t>
             </w:r>
           </w:p>
         </w:tc>
@@ -4039,13 +4912,8 @@
                 <w:i/>
               </w:rPr>
             </w:pPr>
-            <w:proofErr w:type="spellStart"/>
-            <w:r>
-              <w:t>saveNetwork</w:t>
-            </w:r>
-            <w:proofErr w:type="spellEnd"/>
-            <w:r>
-              <w:t>() : void</w:t>
+            <w:r>
+              <w:t>saveNetwork() : void</w:t>
             </w:r>
             <w:r>
               <w:rPr>
@@ -4075,39 +4943,7 @@
                 <w:b w:val="0"/>
                 <w:i/>
               </w:rPr>
-              <w:t xml:space="preserve">ave the network drawing into the text file based on </w:t>
-            </w:r>
-            <w:proofErr w:type="spellStart"/>
-            <w:r>
-              <w:rPr>
-                <w:b w:val="0"/>
-                <w:i/>
-              </w:rPr>
-              <w:t>fileHandler.path</w:t>
-            </w:r>
-            <w:proofErr w:type="spellEnd"/>
-            <w:r>
-              <w:rPr>
-                <w:b w:val="0"/>
-                <w:i/>
-              </w:rPr>
-              <w:t xml:space="preserve"> and </w:t>
-            </w:r>
-            <w:proofErr w:type="spellStart"/>
-            <w:r>
-              <w:rPr>
-                <w:b w:val="0"/>
-                <w:i/>
-              </w:rPr>
-              <w:t>fileHandler.ReadFromFile</w:t>
-            </w:r>
-            <w:proofErr w:type="spellEnd"/>
-            <w:r>
-              <w:rPr>
-                <w:b w:val="0"/>
-                <w:i/>
-              </w:rPr>
-              <w:t>()</w:t>
+              <w:t>ave the network drawing into the text file based on fileHandler.path and fileHandler.ReadFromFile()</w:t>
             </w:r>
           </w:p>
         </w:tc>
@@ -4126,13 +4962,8 @@
             <w:pPr>
               <w:jc w:val="both"/>
             </w:pPr>
-            <w:proofErr w:type="spellStart"/>
-            <w:r>
-              <w:t>saveAsNetwork</w:t>
-            </w:r>
-            <w:proofErr w:type="spellEnd"/>
-            <w:r>
-              <w:t>(path : String) : void</w:t>
+            <w:r>
+              <w:t>saveAsNetwork(path : String) : void</w:t>
             </w:r>
           </w:p>
           <w:p>
@@ -4155,17 +4986,8 @@
                 <w:b w:val="0"/>
                 <w:i/>
               </w:rPr>
-              <w:t xml:space="preserve">ave as the network into a text file for the first time working with it. The path is indicated by the users and assigns to </w:t>
-            </w:r>
-            <w:proofErr w:type="spellStart"/>
-            <w:r>
-              <w:rPr>
-                <w:b w:val="0"/>
-                <w:i/>
-              </w:rPr>
-              <w:t>fileHandler.path</w:t>
-            </w:r>
-            <w:proofErr w:type="spellEnd"/>
+              <w:t>ave as the network into a text file for the first time working with it. The path is indicated by the users and assigns to fileHandler.path</w:t>
+            </w:r>
           </w:p>
         </w:tc>
       </w:tr>
@@ -4183,21 +5005,8 @@
             <w:pPr>
               <w:jc w:val="both"/>
             </w:pPr>
-            <w:proofErr w:type="spellStart"/>
-            <w:r>
-              <w:t>drawComponent</w:t>
-            </w:r>
-            <w:proofErr w:type="spellEnd"/>
-            <w:r>
-              <w:t xml:space="preserve">(gr : Graphic, image : </w:t>
-            </w:r>
-            <w:proofErr w:type="spellStart"/>
-            <w:r>
-              <w:t>ImageList</w:t>
-            </w:r>
-            <w:proofErr w:type="spellEnd"/>
-            <w:r>
-              <w:t>, component : Component) : void</w:t>
+            <w:r>
+              <w:t>drawComponent(gr : Graphic, image : ImageList, component : Component) : void</w:t>
             </w:r>
           </w:p>
           <w:p>
@@ -4232,21 +5041,8 @@
             <w:pPr>
               <w:jc w:val="both"/>
             </w:pPr>
-            <w:proofErr w:type="spellStart"/>
-            <w:r>
-              <w:t>drawLine</w:t>
-            </w:r>
-            <w:proofErr w:type="spellEnd"/>
-            <w:r>
-              <w:t xml:space="preserve">(gr : Graphic, line : </w:t>
-            </w:r>
-            <w:proofErr w:type="spellStart"/>
-            <w:r>
-              <w:t>PipeLine</w:t>
-            </w:r>
-            <w:proofErr w:type="spellEnd"/>
-            <w:r>
-              <w:t>) : void</w:t>
+            <w:r>
+              <w:t>drawLine(gr : Graphic, line : PipeLine) : void</w:t>
             </w:r>
           </w:p>
           <w:p>
@@ -4276,6 +5072,16 @@
       <w:r>
         <w:t>FILEHANDLer class</w:t>
       </w:r>
+    </w:p>
+    <w:p>
+      <w:r>
+        <w:t>The FileHandler Class is one of the most important classes in the application</w:t>
+      </w:r>
+      <w:r>
+        <w:t>. It handles functionalities relating to files.</w:t>
+      </w:r>
+      <w:bookmarkStart w:id="5" w:name="_GoBack"/>
+      <w:bookmarkEnd w:id="5"/>
     </w:p>
     <w:tbl>
       <w:tblPr>
@@ -4350,13 +5156,7 @@
               <w:cnfStyle w:val="000000000000" w:firstRow="0" w:lastRow="0" w:firstColumn="0" w:lastColumn="0" w:oddVBand="0" w:evenVBand="0" w:oddHBand="0" w:evenHBand="0" w:firstRowFirstColumn="0" w:firstRowLastColumn="0" w:lastRowFirstColumn="0" w:lastRowLastColumn="0"/>
             </w:pPr>
             <w:r>
-              <w:t>The path property ind</w:t>
-            </w:r>
-            <w:r>
-              <w:t xml:space="preserve">icates the file path where the </w:t>
-            </w:r>
-            <w:r>
-              <w:t>text file storing the Network objects related information is stored.</w:t>
+              <w:t>The path property indicates the file path where the text file storing the Network objects related information is stored.</w:t>
             </w:r>
           </w:p>
         </w:tc>
@@ -4375,13 +5175,8 @@
             <w:pPr>
               <w:jc w:val="both"/>
             </w:pPr>
-            <w:proofErr w:type="spellStart"/>
-            <w:r>
-              <w:t>WriteToFile</w:t>
-            </w:r>
-            <w:proofErr w:type="spellEnd"/>
-            <w:r>
-              <w:t>(network : Network) : void</w:t>
+            <w:r>
+              <w:t>WriteToFile(network : Network) : void</w:t>
             </w:r>
           </w:p>
           <w:p>
@@ -4404,23 +5199,7 @@
                 <w:b w:val="0"/>
                 <w:i/>
               </w:rPr>
-              <w:t xml:space="preserve">he </w:t>
-            </w:r>
-            <w:proofErr w:type="spellStart"/>
-            <w:r>
-              <w:rPr>
-                <w:b w:val="0"/>
-                <w:i/>
-              </w:rPr>
-              <w:t>WriteToFile</w:t>
-            </w:r>
-            <w:proofErr w:type="spellEnd"/>
-            <w:r>
-              <w:rPr>
-                <w:b w:val="0"/>
-                <w:i/>
-              </w:rPr>
-              <w:t xml:space="preserve"> takes a Network object as a parameter</w:t>
+              <w:t>he WriteToFile takes a Network object as a parameter</w:t>
             </w:r>
             <w:r>
               <w:rPr>
@@ -4484,13 +5263,9 @@
             <w:pPr>
               <w:jc w:val="both"/>
             </w:pPr>
-            <w:proofErr w:type="spellStart"/>
-            <w:r>
-              <w:t>ReadFromFile</w:t>
-            </w:r>
-            <w:proofErr w:type="spellEnd"/>
-            <w:r>
-              <w:t>() : Network</w:t>
+            <w:r>
+              <w:lastRenderedPageBreak/>
+              <w:t>ReadFromFile() : Network</w:t>
             </w:r>
           </w:p>
           <w:p>
@@ -4506,24 +5281,7 @@
                 <w:b w:val="0"/>
                 <w:i/>
               </w:rPr>
-              <w:lastRenderedPageBreak/>
-              <w:t xml:space="preserve">The </w:t>
-            </w:r>
-            <w:proofErr w:type="spellStart"/>
-            <w:r>
-              <w:rPr>
-                <w:b w:val="0"/>
-                <w:i/>
-              </w:rPr>
-              <w:t>ReadFromFile</w:t>
-            </w:r>
-            <w:proofErr w:type="spellEnd"/>
-            <w:r>
-              <w:rPr>
-                <w:b w:val="0"/>
-                <w:i/>
-              </w:rPr>
-              <w:t xml:space="preserve"> method reads a text file that has compone</w:t>
+              <w:t>The ReadFromFile method reads a text file that has compone</w:t>
             </w:r>
             <w:r>
               <w:rPr>
@@ -4562,23 +5320,22 @@
         <w:pStyle w:val="Heading1"/>
         <w:jc w:val="both"/>
       </w:pPr>
-      <w:bookmarkStart w:id="5" w:name="_Toc451542951"/>
+      <w:bookmarkStart w:id="6" w:name="_Toc451542951"/>
       <w:r>
-        <w:lastRenderedPageBreak/>
         <w:t>SEQUENCE DIAGRAMs</w:t>
       </w:r>
-      <w:bookmarkEnd w:id="5"/>
+      <w:bookmarkEnd w:id="6"/>
     </w:p>
     <w:p>
       <w:pPr>
         <w:pStyle w:val="Heading2"/>
         <w:jc w:val="both"/>
       </w:pPr>
-      <w:bookmarkStart w:id="6" w:name="_Toc451542952"/>
+      <w:bookmarkStart w:id="7" w:name="_Toc451542952"/>
       <w:r>
         <w:t>Draw a component</w:t>
       </w:r>
-      <w:bookmarkEnd w:id="6"/>
+      <w:bookmarkEnd w:id="7"/>
     </w:p>
     <w:p>
       <w:pPr>
@@ -4643,59 +5400,7 @@
         <w:jc w:val="both"/>
       </w:pPr>
       <w:r>
-        <w:t xml:space="preserve">This sequence diagram describe how a component to the drawing screen and add that component to the list of components belonging to the object </w:t>
-      </w:r>
-      <w:proofErr w:type="spellStart"/>
-      <w:r>
-        <w:t>currentNetwork</w:t>
-      </w:r>
-      <w:proofErr w:type="spellEnd"/>
-      <w:r>
-        <w:t xml:space="preserve">. The </w:t>
-      </w:r>
-      <w:proofErr w:type="spellStart"/>
-      <w:r>
-        <w:t>drawComponent</w:t>
-      </w:r>
-      <w:proofErr w:type="spellEnd"/>
-      <w:r>
-        <w:t xml:space="preserve"> method has three argument parameters which include objects of type Graphic, </w:t>
-      </w:r>
-      <w:proofErr w:type="spellStart"/>
-      <w:r>
-        <w:t>ImageList</w:t>
-      </w:r>
-      <w:proofErr w:type="spellEnd"/>
-      <w:r>
-        <w:t xml:space="preserve"> and Component. The Graphic object can come from the Form's </w:t>
-      </w:r>
-      <w:proofErr w:type="spellStart"/>
-      <w:r>
-        <w:t>PaintEventArgs</w:t>
-      </w:r>
-      <w:proofErr w:type="spellEnd"/>
-      <w:r>
-        <w:t xml:space="preserve"> or otherwise by creating the Graphic object of the form or a control. The </w:t>
-      </w:r>
-      <w:proofErr w:type="spellStart"/>
-      <w:r>
-        <w:t>ImageList</w:t>
-      </w:r>
-      <w:proofErr w:type="spellEnd"/>
-      <w:r>
-        <w:t xml:space="preserve"> consists of </w:t>
-      </w:r>
-      <w:r>
-        <w:lastRenderedPageBreak/>
-        <w:t xml:space="preserve">the images for each of the images for the components that the </w:t>
-      </w:r>
-      <w:proofErr w:type="gramStart"/>
-      <w:r>
-        <w:t>user  would</w:t>
-      </w:r>
-      <w:proofErr w:type="gramEnd"/>
-      <w:r>
-        <w:t xml:space="preserve"> like to place on the drawing screen. </w:t>
+        <w:t xml:space="preserve">This sequence diagram describe how a component to the drawing screen and add that component to the list of components belonging to the object currentNetwork. The drawComponent method has three argument parameters which include objects of type Graphic, ImageList and Component. The Graphic object can come from the Form's PaintEventArgs or otherwise by creating the Graphic object of the form or a control. The ImageList consists of the images for each of the images for the components that the user  would like to place on the drawing screen. </w:t>
       </w:r>
     </w:p>
     <w:p>
@@ -4703,44 +5408,7 @@
         <w:jc w:val="both"/>
       </w:pPr>
       <w:r>
-        <w:t xml:space="preserve">The component object comes from the </w:t>
-      </w:r>
-      <w:proofErr w:type="spellStart"/>
-      <w:r>
-        <w:t>temComponent</w:t>
-      </w:r>
-      <w:proofErr w:type="spellEnd"/>
-      <w:r>
-        <w:t xml:space="preserve"> property of the System class. This property changes its reference to a new Component object whenever the user clicks on a button for different components on the toolbox. Clicking on a specific component button would create a Component of that type and change </w:t>
-      </w:r>
-      <w:proofErr w:type="gramStart"/>
-      <w:r>
-        <w:t xml:space="preserve">the  </w:t>
-      </w:r>
-      <w:proofErr w:type="spellStart"/>
-      <w:r>
-        <w:t>tempComponents</w:t>
-      </w:r>
-      <w:proofErr w:type="spellEnd"/>
-      <w:proofErr w:type="gramEnd"/>
-      <w:r>
-        <w:t xml:space="preserve"> reference to that newly created Component object. The component argument in the method is then used to call the method </w:t>
-      </w:r>
-      <w:proofErr w:type="spellStart"/>
-      <w:r>
-        <w:t>addComponent</w:t>
-      </w:r>
-      <w:proofErr w:type="spellEnd"/>
-      <w:r>
-        <w:t xml:space="preserve"> on the </w:t>
-      </w:r>
-      <w:proofErr w:type="spellStart"/>
-      <w:r>
-        <w:t>currentNetwork</w:t>
-      </w:r>
-      <w:proofErr w:type="spellEnd"/>
-      <w:r>
-        <w:t xml:space="preserve"> property of the static System class. </w:t>
+        <w:t xml:space="preserve">The component object comes from the temComponent property of the System class. This property changes its reference to a new Component object whenever the user clicks on a button for different components on the toolbox. Clicking on a specific component button would create a Component of that type and change the  tempComponents reference to that newly created Component object. The component argument in the method is then used to call the method addComponent on the currentNetwork property of the static System class. </w:t>
       </w:r>
     </w:p>
     <w:p>
@@ -4748,57 +5416,8 @@
         <w:jc w:val="both"/>
       </w:pPr>
       <w:r>
-        <w:t xml:space="preserve">The method </w:t>
-      </w:r>
-      <w:proofErr w:type="spellStart"/>
-      <w:r>
-        <w:t>addComponent</w:t>
-      </w:r>
-      <w:proofErr w:type="spellEnd"/>
-      <w:r>
-        <w:t xml:space="preserve"> takes an argument of type Component which would be the same as </w:t>
-      </w:r>
-      <w:proofErr w:type="spellStart"/>
-      <w:r>
-        <w:t>tempComponent</w:t>
-      </w:r>
-      <w:proofErr w:type="spellEnd"/>
-      <w:r>
-        <w:t xml:space="preserve"> in this case. The method </w:t>
-      </w:r>
-      <w:proofErr w:type="spellStart"/>
-      <w:r>
-        <w:t>addComponent</w:t>
-      </w:r>
-      <w:proofErr w:type="spellEnd"/>
-      <w:r>
-        <w:t xml:space="preserve"> then adds the Component to the List of Components property of Network class. However when the </w:t>
-      </w:r>
-      <w:proofErr w:type="spellStart"/>
-      <w:r>
-        <w:t>addComponent</w:t>
-      </w:r>
-      <w:proofErr w:type="spellEnd"/>
-      <w:r>
-        <w:t xml:space="preserve"> method is called there is another method call within this method to the method for </w:t>
-      </w:r>
-      <w:proofErr w:type="spellStart"/>
-      <w:r>
-        <w:t>checkOverlap</w:t>
-      </w:r>
-      <w:proofErr w:type="spellEnd"/>
-      <w:r>
-        <w:t xml:space="preserve"> method which would return a </w:t>
-      </w:r>
-      <w:proofErr w:type="spellStart"/>
-      <w:proofErr w:type="gramStart"/>
-      <w:r>
-        <w:t>boolean</w:t>
-      </w:r>
-      <w:proofErr w:type="spellEnd"/>
-      <w:proofErr w:type="gramEnd"/>
-      <w:r>
-        <w:t>. If the return value is true then the component would be successfully added to the list of components.</w:t>
+        <w:lastRenderedPageBreak/>
+        <w:t>The method addComponent takes an argument of type Component which would be the same as tempComponent in this case. The method addComponent then adds the Component to the List of Components property of Network class. However when the addComponent method is called there is another method call within this method to the method for checkOverlap method which would return a boolean. If the return value is true then the component would be successfully added to the list of components.</w:t>
       </w:r>
     </w:p>
     <w:p>
@@ -4806,19 +5425,7 @@
         <w:jc w:val="both"/>
       </w:pPr>
       <w:r>
-        <w:t>Once the component is successfully added to the list of components the Graphic object of the method will use the location prop</w:t>
-      </w:r>
-      <w:r>
-        <w:lastRenderedPageBreak/>
-        <w:t xml:space="preserve">erty of the component to draw the image from the </w:t>
-      </w:r>
-      <w:proofErr w:type="spellStart"/>
-      <w:r>
-        <w:t>ImageList</w:t>
-      </w:r>
-      <w:proofErr w:type="spellEnd"/>
-      <w:r>
-        <w:t xml:space="preserve"> corresponding to the component that needs to be drawn on the drawing screen.  </w:t>
+        <w:t xml:space="preserve">Once the component is successfully added to the list of components the Graphic object of the method will use the location property of the component to draw the image from the ImageList corresponding to the component that needs to be drawn on the drawing screen.  </w:t>
       </w:r>
     </w:p>
     <w:p>
@@ -4826,11 +5433,11 @@
         <w:pStyle w:val="Heading2"/>
         <w:jc w:val="both"/>
       </w:pPr>
-      <w:bookmarkStart w:id="7" w:name="_Toc451542953"/>
+      <w:bookmarkStart w:id="8" w:name="_Toc451542953"/>
       <w:r>
         <w:t>Draw a PIPELINE</w:t>
       </w:r>
-      <w:bookmarkEnd w:id="7"/>
+      <w:bookmarkEnd w:id="8"/>
     </w:p>
     <w:p>
       <w:pPr>
@@ -4898,84 +5505,25 @@
         <w:t>This sequence diagram for drawing a pipeline.</w:t>
       </w:r>
       <w:r>
-        <w:t xml:space="preserve"> The </w:t>
+        <w:t xml:space="preserve"> The drawPipeLine method takes two argument parameters, a Graphics object type and a PipeLine</w:t>
       </w:r>
-      <w:proofErr w:type="spellStart"/>
-      <w:r>
-        <w:t>drawPipeLine</w:t>
-      </w:r>
-      <w:proofErr w:type="spellEnd"/>
-      <w:r>
-        <w:t xml:space="preserve"> method takes two argument parameters, a Graphics object type and a </w:t>
-      </w:r>
-      <w:proofErr w:type="spellStart"/>
-      <w:r>
-        <w:t>PipeLine</w:t>
-      </w:r>
-      <w:proofErr w:type="spellEnd"/>
       <w:r>
         <w:t xml:space="preserve"> object.  </w:t>
       </w:r>
       <w:r>
-        <w:t xml:space="preserve">The </w:t>
-      </w:r>
-      <w:proofErr w:type="spellStart"/>
-      <w:r>
-        <w:t>PipeLine</w:t>
-      </w:r>
-      <w:proofErr w:type="spellEnd"/>
-      <w:r>
-        <w:t xml:space="preserve"> object is created whenever the </w:t>
-      </w:r>
-      <w:bookmarkStart w:id="8" w:name="_GoBack"/>
-      <w:bookmarkEnd w:id="8"/>
-      <w:r>
-        <w:lastRenderedPageBreak/>
-        <w:t>click on pipe-line button in form</w:t>
+        <w:t>The PipeLine object is created whenever the click on pipe-line button in form</w:t>
       </w:r>
       <w:r>
         <w:t xml:space="preserve"> event is raised. In this event </w:t>
       </w:r>
       <w:r>
-        <w:t xml:space="preserve">the </w:t>
-      </w:r>
-      <w:proofErr w:type="spellStart"/>
-      <w:r>
-        <w:t>tempPipeLine</w:t>
-      </w:r>
-      <w:proofErr w:type="spellEnd"/>
-      <w:r>
-        <w:t xml:space="preserve"> property of System class is assigned a new </w:t>
-      </w:r>
-      <w:proofErr w:type="spellStart"/>
-      <w:r>
-        <w:t>PipeLine</w:t>
-      </w:r>
-      <w:proofErr w:type="spellEnd"/>
-      <w:r>
-        <w:t xml:space="preserve"> objec</w:t>
+        <w:t>the tempPipeLine property of System class is assigned a new PipeLine objec</w:t>
       </w:r>
       <w:r>
-        <w:t xml:space="preserve">t without that </w:t>
-      </w:r>
-      <w:proofErr w:type="spellStart"/>
-      <w:r>
-        <w:t>PipeLine</w:t>
-      </w:r>
-      <w:proofErr w:type="spellEnd"/>
-      <w:r>
-        <w:t xml:space="preserve"> </w:t>
-      </w:r>
-      <w:proofErr w:type="gramStart"/>
-      <w:r>
-        <w:t xml:space="preserve">object  </w:t>
+        <w:t xml:space="preserve">t without that PipeLine object  </w:t>
       </w:r>
       <w:r>
-        <w:t>having</w:t>
-      </w:r>
-      <w:proofErr w:type="gramEnd"/>
-      <w:r>
-        <w:t xml:space="preserve"> any start and end </w:t>
+        <w:t xml:space="preserve">having any start and end </w:t>
       </w:r>
       <w:r>
         <w:t xml:space="preserve">Component properties assigned. </w:t>
@@ -4986,175 +5534,47 @@
         <w:jc w:val="both"/>
       </w:pPr>
       <w:r>
-        <w:t xml:space="preserve">The next time whenever the user clicks on the screen the event for </w:t>
-      </w:r>
-      <w:proofErr w:type="spellStart"/>
-      <w:r>
-        <w:t>screeen</w:t>
-      </w:r>
-      <w:proofErr w:type="spellEnd"/>
-      <w:r>
-        <w:t xml:space="preserve"> cl</w:t>
+        <w:lastRenderedPageBreak/>
+        <w:t>The next time whenever the user clicks on the screen the event for screeen cl</w:t>
       </w:r>
       <w:r>
         <w:t xml:space="preserve">ick goes through various checks </w:t>
       </w:r>
       <w:r>
-        <w:t xml:space="preserve">that first include to check if the </w:t>
-      </w:r>
-      <w:proofErr w:type="spellStart"/>
-      <w:r>
-        <w:t>tempPipeLine</w:t>
-      </w:r>
-      <w:proofErr w:type="spellEnd"/>
-      <w:r>
-        <w:t xml:space="preserve"> is empty and if not the nested statements check for the following: whether the </w:t>
-      </w:r>
-      <w:proofErr w:type="spellStart"/>
-      <w:r>
-        <w:t>startComponent</w:t>
-      </w:r>
-      <w:proofErr w:type="spellEnd"/>
-      <w:r>
-        <w:t xml:space="preserve"> of the </w:t>
-      </w:r>
-      <w:proofErr w:type="spellStart"/>
-      <w:r>
-        <w:t>tempPipeLine</w:t>
-      </w:r>
-      <w:proofErr w:type="spellEnd"/>
-      <w:r>
-        <w:t xml:space="preserve"> is null and assigns a </w:t>
-      </w:r>
-      <w:proofErr w:type="spellStart"/>
-      <w:r>
-        <w:t>startComponent</w:t>
-      </w:r>
-      <w:proofErr w:type="spellEnd"/>
-      <w:r>
-        <w:t xml:space="preserve"> to it via </w:t>
+        <w:t xml:space="preserve">that first include to check if the tempPipeLine is empty and if not the nested statements check for the following: whether the startComponent of the tempPipeLine is null and assigns a startComponent to it via </w:t>
       </w:r>
       <w:r>
         <w:t xml:space="preserve"> </w:t>
       </w:r>
       <w:r>
-        <w:t xml:space="preserve">the method </w:t>
+        <w:t>the method findComponent, if startComponent is not null and endComponent</w:t>
       </w:r>
-      <w:proofErr w:type="spellStart"/>
-      <w:r>
-        <w:t>findComponent</w:t>
-      </w:r>
-      <w:proofErr w:type="spellEnd"/>
-      <w:r>
-        <w:t xml:space="preserve">, if </w:t>
-      </w:r>
-      <w:proofErr w:type="spellStart"/>
-      <w:r>
-        <w:t>startComponent</w:t>
-      </w:r>
-      <w:proofErr w:type="spellEnd"/>
-      <w:r>
-        <w:t xml:space="preserve"> is not null and </w:t>
-      </w:r>
-      <w:proofErr w:type="spellStart"/>
-      <w:r>
-        <w:t>endComponent</w:t>
-      </w:r>
-      <w:proofErr w:type="spellEnd"/>
       <w:r>
         <w:t xml:space="preserve"> is null and calling the method </w:t>
       </w:r>
-      <w:proofErr w:type="spellStart"/>
       <w:r>
-        <w:t>findComponent</w:t>
-      </w:r>
-      <w:proofErr w:type="spellEnd"/>
-      <w:r>
-        <w:t xml:space="preserve"> returns a null then the point from the </w:t>
-      </w:r>
-      <w:proofErr w:type="spellStart"/>
-      <w:r>
-        <w:t>EventArgs</w:t>
-      </w:r>
-      <w:proofErr w:type="spellEnd"/>
-      <w:r>
-        <w:t xml:space="preserve"> is added to that </w:t>
-      </w:r>
-      <w:proofErr w:type="spellStart"/>
-      <w:r>
-        <w:t>tempPipeLines</w:t>
-      </w:r>
-      <w:proofErr w:type="spellEnd"/>
-      <w:r>
-        <w:t xml:space="preserve"> </w:t>
+        <w:t xml:space="preserve">findComponent returns a null then the point from the EventArgs is added to that tempPipeLines </w:t>
       </w:r>
       <w:r>
         <w:t xml:space="preserve">list of  </w:t>
       </w:r>
-      <w:proofErr w:type="spellStart"/>
       <w:r>
-        <w:t>clickLocations</w:t>
+        <w:t>clickLocations and finally if startComponent is not null and endComponent</w:t>
       </w:r>
-      <w:proofErr w:type="spellEnd"/>
-      <w:r>
-        <w:t xml:space="preserve"> and finally if </w:t>
-      </w:r>
-      <w:proofErr w:type="spellStart"/>
-      <w:r>
-        <w:t>startComponent</w:t>
-      </w:r>
-      <w:proofErr w:type="spellEnd"/>
-      <w:r>
-        <w:t xml:space="preserve"> is not null and </w:t>
-      </w:r>
-      <w:proofErr w:type="spellStart"/>
-      <w:r>
-        <w:t>endComponent</w:t>
-      </w:r>
-      <w:proofErr w:type="spellEnd"/>
       <w:r>
         <w:t xml:space="preserve"> is null and calling the method </w:t>
       </w:r>
-      <w:proofErr w:type="spellStart"/>
       <w:r>
-        <w:t>findComponent</w:t>
-      </w:r>
-      <w:proofErr w:type="spellEnd"/>
-      <w:r>
-        <w:t xml:space="preserve"> returns a non-null value then the </w:t>
-      </w:r>
-      <w:proofErr w:type="spellStart"/>
-      <w:r>
-        <w:t>startComponent</w:t>
-      </w:r>
-      <w:proofErr w:type="spellEnd"/>
-      <w:r>
-        <w:t xml:space="preserve"> is assigned w</w:t>
+        <w:t>findComponent returns a non-null value then the startComponent is assigned w</w:t>
       </w:r>
       <w:r>
         <w:t xml:space="preserve">hichever component is returned </w:t>
       </w:r>
       <w:r>
-        <w:t xml:space="preserve">by </w:t>
-      </w:r>
-      <w:proofErr w:type="spellStart"/>
-      <w:r>
-        <w:t>findComponent</w:t>
-      </w:r>
-      <w:proofErr w:type="spellEnd"/>
-      <w:r>
-        <w:t xml:space="preserve"> function unless that component is t</w:t>
+        <w:t>by findComponent function unless that component is t</w:t>
       </w:r>
       <w:r>
-        <w:t xml:space="preserve">he same as the </w:t>
-      </w:r>
-      <w:proofErr w:type="spellStart"/>
-      <w:r>
-        <w:t>startComponent</w:t>
-      </w:r>
-      <w:proofErr w:type="spellEnd"/>
-      <w:r>
-        <w:t xml:space="preserve">. </w:t>
+        <w:t xml:space="preserve">he same as the startComponent. </w:t>
       </w:r>
     </w:p>
     <w:p>
@@ -5162,23 +5582,7 @@
         <w:jc w:val="both"/>
       </w:pPr>
       <w:r>
-        <w:t xml:space="preserve">Once the </w:t>
-      </w:r>
-      <w:proofErr w:type="spellStart"/>
-      <w:r>
-        <w:t>PipeLine</w:t>
-      </w:r>
-      <w:proofErr w:type="spellEnd"/>
-      <w:r>
-        <w:t xml:space="preserve"> object given in the </w:t>
-      </w:r>
-      <w:proofErr w:type="spellStart"/>
-      <w:r>
-        <w:t>drawPipeLines</w:t>
-      </w:r>
-      <w:proofErr w:type="spellEnd"/>
-      <w:r>
-        <w:t xml:space="preserve"> argument is complete i</w:t>
+        <w:t>Once the PipeLine object given in the drawPipeLines argument is complete i</w:t>
       </w:r>
       <w:r>
         <w:t xml:space="preserve">n that it at least has a start </w:t>
@@ -5187,68 +5591,16 @@
         <w:t xml:space="preserve">and end Components that are non-null, then the Graphic object is used to </w:t>
       </w:r>
       <w:r>
-        <w:t xml:space="preserve">draw the </w:t>
-      </w:r>
-      <w:proofErr w:type="spellStart"/>
-      <w:r>
-        <w:t>PipeLine</w:t>
-      </w:r>
-      <w:proofErr w:type="spellEnd"/>
-      <w:r>
-        <w:t xml:space="preserve"> according </w:t>
-      </w:r>
-      <w:proofErr w:type="gramStart"/>
-      <w:r>
-        <w:t xml:space="preserve">to  </w:t>
+        <w:t xml:space="preserve">draw the PipeLine according to  </w:t>
       </w:r>
       <w:r>
-        <w:t>the</w:t>
-      </w:r>
-      <w:proofErr w:type="gramEnd"/>
-      <w:r>
-        <w:t xml:space="preserve"> </w:t>
-      </w:r>
-      <w:proofErr w:type="spellStart"/>
-      <w:r>
-        <w:t>startComponent</w:t>
-      </w:r>
-      <w:proofErr w:type="spellEnd"/>
-      <w:r>
-        <w:t xml:space="preserve"> and </w:t>
-      </w:r>
-      <w:proofErr w:type="spellStart"/>
-      <w:r>
-        <w:t>endComponent</w:t>
-      </w:r>
-      <w:proofErr w:type="spellEnd"/>
-      <w:r>
-        <w:t xml:space="preserve"> locations as </w:t>
+        <w:t>the startComponent and endComponent locations as well as the locations give</w:t>
       </w:r>
       <w:r>
-        <w:lastRenderedPageBreak/>
-        <w:t>well as the locations give</w:t>
+        <w:t xml:space="preserve">n in the list of clickLocations </w:t>
       </w:r>
       <w:r>
-        <w:t xml:space="preserve">n in the list of </w:t>
-      </w:r>
-      <w:proofErr w:type="spellStart"/>
-      <w:r>
-        <w:t>clickLocations</w:t>
-      </w:r>
-      <w:proofErr w:type="spellEnd"/>
-      <w:r>
-        <w:t xml:space="preserve"> </w:t>
-      </w:r>
-      <w:r>
-        <w:t xml:space="preserve">of the </w:t>
-      </w:r>
-      <w:proofErr w:type="spellStart"/>
-      <w:r>
-        <w:t>PipeLine</w:t>
-      </w:r>
-      <w:proofErr w:type="spellEnd"/>
-      <w:r>
-        <w:t xml:space="preserve"> object from the parameter.   </w:t>
+        <w:t xml:space="preserve">of the PipeLine object from the parameter.   </w:t>
       </w:r>
     </w:p>
     <w:sectPr>
@@ -5323,7 +5675,7 @@
           <w:rPr>
             <w:noProof/>
           </w:rPr>
-          <w:t>5</w:t>
+          <w:t>10</w:t>
         </w:r>
         <w:r>
           <w:rPr>
@@ -11889,7 +12241,7 @@
 </file>
 
 <file path=customXml/itemProps2.xml><?xml version="1.0" encoding="utf-8"?>
-<ds:datastoreItem xmlns:ds="http://schemas.openxmlformats.org/officeDocument/2006/customXml" ds:itemID="{FB3D3981-A753-4D1E-AA71-8837A96D4013}">
+<ds:datastoreItem xmlns:ds="http://schemas.openxmlformats.org/officeDocument/2006/customXml" ds:itemID="{7F819005-65C3-445D-B656-D2C166A89A92}">
   <ds:schemaRefs>
     <ds:schemaRef ds:uri="http://schemas.openxmlformats.org/officeDocument/2006/bibliography"/>
   </ds:schemaRefs>

</xml_diff>